<commit_message>
Update: Documento de tareas sprint 4
Se ha actualizado el documento de tareas del sprint 4 indicando las finalizadas por Álvaro Domínguez Núñez.

Issue: #212 #213 #220
</commit_message>
<xml_diff>
--- a/Conocimiento/Sprints y Requisitos/Sprint 4/Tareas D05.docx
+++ b/Conocimiento/Sprints y Requisitos/Sprint 4/Tareas D05.docx
@@ -1,6 +1,6 @@
 
 <file path=word/document.xml><?xml version="1.0" encoding="utf-8"?>
-<w:document xmlns:wpc="http://schemas.microsoft.com/office/word/2010/wordprocessingCanvas" xmlns:cx="http://schemas.microsoft.com/office/drawing/2014/chartex" xmlns:cx1="http://schemas.microsoft.com/office/drawing/2015/9/8/chartex" xmlns:cx2="http://schemas.microsoft.com/office/drawing/2015/10/21/chartex" xmlns:cx3="http://schemas.microsoft.com/office/drawing/2016/5/9/chartex" xmlns:cx4="http://schemas.microsoft.com/office/drawing/2016/5/10/chartex" xmlns:cx5="http://schemas.microsoft.com/office/drawing/2016/5/11/chartex" xmlns:cx6="http://schemas.microsoft.com/office/drawing/2016/5/12/chartex" xmlns:cx7="http://schemas.microsoft.com/office/drawing/2016/5/13/chartex" xmlns:cx8="http://schemas.microsoft.com/office/drawing/2016/5/14/chartex" xmlns:mc="http://schemas.openxmlformats.org/markup-compatibility/2006" xmlns:aink="http://schemas.microsoft.com/office/drawing/2016/ink" xmlns:am3d="http://schemas.microsoft.com/office/drawing/2017/model3d" xmlns:o="urn:schemas-microsoft-com:office:office" xmlns:r="http://schemas.openxmlformats.org/officeDocument/2006/relationships" xmlns:m="http://schemas.openxmlformats.org/officeDocument/2006/math" xmlns:v="urn:schemas-microsoft-com:vml" xmlns:wp14="http://schemas.microsoft.com/office/word/2010/wordprocessingDrawing" xmlns:wp="http://schemas.openxmlformats.org/drawingml/2006/wordprocessingDrawing" xmlns:w10="urn:schemas-microsoft-com:office:word" xmlns:w="http://schemas.openxmlformats.org/wordprocessingml/2006/main" xmlns:w14="http://schemas.microsoft.com/office/word/2010/wordml" xmlns:w15="http://schemas.microsoft.com/office/word/2012/wordml" xmlns:w16cid="http://schemas.microsoft.com/office/word/2016/wordml/cid" xmlns:w16se="http://schemas.microsoft.com/office/word/2015/wordml/symex" xmlns:wpg="http://schemas.microsoft.com/office/word/2010/wordprocessingGroup" xmlns:wpi="http://schemas.microsoft.com/office/word/2010/wordprocessingInk" xmlns:wne="http://schemas.microsoft.com/office/word/2006/wordml" xmlns:wps="http://schemas.microsoft.com/office/word/2010/wordprocessingShape" mc:Ignorable="w14 w15 w16se w16cid wp14">
+<w:document xmlns:wpc="http://schemas.microsoft.com/office/word/2010/wordprocessingCanvas" xmlns:mc="http://schemas.openxmlformats.org/markup-compatibility/2006" xmlns:o="urn:schemas-microsoft-com:office:office" xmlns:r="http://schemas.openxmlformats.org/officeDocument/2006/relationships" xmlns:m="http://schemas.openxmlformats.org/officeDocument/2006/math" xmlns:v="urn:schemas-microsoft-com:vml" xmlns:wp14="http://schemas.microsoft.com/office/word/2010/wordprocessingDrawing" xmlns:wp="http://schemas.openxmlformats.org/drawingml/2006/wordprocessingDrawing" xmlns:w10="urn:schemas-microsoft-com:office:word" xmlns:w="http://schemas.openxmlformats.org/wordprocessingml/2006/main" xmlns:w14="http://schemas.microsoft.com/office/word/2010/wordml" xmlns:wpg="http://schemas.microsoft.com/office/word/2010/wordprocessingGroup" xmlns:wpi="http://schemas.microsoft.com/office/word/2010/wordprocessingInk" xmlns:wne="http://schemas.microsoft.com/office/word/2006/wordml" xmlns:wps="http://schemas.microsoft.com/office/word/2010/wordprocessingShape" mc:Ignorable="w14 wp14">
   <w:body>
     <w:p>
       <w:pPr>
@@ -236,10 +236,12 @@
           <w:szCs w:val="36"/>
           <w:u w:val="single"/>
         </w:rPr>
-        <w:t xml:space="preserve">**** RELACIONAR COMMITS CON EL </w:t>
-      </w:r>
-      <w:proofErr w:type="spellStart"/>
-      <w:r>
+        <w:t>**** RELACIONAR COMMITS CON EL Nº DE ISSUE ****</w:t>
+      </w:r>
+    </w:p>
+    <w:p>
+      <w:pPr>
+        <w:jc w:val="center"/>
         <w:rPr>
           <w:rFonts w:ascii="Calibri" w:eastAsia="Calibri" w:hAnsi="Calibri" w:cs="Calibri"/>
           <w:b/>
@@ -248,9 +250,7 @@
           <w:szCs w:val="36"/>
           <w:u w:val="single"/>
         </w:rPr>
-        <w:t>Nº</w:t>
-      </w:r>
-      <w:proofErr w:type="spellEnd"/>
+      </w:pPr>
       <w:r>
         <w:rPr>
           <w:rFonts w:ascii="Calibri" w:eastAsia="Calibri" w:hAnsi="Calibri" w:cs="Calibri"/>
@@ -260,7 +260,7 @@
           <w:szCs w:val="36"/>
           <w:u w:val="single"/>
         </w:rPr>
-        <w:t xml:space="preserve"> DE ISSUE ****</w:t>
+        <w:t>**** 1SP = MEDIA HORA ***</w:t>
       </w:r>
     </w:p>
     <w:p>
@@ -284,30 +284,6 @@
           <w:szCs w:val="36"/>
           <w:u w:val="single"/>
         </w:rPr>
-        <w:t>**** 1SP = MEDIA HORA ***</w:t>
-      </w:r>
-    </w:p>
-    <w:p>
-      <w:pPr>
-        <w:jc w:val="center"/>
-        <w:rPr>
-          <w:rFonts w:ascii="Calibri" w:eastAsia="Calibri" w:hAnsi="Calibri" w:cs="Calibri"/>
-          <w:b/>
-          <w:color w:val="FF0000"/>
-          <w:sz w:val="36"/>
-          <w:szCs w:val="36"/>
-          <w:u w:val="single"/>
-        </w:rPr>
-      </w:pPr>
-      <w:r>
-        <w:rPr>
-          <w:rFonts w:ascii="Calibri" w:eastAsia="Calibri" w:hAnsi="Calibri" w:cs="Calibri"/>
-          <w:b/>
-          <w:color w:val="FF0000"/>
-          <w:sz w:val="36"/>
-          <w:szCs w:val="36"/>
-          <w:u w:val="single"/>
-        </w:rPr>
         <w:t>*** 24 SP (12 horas, 2 semanas) por persona****</w:t>
       </w:r>
     </w:p>
@@ -393,7 +369,6 @@
         </w:rPr>
         <w:tab/>
       </w:r>
-      <w:proofErr w:type="gramStart"/>
       <w:r>
         <w:rPr>
           <w:rFonts w:ascii="Calibri" w:eastAsia="Calibri" w:hAnsi="Calibri" w:cs="Calibri"/>
@@ -421,7 +396,6 @@
         </w:rPr>
         <w:tab/>
       </w:r>
-      <w:proofErr w:type="gramEnd"/>
       <w:r>
         <w:rPr>
           <w:rFonts w:ascii="Calibri" w:eastAsia="Calibri" w:hAnsi="Calibri" w:cs="Calibri"/>
@@ -735,16 +709,7 @@
           <w:sz w:val="24"/>
           <w:szCs w:val="24"/>
         </w:rPr>
-        <w:t>, web, notebookv1_ejercicio_cc, web/notebookv1_ejercicio_am, web/notebookv1_ejercicio_qin</w:t>
-      </w:r>
-      <w:r>
-        <w:rPr>
-          <w:rFonts w:ascii="Calibri" w:eastAsia="Calibri" w:hAnsi="Calibri" w:cs="Calibri"/>
-          <w:strike/>
-          <w:sz w:val="24"/>
-          <w:szCs w:val="24"/>
-        </w:rPr>
-        <w:t>, web/notebookv1_ejercicio_est, web/notebookv1_ejercicio_geo</w:t>
+        <w:t>, web, notebookv1_ejercicio_cc, web/notebookv1_ejercicio_am, web/notebookv1_ejercicio_qin, web/notebookv1_ejercicio_est, web/notebookv1_ejercicio_geo</w:t>
       </w:r>
       <w:r>
         <w:rPr>
@@ -1025,7 +990,25 @@
           <w:sz w:val="24"/>
           <w:szCs w:val="24"/>
         </w:rPr>
-        <w:t xml:space="preserve">: manda token CSFR cuando no debería. </w:t>
+        <w:t xml:space="preserve">: manda </w:t>
+      </w:r>
+      <w:proofErr w:type="spellStart"/>
+      <w:r>
+        <w:rPr>
+          <w:rFonts w:ascii="Calibri" w:eastAsia="Calibri" w:hAnsi="Calibri" w:cs="Calibri"/>
+          <w:sz w:val="24"/>
+          <w:szCs w:val="24"/>
+        </w:rPr>
+        <w:t>token</w:t>
+      </w:r>
+      <w:proofErr w:type="spellEnd"/>
+      <w:r>
+        <w:rPr>
+          <w:rFonts w:ascii="Calibri" w:eastAsia="Calibri" w:hAnsi="Calibri" w:cs="Calibri"/>
+          <w:sz w:val="24"/>
+          <w:szCs w:val="24"/>
+        </w:rPr>
+        <w:t xml:space="preserve"> CSFR cuando no debería. </w:t>
       </w:r>
       <w:r>
         <w:rPr>
@@ -1182,15 +1165,7 @@
           <w:sz w:val="24"/>
           <w:szCs w:val="24"/>
         </w:rPr>
-        <w:t>Vuel</w:t>
-      </w:r>
-      <w:r>
-        <w:rPr>
-          <w:rFonts w:ascii="Calibri" w:eastAsia="Calibri" w:hAnsi="Calibri" w:cs="Calibri"/>
-          <w:sz w:val="24"/>
-          <w:szCs w:val="24"/>
-        </w:rPr>
-        <w:t xml:space="preserve">ve a fallar el registro para un mismo </w:t>
+        <w:t xml:space="preserve">Vuelve a fallar el registro para un mismo </w:t>
       </w:r>
       <w:proofErr w:type="spellStart"/>
       <w:r>
@@ -1398,37 +1373,32 @@
         <w:contextualSpacing/>
         <w:rPr>
           <w:rFonts w:ascii="Calibri" w:eastAsia="Calibri" w:hAnsi="Calibri" w:cs="Calibri"/>
-          <w:sz w:val="24"/>
-          <w:szCs w:val="24"/>
-        </w:rPr>
-      </w:pPr>
-      <w:proofErr w:type="gramStart"/>
-      <w:r>
-        <w:rPr>
-          <w:rFonts w:ascii="Calibri" w:eastAsia="Calibri" w:hAnsi="Calibri" w:cs="Calibri"/>
-          <w:sz w:val="24"/>
-          <w:szCs w:val="24"/>
-        </w:rPr>
-        <w:t>Semana  1</w:t>
-      </w:r>
-      <w:proofErr w:type="gramEnd"/>
-      <w:r>
-        <w:rPr>
-          <w:rFonts w:ascii="Calibri" w:eastAsia="Calibri" w:hAnsi="Calibri" w:cs="Calibri"/>
-          <w:sz w:val="24"/>
-          <w:szCs w:val="24"/>
-        </w:rPr>
-        <w:t xml:space="preserve"> </w:t>
-      </w:r>
-      <w:r>
-        <w:rPr>
-          <w:rFonts w:ascii="Calibri" w:eastAsia="Calibri" w:hAnsi="Calibri" w:cs="Calibri"/>
-          <w:b/>
+          <w:strike/>
+          <w:sz w:val="24"/>
+          <w:szCs w:val="24"/>
+        </w:rPr>
+      </w:pPr>
+      <w:bookmarkStart w:id="1" w:name="_GoBack"/>
+      <w:r>
+        <w:rPr>
+          <w:rFonts w:ascii="Calibri" w:eastAsia="Calibri" w:hAnsi="Calibri" w:cs="Calibri"/>
+          <w:strike/>
+          <w:sz w:val="24"/>
+          <w:szCs w:val="24"/>
+        </w:rPr>
+        <w:t xml:space="preserve">Semana  1 </w:t>
+      </w:r>
+      <w:r>
+        <w:rPr>
+          <w:rFonts w:ascii="Calibri" w:eastAsia="Calibri" w:hAnsi="Calibri" w:cs="Calibri"/>
+          <w:b/>
+          <w:strike/>
           <w:sz w:val="24"/>
           <w:szCs w:val="24"/>
         </w:rPr>
         <w:t>- 10 SP ALVARO D.</w:t>
       </w:r>
+      <w:bookmarkEnd w:id="1"/>
     </w:p>
     <w:p>
       <w:pPr>
@@ -1443,31 +1413,13 @@
           <w:szCs w:val="24"/>
         </w:rPr>
       </w:pPr>
-      <w:proofErr w:type="gramStart"/>
-      <w:r>
-        <w:rPr>
-          <w:rFonts w:ascii="Calibri" w:eastAsia="Calibri" w:hAnsi="Calibri" w:cs="Calibri"/>
-          <w:sz w:val="24"/>
-          <w:szCs w:val="24"/>
-        </w:rPr>
-        <w:t xml:space="preserve">Semana </w:t>
-      </w:r>
-      <w:r>
-        <w:rPr>
-          <w:rFonts w:ascii="Calibri" w:eastAsia="Calibri" w:hAnsi="Calibri" w:cs="Calibri"/>
-          <w:sz w:val="24"/>
-          <w:szCs w:val="24"/>
-        </w:rPr>
-        <w:t xml:space="preserve"> 2</w:t>
-      </w:r>
-      <w:proofErr w:type="gramEnd"/>
-      <w:r>
-        <w:rPr>
-          <w:rFonts w:ascii="Calibri" w:eastAsia="Calibri" w:hAnsi="Calibri" w:cs="Calibri"/>
-          <w:sz w:val="24"/>
-          <w:szCs w:val="24"/>
-        </w:rPr>
-        <w:t xml:space="preserve"> </w:t>
+      <w:r>
+        <w:rPr>
+          <w:rFonts w:ascii="Calibri" w:eastAsia="Calibri" w:hAnsi="Calibri" w:cs="Calibri"/>
+          <w:sz w:val="24"/>
+          <w:szCs w:val="24"/>
+        </w:rPr>
+        <w:t xml:space="preserve">Semana  2 </w:t>
       </w:r>
       <w:r>
         <w:rPr>
@@ -1510,32 +1462,25 @@
         <w:contextualSpacing/>
         <w:rPr>
           <w:rFonts w:ascii="Calibri" w:eastAsia="Calibri" w:hAnsi="Calibri" w:cs="Calibri"/>
-          <w:sz w:val="24"/>
-          <w:szCs w:val="24"/>
-        </w:rPr>
-      </w:pPr>
-      <w:proofErr w:type="gramStart"/>
-      <w:r>
-        <w:rPr>
-          <w:rFonts w:ascii="Calibri" w:eastAsia="Calibri" w:hAnsi="Calibri" w:cs="Calibri"/>
-          <w:sz w:val="24"/>
-          <w:szCs w:val="24"/>
-        </w:rPr>
-        <w:t>Semana  1</w:t>
-      </w:r>
-      <w:proofErr w:type="gramEnd"/>
-      <w:r>
-        <w:rPr>
-          <w:rFonts w:ascii="Calibri" w:eastAsia="Calibri" w:hAnsi="Calibri" w:cs="Calibri"/>
-          <w:sz w:val="24"/>
-          <w:szCs w:val="24"/>
-        </w:rPr>
-        <w:t xml:space="preserve"> </w:t>
-      </w:r>
-      <w:r>
-        <w:rPr>
-          <w:rFonts w:ascii="Calibri" w:eastAsia="Calibri" w:hAnsi="Calibri" w:cs="Calibri"/>
-          <w:b/>
+          <w:strike/>
+          <w:sz w:val="24"/>
+          <w:szCs w:val="24"/>
+        </w:rPr>
+      </w:pPr>
+      <w:r>
+        <w:rPr>
+          <w:rFonts w:ascii="Calibri" w:eastAsia="Calibri" w:hAnsi="Calibri" w:cs="Calibri"/>
+          <w:strike/>
+          <w:sz w:val="24"/>
+          <w:szCs w:val="24"/>
+        </w:rPr>
+        <w:t xml:space="preserve">Semana  1 </w:t>
+      </w:r>
+      <w:r>
+        <w:rPr>
+          <w:rFonts w:ascii="Calibri" w:eastAsia="Calibri" w:hAnsi="Calibri" w:cs="Calibri"/>
+          <w:b/>
+          <w:strike/>
           <w:sz w:val="24"/>
           <w:szCs w:val="24"/>
         </w:rPr>
@@ -1555,23 +1500,13 @@
           <w:szCs w:val="24"/>
         </w:rPr>
       </w:pPr>
-      <w:proofErr w:type="gramStart"/>
-      <w:r>
-        <w:rPr>
-          <w:rFonts w:ascii="Calibri" w:eastAsia="Calibri" w:hAnsi="Calibri" w:cs="Calibri"/>
-          <w:sz w:val="24"/>
-          <w:szCs w:val="24"/>
-        </w:rPr>
-        <w:t>Semana  2</w:t>
-      </w:r>
-      <w:proofErr w:type="gramEnd"/>
-      <w:r>
-        <w:rPr>
-          <w:rFonts w:ascii="Calibri" w:eastAsia="Calibri" w:hAnsi="Calibri" w:cs="Calibri"/>
-          <w:sz w:val="24"/>
-          <w:szCs w:val="24"/>
-        </w:rPr>
-        <w:t xml:space="preserve"> </w:t>
+      <w:r>
+        <w:rPr>
+          <w:rFonts w:ascii="Calibri" w:eastAsia="Calibri" w:hAnsi="Calibri" w:cs="Calibri"/>
+          <w:sz w:val="24"/>
+          <w:szCs w:val="24"/>
+        </w:rPr>
+        <w:t xml:space="preserve">Semana  2 </w:t>
       </w:r>
       <w:r>
         <w:rPr>
@@ -1619,7 +1554,6 @@
           <w:szCs w:val="24"/>
         </w:rPr>
       </w:pPr>
-      <w:bookmarkStart w:id="1" w:name="_GoBack"/>
       <w:r>
         <w:rPr>
           <w:rFonts w:ascii="Calibri" w:eastAsia="Calibri" w:hAnsi="Calibri" w:cs="Calibri"/>
@@ -1637,20 +1571,9 @@
           <w:sz w:val="24"/>
           <w:szCs w:val="24"/>
         </w:rPr>
-        <w:t>- 5</w:t>
-      </w:r>
-      <w:r>
-        <w:rPr>
-          <w:rFonts w:ascii="Calibri" w:eastAsia="Calibri" w:hAnsi="Calibri" w:cs="Calibri"/>
-          <w:b/>
-          <w:strike/>
-          <w:sz w:val="24"/>
-          <w:szCs w:val="24"/>
-        </w:rPr>
-        <w:t xml:space="preserve"> SP Jesús</w:t>
-      </w:r>
-    </w:p>
-    <w:bookmarkEnd w:id="1"/>
+        <w:t>- 5 SP Jesús</w:t>
+      </w:r>
+    </w:p>
     <w:p>
       <w:pPr>
         <w:numPr>
@@ -1664,23 +1587,13 @@
           <w:szCs w:val="24"/>
         </w:rPr>
       </w:pPr>
-      <w:proofErr w:type="gramStart"/>
-      <w:r>
-        <w:rPr>
-          <w:rFonts w:ascii="Calibri" w:eastAsia="Calibri" w:hAnsi="Calibri" w:cs="Calibri"/>
-          <w:sz w:val="24"/>
-          <w:szCs w:val="24"/>
-        </w:rPr>
-        <w:t>Semana  2</w:t>
-      </w:r>
-      <w:proofErr w:type="gramEnd"/>
-      <w:r>
-        <w:rPr>
-          <w:rFonts w:ascii="Calibri" w:eastAsia="Calibri" w:hAnsi="Calibri" w:cs="Calibri"/>
-          <w:sz w:val="24"/>
-          <w:szCs w:val="24"/>
-        </w:rPr>
-        <w:t xml:space="preserve"> </w:t>
+      <w:r>
+        <w:rPr>
+          <w:rFonts w:ascii="Calibri" w:eastAsia="Calibri" w:hAnsi="Calibri" w:cs="Calibri"/>
+          <w:sz w:val="24"/>
+          <w:szCs w:val="24"/>
+        </w:rPr>
+        <w:t xml:space="preserve">Semana  2 </w:t>
       </w:r>
       <w:r>
         <w:rPr>
@@ -1806,13 +1719,15 @@
         <w:contextualSpacing/>
         <w:rPr>
           <w:rFonts w:ascii="Calibri" w:eastAsia="Calibri" w:hAnsi="Calibri" w:cs="Calibri"/>
-          <w:sz w:val="24"/>
-          <w:szCs w:val="24"/>
-        </w:rPr>
-      </w:pPr>
-      <w:r>
-        <w:rPr>
-          <w:rFonts w:ascii="Calibri" w:eastAsia="Calibri" w:hAnsi="Calibri" w:cs="Calibri"/>
+          <w:strike/>
+          <w:sz w:val="24"/>
+          <w:szCs w:val="24"/>
+        </w:rPr>
+      </w:pPr>
+      <w:r>
+        <w:rPr>
+          <w:rFonts w:ascii="Calibri" w:eastAsia="Calibri" w:hAnsi="Calibri" w:cs="Calibri"/>
+          <w:strike/>
           <w:sz w:val="24"/>
           <w:szCs w:val="24"/>
         </w:rPr>
@@ -1822,6 +1737,7 @@
         <w:rPr>
           <w:rFonts w:ascii="Calibri" w:eastAsia="Calibri" w:hAnsi="Calibri" w:cs="Calibri"/>
           <w:b/>
+          <w:strike/>
           <w:sz w:val="24"/>
           <w:szCs w:val="24"/>
         </w:rPr>
@@ -2027,35 +1943,16 @@
           <w:sz w:val="24"/>
           <w:szCs w:val="24"/>
         </w:rPr>
-        <w:t xml:space="preserve"> </w:t>
-      </w:r>
-      <w:proofErr w:type="gramStart"/>
-      <w:r>
-        <w:rPr>
-          <w:rFonts w:ascii="Calibri" w:eastAsia="Calibri" w:hAnsi="Calibri" w:cs="Calibri"/>
-          <w:sz w:val="24"/>
-          <w:szCs w:val="24"/>
-        </w:rPr>
-        <w:t xml:space="preserve">Google)  </w:t>
-      </w:r>
-      <w:r>
-        <w:rPr>
-          <w:rFonts w:ascii="Calibri" w:eastAsia="Calibri" w:hAnsi="Calibri" w:cs="Calibri"/>
-          <w:b/>
-          <w:sz w:val="24"/>
-          <w:szCs w:val="24"/>
-        </w:rPr>
-        <w:t>-</w:t>
-      </w:r>
-      <w:proofErr w:type="gramEnd"/>
-      <w:r>
-        <w:rPr>
-          <w:rFonts w:ascii="Calibri" w:eastAsia="Calibri" w:hAnsi="Calibri" w:cs="Calibri"/>
-          <w:b/>
-          <w:sz w:val="24"/>
-          <w:szCs w:val="24"/>
-        </w:rPr>
-        <w:t xml:space="preserve"> 2 SP </w:t>
+        <w:t xml:space="preserve"> Google)  </w:t>
+      </w:r>
+      <w:r>
+        <w:rPr>
+          <w:rFonts w:ascii="Calibri" w:eastAsia="Calibri" w:hAnsi="Calibri" w:cs="Calibri"/>
+          <w:b/>
+          <w:sz w:val="24"/>
+          <w:szCs w:val="24"/>
+        </w:rPr>
+        <w:t xml:space="preserve">- 2 SP </w:t>
       </w:r>
       <w:proofErr w:type="spellStart"/>
       <w:r>
@@ -2270,13 +2167,7 @@
         <w:rPr>
           <w:b/>
         </w:rPr>
-        <w:t>– 1 SP Migu</w:t>
-      </w:r>
-      <w:r>
-        <w:rPr>
-          <w:b/>
-        </w:rPr>
-        <w:t>e</w:t>
+        <w:t>– 1 SP Migue</w:t>
       </w:r>
     </w:p>
     <w:p>
@@ -2374,8 +2265,8 @@
 </file>
 
 <file path=word/numbering.xml><?xml version="1.0" encoding="utf-8"?>
-<w:numbering xmlns:wpc="http://schemas.microsoft.com/office/word/2010/wordprocessingCanvas" xmlns:cx="http://schemas.microsoft.com/office/drawing/2014/chartex" xmlns:cx1="http://schemas.microsoft.com/office/drawing/2015/9/8/chartex" xmlns:cx2="http://schemas.microsoft.com/office/drawing/2015/10/21/chartex" xmlns:cx3="http://schemas.microsoft.com/office/drawing/2016/5/9/chartex" xmlns:cx4="http://schemas.microsoft.com/office/drawing/2016/5/10/chartex" xmlns:cx5="http://schemas.microsoft.com/office/drawing/2016/5/11/chartex" xmlns:cx6="http://schemas.microsoft.com/office/drawing/2016/5/12/chartex" xmlns:cx7="http://schemas.microsoft.com/office/drawing/2016/5/13/chartex" xmlns:cx8="http://schemas.microsoft.com/office/drawing/2016/5/14/chartex" xmlns:mc="http://schemas.openxmlformats.org/markup-compatibility/2006" xmlns:aink="http://schemas.microsoft.com/office/drawing/2016/ink" xmlns:am3d="http://schemas.microsoft.com/office/drawing/2017/model3d" xmlns:o="urn:schemas-microsoft-com:office:office" xmlns:r="http://schemas.openxmlformats.org/officeDocument/2006/relationships" xmlns:m="http://schemas.openxmlformats.org/officeDocument/2006/math" xmlns:v="urn:schemas-microsoft-com:vml" xmlns:wp14="http://schemas.microsoft.com/office/word/2010/wordprocessingDrawing" xmlns:wp="http://schemas.openxmlformats.org/drawingml/2006/wordprocessingDrawing" xmlns:w10="urn:schemas-microsoft-com:office:word" xmlns:w="http://schemas.openxmlformats.org/wordprocessingml/2006/main" xmlns:w14="http://schemas.microsoft.com/office/word/2010/wordml" xmlns:w15="http://schemas.microsoft.com/office/word/2012/wordml" xmlns:w16cid="http://schemas.microsoft.com/office/word/2016/wordml/cid" xmlns:w16se="http://schemas.microsoft.com/office/word/2015/wordml/symex" xmlns:wpg="http://schemas.microsoft.com/office/word/2010/wordprocessingGroup" xmlns:wpi="http://schemas.microsoft.com/office/word/2010/wordprocessingInk" xmlns:wne="http://schemas.microsoft.com/office/word/2006/wordml" xmlns:wps="http://schemas.microsoft.com/office/word/2010/wordprocessingShape" mc:Ignorable="w14 w15 w16se w16cid wp14">
-  <w:abstractNum w:abstractNumId="0" w15:restartNumberingAfterBreak="0">
+<w:numbering xmlns:wpc="http://schemas.microsoft.com/office/word/2010/wordprocessingCanvas" xmlns:mc="http://schemas.openxmlformats.org/markup-compatibility/2006" xmlns:o="urn:schemas-microsoft-com:office:office" xmlns:r="http://schemas.openxmlformats.org/officeDocument/2006/relationships" xmlns:m="http://schemas.openxmlformats.org/officeDocument/2006/math" xmlns:v="urn:schemas-microsoft-com:vml" xmlns:wp14="http://schemas.microsoft.com/office/word/2010/wordprocessingDrawing" xmlns:wp="http://schemas.openxmlformats.org/drawingml/2006/wordprocessingDrawing" xmlns:w10="urn:schemas-microsoft-com:office:word" xmlns:w="http://schemas.openxmlformats.org/wordprocessingml/2006/main" xmlns:w14="http://schemas.microsoft.com/office/word/2010/wordml" xmlns:wpg="http://schemas.microsoft.com/office/word/2010/wordprocessingGroup" xmlns:wpi="http://schemas.microsoft.com/office/word/2010/wordprocessingInk" xmlns:wne="http://schemas.microsoft.com/office/word/2006/wordml" xmlns:wps="http://schemas.microsoft.com/office/word/2010/wordprocessingShape" mc:Ignorable="w14 wp14">
+  <w:abstractNum w:abstractNumId="0">
     <w:nsid w:val="07E21280"/>
     <w:multiLevelType w:val="multilevel"/>
     <w:tmpl w:val="FBA20C44"/>
@@ -2488,7 +2379,7 @@
       </w:rPr>
     </w:lvl>
   </w:abstractNum>
-  <w:abstractNum w:abstractNumId="1" w15:restartNumberingAfterBreak="0">
+  <w:abstractNum w:abstractNumId="1">
     <w:nsid w:val="2B3B2CFF"/>
     <w:multiLevelType w:val="multilevel"/>
     <w:tmpl w:val="BA863154"/>
@@ -2601,7 +2492,7 @@
       </w:rPr>
     </w:lvl>
   </w:abstractNum>
-  <w:abstractNum w:abstractNumId="2" w15:restartNumberingAfterBreak="0">
+  <w:abstractNum w:abstractNumId="2">
     <w:nsid w:val="31123B9B"/>
     <w:multiLevelType w:val="multilevel"/>
     <w:tmpl w:val="E350072E"/>
@@ -2714,7 +2605,7 @@
       </w:rPr>
     </w:lvl>
   </w:abstractNum>
-  <w:abstractNum w:abstractNumId="3" w15:restartNumberingAfterBreak="0">
+  <w:abstractNum w:abstractNumId="3">
     <w:nsid w:val="376C5A7F"/>
     <w:multiLevelType w:val="multilevel"/>
     <w:tmpl w:val="1C4AAA84"/>
@@ -2827,7 +2718,7 @@
       </w:rPr>
     </w:lvl>
   </w:abstractNum>
-  <w:abstractNum w:abstractNumId="4" w15:restartNumberingAfterBreak="0">
+  <w:abstractNum w:abstractNumId="4">
     <w:nsid w:val="380C73F7"/>
     <w:multiLevelType w:val="multilevel"/>
     <w:tmpl w:val="35F8F1FC"/>
@@ -2940,7 +2831,7 @@
       </w:rPr>
     </w:lvl>
   </w:abstractNum>
-  <w:abstractNum w:abstractNumId="5" w15:restartNumberingAfterBreak="0">
+  <w:abstractNum w:abstractNumId="5">
     <w:nsid w:val="4894136E"/>
     <w:multiLevelType w:val="multilevel"/>
     <w:tmpl w:val="0AC6A95A"/>
@@ -3053,7 +2944,7 @@
       </w:rPr>
     </w:lvl>
   </w:abstractNum>
-  <w:abstractNum w:abstractNumId="6" w15:restartNumberingAfterBreak="0">
+  <w:abstractNum w:abstractNumId="6">
     <w:nsid w:val="5CA319AB"/>
     <w:multiLevelType w:val="multilevel"/>
     <w:tmpl w:val="C4D6C974"/>
@@ -3166,7 +3057,7 @@
       </w:rPr>
     </w:lvl>
   </w:abstractNum>
-  <w:abstractNum w:abstractNumId="7" w15:restartNumberingAfterBreak="0">
+  <w:abstractNum w:abstractNumId="7">
     <w:nsid w:val="666A2CB8"/>
     <w:multiLevelType w:val="multilevel"/>
     <w:tmpl w:val="77F8D0DE"/>
@@ -3279,7 +3170,7 @@
       </w:rPr>
     </w:lvl>
   </w:abstractNum>
-  <w:abstractNum w:abstractNumId="8" w15:restartNumberingAfterBreak="0">
+  <w:abstractNum w:abstractNumId="8">
     <w:nsid w:val="71C61475"/>
     <w:multiLevelType w:val="multilevel"/>
     <w:tmpl w:val="20DAD748"/>
@@ -3392,7 +3283,7 @@
       </w:rPr>
     </w:lvl>
   </w:abstractNum>
-  <w:abstractNum w:abstractNumId="9" w15:restartNumberingAfterBreak="0">
+  <w:abstractNum w:abstractNumId="9">
     <w:nsid w:val="72DE6E60"/>
     <w:multiLevelType w:val="multilevel"/>
     <w:tmpl w:val="5ADE8568"/>
@@ -3539,7 +3430,7 @@
 </file>
 
 <file path=word/styles.xml><?xml version="1.0" encoding="utf-8"?>
-<w:styles xmlns:mc="http://schemas.openxmlformats.org/markup-compatibility/2006" xmlns:r="http://schemas.openxmlformats.org/officeDocument/2006/relationships" xmlns:w="http://schemas.openxmlformats.org/wordprocessingml/2006/main" xmlns:w14="http://schemas.microsoft.com/office/word/2010/wordml" xmlns:w15="http://schemas.microsoft.com/office/word/2012/wordml" xmlns:w16cid="http://schemas.microsoft.com/office/word/2016/wordml/cid" xmlns:w16se="http://schemas.microsoft.com/office/word/2015/wordml/symex" mc:Ignorable="w14 w15 w16se w16cid">
+<w:styles xmlns:mc="http://schemas.openxmlformats.org/markup-compatibility/2006" xmlns:r="http://schemas.openxmlformats.org/officeDocument/2006/relationships" xmlns:w="http://schemas.openxmlformats.org/wordprocessingml/2006/main" xmlns:w14="http://schemas.microsoft.com/office/word/2010/wordml" mc:Ignorable="w14">
   <w:docDefaults>
     <w:rPrDefault>
       <w:rPr>
@@ -3555,382 +3446,464 @@
       </w:pPr>
     </w:pPrDefault>
   </w:docDefaults>
-  <w:latentStyles w:defLockedState="0" w:defUIPriority="99" w:defSemiHidden="0" w:defUnhideWhenUsed="0" w:defQFormat="0" w:count="375">
-    <w:lsdException w:name="Normal" w:uiPriority="0" w:qFormat="1"/>
-    <w:lsdException w:name="heading 1" w:uiPriority="9" w:qFormat="1"/>
-    <w:lsdException w:name="heading 2" w:semiHidden="1" w:uiPriority="9" w:unhideWhenUsed="1" w:qFormat="1"/>
-    <w:lsdException w:name="heading 3" w:semiHidden="1" w:uiPriority="9" w:unhideWhenUsed="1" w:qFormat="1"/>
-    <w:lsdException w:name="heading 4" w:semiHidden="1" w:uiPriority="9" w:unhideWhenUsed="1" w:qFormat="1"/>
-    <w:lsdException w:name="heading 5" w:semiHidden="1" w:uiPriority="9" w:unhideWhenUsed="1" w:qFormat="1"/>
-    <w:lsdException w:name="heading 6" w:semiHidden="1" w:uiPriority="9" w:unhideWhenUsed="1" w:qFormat="1"/>
-    <w:lsdException w:name="heading 7" w:semiHidden="1" w:uiPriority="9" w:unhideWhenUsed="1" w:qFormat="1"/>
-    <w:lsdException w:name="heading 8" w:semiHidden="1" w:uiPriority="9" w:unhideWhenUsed="1" w:qFormat="1"/>
-    <w:lsdException w:name="heading 9" w:semiHidden="1" w:uiPriority="9" w:unhideWhenUsed="1" w:qFormat="1"/>
-    <w:lsdException w:name="index 1" w:semiHidden="1" w:unhideWhenUsed="1"/>
-    <w:lsdException w:name="index 2" w:semiHidden="1" w:unhideWhenUsed="1"/>
-    <w:lsdException w:name="index 3" w:semiHidden="1" w:unhideWhenUsed="1"/>
-    <w:lsdException w:name="index 4" w:semiHidden="1" w:unhideWhenUsed="1"/>
-    <w:lsdException w:name="index 5" w:semiHidden="1" w:unhideWhenUsed="1"/>
-    <w:lsdException w:name="index 6" w:semiHidden="1" w:unhideWhenUsed="1"/>
-    <w:lsdException w:name="index 7" w:semiHidden="1" w:unhideWhenUsed="1"/>
-    <w:lsdException w:name="index 8" w:semiHidden="1" w:unhideWhenUsed="1"/>
-    <w:lsdException w:name="index 9" w:semiHidden="1" w:unhideWhenUsed="1"/>
-    <w:lsdException w:name="toc 1" w:semiHidden="1" w:uiPriority="39" w:unhideWhenUsed="1"/>
-    <w:lsdException w:name="toc 2" w:semiHidden="1" w:uiPriority="39" w:unhideWhenUsed="1"/>
-    <w:lsdException w:name="toc 3" w:semiHidden="1" w:uiPriority="39" w:unhideWhenUsed="1"/>
-    <w:lsdException w:name="toc 4" w:semiHidden="1" w:uiPriority="39" w:unhideWhenUsed="1"/>
-    <w:lsdException w:name="toc 5" w:semiHidden="1" w:uiPriority="39" w:unhideWhenUsed="1"/>
-    <w:lsdException w:name="toc 6" w:semiHidden="1" w:uiPriority="39" w:unhideWhenUsed="1"/>
-    <w:lsdException w:name="toc 7" w:semiHidden="1" w:uiPriority="39" w:unhideWhenUsed="1"/>
-    <w:lsdException w:name="toc 8" w:semiHidden="1" w:uiPriority="39" w:unhideWhenUsed="1"/>
-    <w:lsdException w:name="toc 9" w:semiHidden="1" w:uiPriority="39" w:unhideWhenUsed="1"/>
-    <w:lsdException w:name="Normal Indent" w:semiHidden="1" w:unhideWhenUsed="1"/>
-    <w:lsdException w:name="footnote text" w:semiHidden="1" w:unhideWhenUsed="1"/>
-    <w:lsdException w:name="annotation text" w:semiHidden="1" w:unhideWhenUsed="1"/>
-    <w:lsdException w:name="header" w:semiHidden="1" w:unhideWhenUsed="1"/>
-    <w:lsdException w:name="footer" w:semiHidden="1" w:unhideWhenUsed="1"/>
-    <w:lsdException w:name="index heading" w:semiHidden="1" w:unhideWhenUsed="1"/>
-    <w:lsdException w:name="caption" w:semiHidden="1" w:uiPriority="35" w:unhideWhenUsed="1" w:qFormat="1"/>
-    <w:lsdException w:name="table of figures" w:semiHidden="1" w:unhideWhenUsed="1"/>
-    <w:lsdException w:name="envelope address" w:semiHidden="1" w:unhideWhenUsed="1"/>
-    <w:lsdException w:name="envelope return" w:semiHidden="1" w:unhideWhenUsed="1"/>
-    <w:lsdException w:name="footnote reference" w:semiHidden="1" w:unhideWhenUsed="1"/>
-    <w:lsdException w:name="annotation reference" w:semiHidden="1" w:unhideWhenUsed="1"/>
-    <w:lsdException w:name="line number" w:semiHidden="1" w:unhideWhenUsed="1"/>
-    <w:lsdException w:name="page number" w:semiHidden="1" w:unhideWhenUsed="1"/>
-    <w:lsdException w:name="endnote reference" w:semiHidden="1" w:unhideWhenUsed="1"/>
-    <w:lsdException w:name="endnote text" w:semiHidden="1" w:unhideWhenUsed="1"/>
-    <w:lsdException w:name="table of authorities" w:semiHidden="1" w:unhideWhenUsed="1"/>
-    <w:lsdException w:name="macro" w:semiHidden="1" w:unhideWhenUsed="1"/>
-    <w:lsdException w:name="toa heading" w:semiHidden="1" w:unhideWhenUsed="1"/>
-    <w:lsdException w:name="List" w:semiHidden="1" w:unhideWhenUsed="1"/>
-    <w:lsdException w:name="List Bullet" w:semiHidden="1" w:unhideWhenUsed="1"/>
-    <w:lsdException w:name="List Number" w:semiHidden="1" w:unhideWhenUsed="1"/>
-    <w:lsdException w:name="List 2" w:semiHidden="1" w:unhideWhenUsed="1"/>
-    <w:lsdException w:name="List 3" w:semiHidden="1" w:unhideWhenUsed="1"/>
-    <w:lsdException w:name="List 4" w:semiHidden="1" w:unhideWhenUsed="1"/>
-    <w:lsdException w:name="List 5" w:semiHidden="1" w:unhideWhenUsed="1"/>
-    <w:lsdException w:name="List Bullet 2" w:semiHidden="1" w:unhideWhenUsed="1"/>
-    <w:lsdException w:name="List Bullet 3" w:semiHidden="1" w:unhideWhenUsed="1"/>
-    <w:lsdException w:name="List Bullet 4" w:semiHidden="1" w:unhideWhenUsed="1"/>
-    <w:lsdException w:name="List Bullet 5" w:semiHidden="1" w:unhideWhenUsed="1"/>
-    <w:lsdException w:name="List Number 2" w:semiHidden="1" w:unhideWhenUsed="1"/>
-    <w:lsdException w:name="List Number 3" w:semiHidden="1" w:unhideWhenUsed="1"/>
-    <w:lsdException w:name="List Number 4" w:semiHidden="1" w:unhideWhenUsed="1"/>
-    <w:lsdException w:name="List Number 5" w:semiHidden="1" w:unhideWhenUsed="1"/>
-    <w:lsdException w:name="Title" w:uiPriority="10" w:qFormat="1"/>
-    <w:lsdException w:name="Closing" w:semiHidden="1" w:unhideWhenUsed="1"/>
-    <w:lsdException w:name="Signature" w:semiHidden="1" w:unhideWhenUsed="1"/>
-    <w:lsdException w:name="Default Paragraph Font" w:semiHidden="1" w:uiPriority="1" w:unhideWhenUsed="1"/>
-    <w:lsdException w:name="Body Text" w:semiHidden="1" w:unhideWhenUsed="1"/>
-    <w:lsdException w:name="Body Text Indent" w:semiHidden="1" w:unhideWhenUsed="1"/>
-    <w:lsdException w:name="List Continue" w:semiHidden="1" w:unhideWhenUsed="1"/>
-    <w:lsdException w:name="List Continue 2" w:semiHidden="1" w:unhideWhenUsed="1"/>
-    <w:lsdException w:name="List Continue 3" w:semiHidden="1" w:unhideWhenUsed="1"/>
-    <w:lsdException w:name="List Continue 4" w:semiHidden="1" w:unhideWhenUsed="1"/>
-    <w:lsdException w:name="List Continue 5" w:semiHidden="1" w:unhideWhenUsed="1"/>
-    <w:lsdException w:name="Message Header" w:semiHidden="1" w:unhideWhenUsed="1"/>
-    <w:lsdException w:name="Subtitle" w:uiPriority="11" w:qFormat="1"/>
-    <w:lsdException w:name="Salutation" w:semiHidden="1" w:unhideWhenUsed="1"/>
-    <w:lsdException w:name="Date" w:semiHidden="1" w:unhideWhenUsed="1"/>
-    <w:lsdException w:name="Body Text First Indent" w:semiHidden="1" w:unhideWhenUsed="1"/>
-    <w:lsdException w:name="Body Text First Indent 2" w:semiHidden="1" w:unhideWhenUsed="1"/>
-    <w:lsdException w:name="Note Heading" w:semiHidden="1" w:unhideWhenUsed="1"/>
-    <w:lsdException w:name="Body Text 2" w:semiHidden="1" w:unhideWhenUsed="1"/>
-    <w:lsdException w:name="Body Text 3" w:semiHidden="1" w:unhideWhenUsed="1"/>
-    <w:lsdException w:name="Body Text Indent 2" w:semiHidden="1" w:unhideWhenUsed="1"/>
-    <w:lsdException w:name="Body Text Indent 3" w:semiHidden="1" w:unhideWhenUsed="1"/>
-    <w:lsdException w:name="Block Text" w:semiHidden="1" w:unhideWhenUsed="1"/>
-    <w:lsdException w:name="Hyperlink" w:semiHidden="1" w:unhideWhenUsed="1"/>
-    <w:lsdException w:name="FollowedHyperlink" w:semiHidden="1" w:unhideWhenUsed="1"/>
-    <w:lsdException w:name="Strong" w:uiPriority="22" w:qFormat="1"/>
-    <w:lsdException w:name="Emphasis" w:uiPriority="20" w:qFormat="1"/>
-    <w:lsdException w:name="Document Map" w:semiHidden="1" w:unhideWhenUsed="1"/>
-    <w:lsdException w:name="Plain Text" w:semiHidden="1" w:unhideWhenUsed="1"/>
-    <w:lsdException w:name="E-mail Signature" w:semiHidden="1" w:unhideWhenUsed="1"/>
-    <w:lsdException w:name="HTML Top of Form" w:semiHidden="1" w:unhideWhenUsed="1"/>
-    <w:lsdException w:name="HTML Bottom of Form" w:semiHidden="1" w:unhideWhenUsed="1"/>
-    <w:lsdException w:name="Normal (Web)" w:semiHidden="1" w:unhideWhenUsed="1"/>
-    <w:lsdException w:name="HTML Acronym" w:semiHidden="1" w:unhideWhenUsed="1"/>
-    <w:lsdException w:name="HTML Address" w:semiHidden="1" w:unhideWhenUsed="1"/>
-    <w:lsdException w:name="HTML Cite" w:semiHidden="1" w:unhideWhenUsed="1"/>
-    <w:lsdException w:name="HTML Code" w:semiHidden="1" w:unhideWhenUsed="1"/>
-    <w:lsdException w:name="HTML Definition" w:semiHidden="1" w:unhideWhenUsed="1"/>
-    <w:lsdException w:name="HTML Keyboard" w:semiHidden="1" w:unhideWhenUsed="1"/>
-    <w:lsdException w:name="HTML Preformatted" w:semiHidden="1" w:unhideWhenUsed="1"/>
-    <w:lsdException w:name="HTML Sample" w:semiHidden="1" w:unhideWhenUsed="1"/>
-    <w:lsdException w:name="HTML Typewriter" w:semiHidden="1" w:unhideWhenUsed="1"/>
-    <w:lsdException w:name="HTML Variable" w:semiHidden="1" w:unhideWhenUsed="1"/>
-    <w:lsdException w:name="Normal Table" w:semiHidden="1" w:unhideWhenUsed="1"/>
-    <w:lsdException w:name="annotation subject" w:semiHidden="1" w:unhideWhenUsed="1"/>
-    <w:lsdException w:name="No List" w:semiHidden="1" w:unhideWhenUsed="1"/>
-    <w:lsdException w:name="Outline List 1" w:semiHidden="1" w:unhideWhenUsed="1"/>
-    <w:lsdException w:name="Outline List 2" w:semiHidden="1" w:unhideWhenUsed="1"/>
-    <w:lsdException w:name="Outline List 3" w:semiHidden="1" w:unhideWhenUsed="1"/>
-    <w:lsdException w:name="Table Simple 1" w:semiHidden="1" w:unhideWhenUsed="1"/>
-    <w:lsdException w:name="Table Simple 2" w:semiHidden="1" w:unhideWhenUsed="1"/>
-    <w:lsdException w:name="Table Simple 3" w:semiHidden="1" w:unhideWhenUsed="1"/>
-    <w:lsdException w:name="Table Classic 1" w:semiHidden="1" w:unhideWhenUsed="1"/>
-    <w:lsdException w:name="Table Classic 2" w:semiHidden="1" w:unhideWhenUsed="1"/>
-    <w:lsdException w:name="Table Classic 3" w:semiHidden="1" w:unhideWhenUsed="1"/>
-    <w:lsdException w:name="Table Classic 4" w:semiHidden="1" w:unhideWhenUsed="1"/>
-    <w:lsdException w:name="Table Colorful 1" w:semiHidden="1" w:unhideWhenUsed="1"/>
-    <w:lsdException w:name="Table Colorful 2" w:semiHidden="1" w:unhideWhenUsed="1"/>
-    <w:lsdException w:name="Table Colorful 3" w:semiHidden="1" w:unhideWhenUsed="1"/>
-    <w:lsdException w:name="Table Columns 1" w:semiHidden="1" w:unhideWhenUsed="1"/>
-    <w:lsdException w:name="Table Columns 2" w:semiHidden="1" w:unhideWhenUsed="1"/>
-    <w:lsdException w:name="Table Columns 3" w:semiHidden="1" w:unhideWhenUsed="1"/>
-    <w:lsdException w:name="Table Columns 4" w:semiHidden="1" w:unhideWhenUsed="1"/>
-    <w:lsdException w:name="Table Columns 5" w:semiHidden="1" w:unhideWhenUsed="1"/>
-    <w:lsdException w:name="Table Grid 1" w:semiHidden="1" w:unhideWhenUsed="1"/>
-    <w:lsdException w:name="Table Grid 2" w:semiHidden="1" w:unhideWhenUsed="1"/>
-    <w:lsdException w:name="Table Grid 3" w:semiHidden="1" w:unhideWhenUsed="1"/>
-    <w:lsdException w:name="Table Grid 4" w:semiHidden="1" w:unhideWhenUsed="1"/>
-    <w:lsdException w:name="Table Grid 5" w:semiHidden="1" w:unhideWhenUsed="1"/>
-    <w:lsdException w:name="Table Grid 6" w:semiHidden="1" w:unhideWhenUsed="1"/>
-    <w:lsdException w:name="Table Grid 7" w:semiHidden="1" w:unhideWhenUsed="1"/>
-    <w:lsdException w:name="Table Grid 8" w:semiHidden="1" w:unhideWhenUsed="1"/>
-    <w:lsdException w:name="Table List 1" w:semiHidden="1" w:unhideWhenUsed="1"/>
-    <w:lsdException w:name="Table List 2" w:semiHidden="1" w:unhideWhenUsed="1"/>
-    <w:lsdException w:name="Table List 3" w:semiHidden="1" w:unhideWhenUsed="1"/>
-    <w:lsdException w:name="Table List 4" w:semiHidden="1" w:unhideWhenUsed="1"/>
-    <w:lsdException w:name="Table List 5" w:semiHidden="1" w:unhideWhenUsed="1"/>
-    <w:lsdException w:name="Table List 6" w:semiHidden="1" w:unhideWhenUsed="1"/>
-    <w:lsdException w:name="Table List 7" w:semiHidden="1" w:unhideWhenUsed="1"/>
-    <w:lsdException w:name="Table List 8" w:semiHidden="1" w:unhideWhenUsed="1"/>
-    <w:lsdException w:name="Table 3D effects 1" w:semiHidden="1" w:unhideWhenUsed="1"/>
-    <w:lsdException w:name="Table 3D effects 2" w:semiHidden="1" w:unhideWhenUsed="1"/>
-    <w:lsdException w:name="Table 3D effects 3" w:semiHidden="1" w:unhideWhenUsed="1"/>
-    <w:lsdException w:name="Table Contemporary" w:semiHidden="1" w:unhideWhenUsed="1"/>
-    <w:lsdException w:name="Table Elegant" w:semiHidden="1" w:unhideWhenUsed="1"/>
-    <w:lsdException w:name="Table Professional" w:semiHidden="1" w:unhideWhenUsed="1"/>
-    <w:lsdException w:name="Table Subtle 1" w:semiHidden="1" w:unhideWhenUsed="1"/>
-    <w:lsdException w:name="Table Subtle 2" w:semiHidden="1" w:unhideWhenUsed="1"/>
-    <w:lsdException w:name="Table Web 1" w:semiHidden="1" w:unhideWhenUsed="1"/>
-    <w:lsdException w:name="Table Web 2" w:semiHidden="1" w:unhideWhenUsed="1"/>
-    <w:lsdException w:name="Table Web 3" w:semiHidden="1" w:unhideWhenUsed="1"/>
-    <w:lsdException w:name="Balloon Text" w:semiHidden="1" w:unhideWhenUsed="1"/>
-    <w:lsdException w:name="Table Grid" w:uiPriority="39"/>
-    <w:lsdException w:name="Table Theme" w:semiHidden="1" w:unhideWhenUsed="1"/>
-    <w:lsdException w:name="Placeholder Text" w:semiHidden="1"/>
-    <w:lsdException w:name="No Spacing" w:uiPriority="1" w:qFormat="1"/>
-    <w:lsdException w:name="Light Shading" w:uiPriority="60"/>
-    <w:lsdException w:name="Light List" w:uiPriority="61"/>
-    <w:lsdException w:name="Light Grid" w:uiPriority="62"/>
-    <w:lsdException w:name="Medium Shading 1" w:uiPriority="63"/>
-    <w:lsdException w:name="Medium Shading 2" w:uiPriority="64"/>
-    <w:lsdException w:name="Medium List 1" w:uiPriority="65"/>
-    <w:lsdException w:name="Medium List 2" w:uiPriority="66"/>
-    <w:lsdException w:name="Medium Grid 1" w:uiPriority="67"/>
-    <w:lsdException w:name="Medium Grid 2" w:uiPriority="68"/>
-    <w:lsdException w:name="Medium Grid 3" w:uiPriority="69"/>
-    <w:lsdException w:name="Dark List" w:uiPriority="70"/>
-    <w:lsdException w:name="Colorful Shading" w:uiPriority="71"/>
-    <w:lsdException w:name="Colorful List" w:uiPriority="72"/>
-    <w:lsdException w:name="Colorful Grid" w:uiPriority="73"/>
-    <w:lsdException w:name="Light Shading Accent 1" w:uiPriority="60"/>
-    <w:lsdException w:name="Light List Accent 1" w:uiPriority="61"/>
-    <w:lsdException w:name="Light Grid Accent 1" w:uiPriority="62"/>
-    <w:lsdException w:name="Medium Shading 1 Accent 1" w:uiPriority="63"/>
-    <w:lsdException w:name="Medium Shading 2 Accent 1" w:uiPriority="64"/>
-    <w:lsdException w:name="Medium List 1 Accent 1" w:uiPriority="65"/>
-    <w:lsdException w:name="Revision" w:semiHidden="1"/>
-    <w:lsdException w:name="List Paragraph" w:uiPriority="34" w:qFormat="1"/>
-    <w:lsdException w:name="Quote" w:uiPriority="29" w:qFormat="1"/>
-    <w:lsdException w:name="Intense Quote" w:uiPriority="30" w:qFormat="1"/>
-    <w:lsdException w:name="Medium List 2 Accent 1" w:uiPriority="66"/>
-    <w:lsdException w:name="Medium Grid 1 Accent 1" w:uiPriority="67"/>
-    <w:lsdException w:name="Medium Grid 2 Accent 1" w:uiPriority="68"/>
-    <w:lsdException w:name="Medium Grid 3 Accent 1" w:uiPriority="69"/>
-    <w:lsdException w:name="Dark List Accent 1" w:uiPriority="70"/>
-    <w:lsdException w:name="Colorful Shading Accent 1" w:uiPriority="71"/>
-    <w:lsdException w:name="Colorful List Accent 1" w:uiPriority="72"/>
-    <w:lsdException w:name="Colorful Grid Accent 1" w:uiPriority="73"/>
-    <w:lsdException w:name="Light Shading Accent 2" w:uiPriority="60"/>
-    <w:lsdException w:name="Light List Accent 2" w:uiPriority="61"/>
-    <w:lsdException w:name="Light Grid Accent 2" w:uiPriority="62"/>
-    <w:lsdException w:name="Medium Shading 1 Accent 2" w:uiPriority="63"/>
-    <w:lsdException w:name="Medium Shading 2 Accent 2" w:uiPriority="64"/>
-    <w:lsdException w:name="Medium List 1 Accent 2" w:uiPriority="65"/>
-    <w:lsdException w:name="Medium List 2 Accent 2" w:uiPriority="66"/>
-    <w:lsdException w:name="Medium Grid 1 Accent 2" w:uiPriority="67"/>
-    <w:lsdException w:name="Medium Grid 2 Accent 2" w:uiPriority="68"/>
-    <w:lsdException w:name="Medium Grid 3 Accent 2" w:uiPriority="69"/>
-    <w:lsdException w:name="Dark List Accent 2" w:uiPriority="70"/>
-    <w:lsdException w:name="Colorful Shading Accent 2" w:uiPriority="71"/>
-    <w:lsdException w:name="Colorful List Accent 2" w:uiPriority="72"/>
-    <w:lsdException w:name="Colorful Grid Accent 2" w:uiPriority="73"/>
-    <w:lsdException w:name="Light Shading Accent 3" w:uiPriority="60"/>
-    <w:lsdException w:name="Light List Accent 3" w:uiPriority="61"/>
-    <w:lsdException w:name="Light Grid Accent 3" w:uiPriority="62"/>
-    <w:lsdException w:name="Medium Shading 1 Accent 3" w:uiPriority="63"/>
-    <w:lsdException w:name="Medium Shading 2 Accent 3" w:uiPriority="64"/>
-    <w:lsdException w:name="Medium List 1 Accent 3" w:uiPriority="65"/>
-    <w:lsdException w:name="Medium List 2 Accent 3" w:uiPriority="66"/>
-    <w:lsdException w:name="Medium Grid 1 Accent 3" w:uiPriority="67"/>
-    <w:lsdException w:name="Medium Grid 2 Accent 3" w:uiPriority="68"/>
-    <w:lsdException w:name="Medium Grid 3 Accent 3" w:uiPriority="69"/>
-    <w:lsdException w:name="Dark List Accent 3" w:uiPriority="70"/>
-    <w:lsdException w:name="Colorful Shading Accent 3" w:uiPriority="71"/>
-    <w:lsdException w:name="Colorful List Accent 3" w:uiPriority="72"/>
-    <w:lsdException w:name="Colorful Grid Accent 3" w:uiPriority="73"/>
-    <w:lsdException w:name="Light Shading Accent 4" w:uiPriority="60"/>
-    <w:lsdException w:name="Light List Accent 4" w:uiPriority="61"/>
-    <w:lsdException w:name="Light Grid Accent 4" w:uiPriority="62"/>
-    <w:lsdException w:name="Medium Shading 1 Accent 4" w:uiPriority="63"/>
-    <w:lsdException w:name="Medium Shading 2 Accent 4" w:uiPriority="64"/>
-    <w:lsdException w:name="Medium List 1 Accent 4" w:uiPriority="65"/>
-    <w:lsdException w:name="Medium List 2 Accent 4" w:uiPriority="66"/>
-    <w:lsdException w:name="Medium Grid 1 Accent 4" w:uiPriority="67"/>
-    <w:lsdException w:name="Medium Grid 2 Accent 4" w:uiPriority="68"/>
-    <w:lsdException w:name="Medium Grid 3 Accent 4" w:uiPriority="69"/>
-    <w:lsdException w:name="Dark List Accent 4" w:uiPriority="70"/>
-    <w:lsdException w:name="Colorful Shading Accent 4" w:uiPriority="71"/>
-    <w:lsdException w:name="Colorful List Accent 4" w:uiPriority="72"/>
-    <w:lsdException w:name="Colorful Grid Accent 4" w:uiPriority="73"/>
-    <w:lsdException w:name="Light Shading Accent 5" w:uiPriority="60"/>
-    <w:lsdException w:name="Light List Accent 5" w:uiPriority="61"/>
-    <w:lsdException w:name="Light Grid Accent 5" w:uiPriority="62"/>
-    <w:lsdException w:name="Medium Shading 1 Accent 5" w:uiPriority="63"/>
-    <w:lsdException w:name="Medium Shading 2 Accent 5" w:uiPriority="64"/>
-    <w:lsdException w:name="Medium List 1 Accent 5" w:uiPriority="65"/>
-    <w:lsdException w:name="Medium List 2 Accent 5" w:uiPriority="66"/>
-    <w:lsdException w:name="Medium Grid 1 Accent 5" w:uiPriority="67"/>
-    <w:lsdException w:name="Medium Grid 2 Accent 5" w:uiPriority="68"/>
-    <w:lsdException w:name="Medium Grid 3 Accent 5" w:uiPriority="69"/>
-    <w:lsdException w:name="Dark List Accent 5" w:uiPriority="70"/>
-    <w:lsdException w:name="Colorful Shading Accent 5" w:uiPriority="71"/>
-    <w:lsdException w:name="Colorful List Accent 5" w:uiPriority="72"/>
-    <w:lsdException w:name="Colorful Grid Accent 5" w:uiPriority="73"/>
-    <w:lsdException w:name="Light Shading Accent 6" w:uiPriority="60"/>
-    <w:lsdException w:name="Light List Accent 6" w:uiPriority="61"/>
-    <w:lsdException w:name="Light Grid Accent 6" w:uiPriority="62"/>
-    <w:lsdException w:name="Medium Shading 1 Accent 6" w:uiPriority="63"/>
-    <w:lsdException w:name="Medium Shading 2 Accent 6" w:uiPriority="64"/>
-    <w:lsdException w:name="Medium List 1 Accent 6" w:uiPriority="65"/>
-    <w:lsdException w:name="Medium List 2 Accent 6" w:uiPriority="66"/>
-    <w:lsdException w:name="Medium Grid 1 Accent 6" w:uiPriority="67"/>
-    <w:lsdException w:name="Medium Grid 2 Accent 6" w:uiPriority="68"/>
-    <w:lsdException w:name="Medium Grid 3 Accent 6" w:uiPriority="69"/>
-    <w:lsdException w:name="Dark List Accent 6" w:uiPriority="70"/>
-    <w:lsdException w:name="Colorful Shading Accent 6" w:uiPriority="71"/>
-    <w:lsdException w:name="Colorful List Accent 6" w:uiPriority="72"/>
-    <w:lsdException w:name="Colorful Grid Accent 6" w:uiPriority="73"/>
-    <w:lsdException w:name="Subtle Emphasis" w:uiPriority="19" w:qFormat="1"/>
-    <w:lsdException w:name="Intense Emphasis" w:uiPriority="21" w:qFormat="1"/>
-    <w:lsdException w:name="Subtle Reference" w:uiPriority="31" w:qFormat="1"/>
-    <w:lsdException w:name="Intense Reference" w:uiPriority="32" w:qFormat="1"/>
-    <w:lsdException w:name="Book Title" w:uiPriority="33" w:qFormat="1"/>
-    <w:lsdException w:name="Bibliography" w:semiHidden="1" w:uiPriority="37" w:unhideWhenUsed="1"/>
-    <w:lsdException w:name="TOC Heading" w:semiHidden="1" w:uiPriority="39" w:unhideWhenUsed="1" w:qFormat="1"/>
-    <w:lsdException w:name="Plain Table 1" w:uiPriority="41"/>
-    <w:lsdException w:name="Plain Table 2" w:uiPriority="42"/>
-    <w:lsdException w:name="Plain Table 3" w:uiPriority="43"/>
-    <w:lsdException w:name="Plain Table 4" w:uiPriority="44"/>
-    <w:lsdException w:name="Plain Table 5" w:uiPriority="45"/>
-    <w:lsdException w:name="Grid Table Light" w:uiPriority="40"/>
-    <w:lsdException w:name="Grid Table 1 Light" w:uiPriority="46"/>
-    <w:lsdException w:name="Grid Table 2" w:uiPriority="47"/>
-    <w:lsdException w:name="Grid Table 3" w:uiPriority="48"/>
-    <w:lsdException w:name="Grid Table 4" w:uiPriority="49"/>
-    <w:lsdException w:name="Grid Table 5 Dark" w:uiPriority="50"/>
-    <w:lsdException w:name="Grid Table 6 Colorful" w:uiPriority="51"/>
-    <w:lsdException w:name="Grid Table 7 Colorful" w:uiPriority="52"/>
-    <w:lsdException w:name="Grid Table 1 Light Accent 1" w:uiPriority="46"/>
-    <w:lsdException w:name="Grid Table 2 Accent 1" w:uiPriority="47"/>
-    <w:lsdException w:name="Grid Table 3 Accent 1" w:uiPriority="48"/>
-    <w:lsdException w:name="Grid Table 4 Accent 1" w:uiPriority="49"/>
-    <w:lsdException w:name="Grid Table 5 Dark Accent 1" w:uiPriority="50"/>
-    <w:lsdException w:name="Grid Table 6 Colorful Accent 1" w:uiPriority="51"/>
-    <w:lsdException w:name="Grid Table 7 Colorful Accent 1" w:uiPriority="52"/>
-    <w:lsdException w:name="Grid Table 1 Light Accent 2" w:uiPriority="46"/>
-    <w:lsdException w:name="Grid Table 2 Accent 2" w:uiPriority="47"/>
-    <w:lsdException w:name="Grid Table 3 Accent 2" w:uiPriority="48"/>
-    <w:lsdException w:name="Grid Table 4 Accent 2" w:uiPriority="49"/>
-    <w:lsdException w:name="Grid Table 5 Dark Accent 2" w:uiPriority="50"/>
-    <w:lsdException w:name="Grid Table 6 Colorful Accent 2" w:uiPriority="51"/>
-    <w:lsdException w:name="Grid Table 7 Colorful Accent 2" w:uiPriority="52"/>
-    <w:lsdException w:name="Grid Table 1 Light Accent 3" w:uiPriority="46"/>
-    <w:lsdException w:name="Grid Table 2 Accent 3" w:uiPriority="47"/>
-    <w:lsdException w:name="Grid Table 3 Accent 3" w:uiPriority="48"/>
-    <w:lsdException w:name="Grid Table 4 Accent 3" w:uiPriority="49"/>
-    <w:lsdException w:name="Grid Table 5 Dark Accent 3" w:uiPriority="50"/>
-    <w:lsdException w:name="Grid Table 6 Colorful Accent 3" w:uiPriority="51"/>
-    <w:lsdException w:name="Grid Table 7 Colorful Accent 3" w:uiPriority="52"/>
-    <w:lsdException w:name="Grid Table 1 Light Accent 4" w:uiPriority="46"/>
-    <w:lsdException w:name="Grid Table 2 Accent 4" w:uiPriority="47"/>
-    <w:lsdException w:name="Grid Table 3 Accent 4" w:uiPriority="48"/>
-    <w:lsdException w:name="Grid Table 4 Accent 4" w:uiPriority="49"/>
-    <w:lsdException w:name="Grid Table 5 Dark Accent 4" w:uiPriority="50"/>
-    <w:lsdException w:name="Grid Table 6 Colorful Accent 4" w:uiPriority="51"/>
-    <w:lsdException w:name="Grid Table 7 Colorful Accent 4" w:uiPriority="52"/>
-    <w:lsdException w:name="Grid Table 1 Light Accent 5" w:uiPriority="46"/>
-    <w:lsdException w:name="Grid Table 2 Accent 5" w:uiPriority="47"/>
-    <w:lsdException w:name="Grid Table 3 Accent 5" w:uiPriority="48"/>
-    <w:lsdException w:name="Grid Table 4 Accent 5" w:uiPriority="49"/>
-    <w:lsdException w:name="Grid Table 5 Dark Accent 5" w:uiPriority="50"/>
-    <w:lsdException w:name="Grid Table 6 Colorful Accent 5" w:uiPriority="51"/>
-    <w:lsdException w:name="Grid Table 7 Colorful Accent 5" w:uiPriority="52"/>
-    <w:lsdException w:name="Grid Table 1 Light Accent 6" w:uiPriority="46"/>
-    <w:lsdException w:name="Grid Table 2 Accent 6" w:uiPriority="47"/>
-    <w:lsdException w:name="Grid Table 3 Accent 6" w:uiPriority="48"/>
-    <w:lsdException w:name="Grid Table 4 Accent 6" w:uiPriority="49"/>
-    <w:lsdException w:name="Grid Table 5 Dark Accent 6" w:uiPriority="50"/>
-    <w:lsdException w:name="Grid Table 6 Colorful Accent 6" w:uiPriority="51"/>
-    <w:lsdException w:name="Grid Table 7 Colorful Accent 6" w:uiPriority="52"/>
-    <w:lsdException w:name="List Table 1 Light" w:uiPriority="46"/>
-    <w:lsdException w:name="List Table 2" w:uiPriority="47"/>
-    <w:lsdException w:name="List Table 3" w:uiPriority="48"/>
-    <w:lsdException w:name="List Table 4" w:uiPriority="49"/>
-    <w:lsdException w:name="List Table 5 Dark" w:uiPriority="50"/>
-    <w:lsdException w:name="List Table 6 Colorful" w:uiPriority="51"/>
-    <w:lsdException w:name="List Table 7 Colorful" w:uiPriority="52"/>
-    <w:lsdException w:name="List Table 1 Light Accent 1" w:uiPriority="46"/>
-    <w:lsdException w:name="List Table 2 Accent 1" w:uiPriority="47"/>
-    <w:lsdException w:name="List Table 3 Accent 1" w:uiPriority="48"/>
-    <w:lsdException w:name="List Table 4 Accent 1" w:uiPriority="49"/>
-    <w:lsdException w:name="List Table 5 Dark Accent 1" w:uiPriority="50"/>
-    <w:lsdException w:name="List Table 6 Colorful Accent 1" w:uiPriority="51"/>
-    <w:lsdException w:name="List Table 7 Colorful Accent 1" w:uiPriority="52"/>
-    <w:lsdException w:name="List Table 1 Light Accent 2" w:uiPriority="46"/>
-    <w:lsdException w:name="List Table 2 Accent 2" w:uiPriority="47"/>
-    <w:lsdException w:name="List Table 3 Accent 2" w:uiPriority="48"/>
-    <w:lsdException w:name="List Table 4 Accent 2" w:uiPriority="49"/>
-    <w:lsdException w:name="List Table 5 Dark Accent 2" w:uiPriority="50"/>
-    <w:lsdException w:name="List Table 6 Colorful Accent 2" w:uiPriority="51"/>
-    <w:lsdException w:name="List Table 7 Colorful Accent 2" w:uiPriority="52"/>
-    <w:lsdException w:name="List Table 1 Light Accent 3" w:uiPriority="46"/>
-    <w:lsdException w:name="List Table 2 Accent 3" w:uiPriority="47"/>
-    <w:lsdException w:name="List Table 3 Accent 3" w:uiPriority="48"/>
-    <w:lsdException w:name="List Table 4 Accent 3" w:uiPriority="49"/>
-    <w:lsdException w:name="List Table 5 Dark Accent 3" w:uiPriority="50"/>
-    <w:lsdException w:name="List Table 6 Colorful Accent 3" w:uiPriority="51"/>
-    <w:lsdException w:name="List Table 7 Colorful Accent 3" w:uiPriority="52"/>
-    <w:lsdException w:name="List Table 1 Light Accent 4" w:uiPriority="46"/>
-    <w:lsdException w:name="List Table 2 Accent 4" w:uiPriority="47"/>
-    <w:lsdException w:name="List Table 3 Accent 4" w:uiPriority="48"/>
-    <w:lsdException w:name="List Table 4 Accent 4" w:uiPriority="49"/>
-    <w:lsdException w:name="List Table 5 Dark Accent 4" w:uiPriority="50"/>
-    <w:lsdException w:name="List Table 6 Colorful Accent 4" w:uiPriority="51"/>
-    <w:lsdException w:name="List Table 7 Colorful Accent 4" w:uiPriority="52"/>
-    <w:lsdException w:name="List Table 1 Light Accent 5" w:uiPriority="46"/>
-    <w:lsdException w:name="List Table 2 Accent 5" w:uiPriority="47"/>
-    <w:lsdException w:name="List Table 3 Accent 5" w:uiPriority="48"/>
-    <w:lsdException w:name="List Table 4 Accent 5" w:uiPriority="49"/>
-    <w:lsdException w:name="List Table 5 Dark Accent 5" w:uiPriority="50"/>
-    <w:lsdException w:name="List Table 6 Colorful Accent 5" w:uiPriority="51"/>
-    <w:lsdException w:name="List Table 7 Colorful Accent 5" w:uiPriority="52"/>
-    <w:lsdException w:name="List Table 1 Light Accent 6" w:uiPriority="46"/>
-    <w:lsdException w:name="List Table 2 Accent 6" w:uiPriority="47"/>
-    <w:lsdException w:name="List Table 3 Accent 6" w:uiPriority="48"/>
-    <w:lsdException w:name="List Table 4 Accent 6" w:uiPriority="49"/>
-    <w:lsdException w:name="List Table 5 Dark Accent 6" w:uiPriority="50"/>
-    <w:lsdException w:name="List Table 6 Colorful Accent 6" w:uiPriority="51"/>
-    <w:lsdException w:name="List Table 7 Colorful Accent 6" w:uiPriority="52"/>
-    <w:lsdException w:name="Mention" w:semiHidden="1" w:unhideWhenUsed="1"/>
-    <w:lsdException w:name="Smart Hyperlink" w:semiHidden="1" w:unhideWhenUsed="1"/>
-    <w:lsdException w:name="Hashtag" w:semiHidden="1" w:unhideWhenUsed="1"/>
-    <w:lsdException w:name="Unresolved Mention" w:semiHidden="1" w:unhideWhenUsed="1"/>
+  <w:latentStyles w:defLockedState="0" w:defUIPriority="99" w:defSemiHidden="1" w:defUnhideWhenUsed="1" w:defQFormat="0" w:count="267">
+    <w:lsdException w:name="Normal" w:semiHidden="0" w:uiPriority="0" w:unhideWhenUsed="0" w:qFormat="1"/>
+    <w:lsdException w:name="heading 1" w:semiHidden="0" w:uiPriority="9" w:unhideWhenUsed="0" w:qFormat="1"/>
+    <w:lsdException w:name="heading 2" w:uiPriority="9" w:qFormat="1"/>
+    <w:lsdException w:name="heading 3" w:uiPriority="9" w:qFormat="1"/>
+    <w:lsdException w:name="heading 4" w:uiPriority="9" w:qFormat="1"/>
+    <w:lsdException w:name="heading 5" w:uiPriority="9" w:qFormat="1"/>
+    <w:lsdException w:name="heading 6" w:uiPriority="9" w:qFormat="1"/>
+    <w:lsdException w:name="heading 7" w:uiPriority="9" w:qFormat="1"/>
+    <w:lsdException w:name="heading 8" w:uiPriority="9" w:qFormat="1"/>
+    <w:lsdException w:name="heading 9" w:uiPriority="9" w:qFormat="1"/>
+    <w:lsdException w:name="toc 1" w:uiPriority="39"/>
+    <w:lsdException w:name="toc 2" w:uiPriority="39"/>
+    <w:lsdException w:name="toc 3" w:uiPriority="39"/>
+    <w:lsdException w:name="toc 4" w:uiPriority="39"/>
+    <w:lsdException w:name="toc 5" w:uiPriority="39"/>
+    <w:lsdException w:name="toc 6" w:uiPriority="39"/>
+    <w:lsdException w:name="toc 7" w:uiPriority="39"/>
+    <w:lsdException w:name="toc 8" w:uiPriority="39"/>
+    <w:lsdException w:name="toc 9" w:uiPriority="39"/>
+    <w:lsdException w:name="caption" w:uiPriority="35" w:qFormat="1"/>
+    <w:lsdException w:name="Title" w:semiHidden="0" w:uiPriority="10" w:unhideWhenUsed="0" w:qFormat="1"/>
+    <w:lsdException w:name="Default Paragraph Font" w:uiPriority="1"/>
+    <w:lsdException w:name="Subtitle" w:semiHidden="0" w:uiPriority="11" w:unhideWhenUsed="0" w:qFormat="1"/>
+    <w:lsdException w:name="Strong" w:semiHidden="0" w:uiPriority="22" w:unhideWhenUsed="0" w:qFormat="1"/>
+    <w:lsdException w:name="Emphasis" w:semiHidden="0" w:uiPriority="20" w:unhideWhenUsed="0" w:qFormat="1"/>
+    <w:lsdException w:name="Table Grid" w:semiHidden="0" w:uiPriority="39" w:unhideWhenUsed="0"/>
+    <w:lsdException w:name="Placeholder Text" w:unhideWhenUsed="0"/>
+    <w:lsdException w:name="No Spacing" w:semiHidden="0" w:uiPriority="1" w:unhideWhenUsed="0" w:qFormat="1"/>
+    <w:lsdException w:name="Light Shading" w:semiHidden="0" w:uiPriority="60" w:unhideWhenUsed="0"/>
+    <w:lsdException w:name="Light List" w:semiHidden="0" w:uiPriority="61" w:unhideWhenUsed="0"/>
+    <w:lsdException w:name="Light Grid" w:semiHidden="0" w:uiPriority="62" w:unhideWhenUsed="0"/>
+    <w:lsdException w:name="Medium Shading 1" w:semiHidden="0" w:uiPriority="63" w:unhideWhenUsed="0"/>
+    <w:lsdException w:name="Medium Shading 2" w:semiHidden="0" w:uiPriority="64" w:unhideWhenUsed="0"/>
+    <w:lsdException w:name="Medium List 1" w:semiHidden="0" w:uiPriority="65" w:unhideWhenUsed="0"/>
+    <w:lsdException w:name="Medium List 2" w:semiHidden="0" w:uiPriority="66" w:unhideWhenUsed="0"/>
+    <w:lsdException w:name="Medium Grid 1" w:semiHidden="0" w:uiPriority="67" w:unhideWhenUsed="0"/>
+    <w:lsdException w:name="Medium Grid 2" w:semiHidden="0" w:uiPriority="68" w:unhideWhenUsed="0"/>
+    <w:lsdException w:name="Medium Grid 3" w:semiHidden="0" w:uiPriority="69" w:unhideWhenUsed="0"/>
+    <w:lsdException w:name="Dark List" w:semiHidden="0" w:uiPriority="70" w:unhideWhenUsed="0"/>
+    <w:lsdException w:name="Colorful Shading" w:semiHidden="0" w:uiPriority="71" w:unhideWhenUsed="0"/>
+    <w:lsdException w:name="Colorful List" w:semiHidden="0" w:uiPriority="72" w:unhideWhenUsed="0"/>
+    <w:lsdException w:name="Colorful Grid" w:semiHidden="0" w:uiPriority="73" w:unhideWhenUsed="0"/>
+    <w:lsdException w:name="Light Shading Accent 1" w:semiHidden="0" w:uiPriority="60" w:unhideWhenUsed="0"/>
+    <w:lsdException w:name="Light List Accent 1" w:semiHidden="0" w:uiPriority="61" w:unhideWhenUsed="0"/>
+    <w:lsdException w:name="Light Grid Accent 1" w:semiHidden="0" w:uiPriority="62" w:unhideWhenUsed="0"/>
+    <w:lsdException w:name="Medium Shading 1 Accent 1" w:semiHidden="0" w:uiPriority="63" w:unhideWhenUsed="0"/>
+    <w:lsdException w:name="Medium Shading 2 Accent 1" w:semiHidden="0" w:uiPriority="64" w:unhideWhenUsed="0"/>
+    <w:lsdException w:name="Medium List 1 Accent 1" w:semiHidden="0" w:uiPriority="65" w:unhideWhenUsed="0"/>
+    <w:lsdException w:name="Revision" w:unhideWhenUsed="0"/>
+    <w:lsdException w:name="List Paragraph" w:semiHidden="0" w:uiPriority="34" w:unhideWhenUsed="0" w:qFormat="1"/>
+    <w:lsdException w:name="Quote" w:semiHidden="0" w:uiPriority="29" w:unhideWhenUsed="0" w:qFormat="1"/>
+    <w:lsdException w:name="Intense Quote" w:semiHidden="0" w:uiPriority="30" w:unhideWhenUsed="0" w:qFormat="1"/>
+    <w:lsdException w:name="Medium List 2 Accent 1" w:semiHidden="0" w:uiPriority="66" w:unhideWhenUsed="0"/>
+    <w:lsdException w:name="Medium Grid 1 Accent 1" w:semiHidden="0" w:uiPriority="67" w:unhideWhenUsed="0"/>
+    <w:lsdException w:name="Medium Grid 2 Accent 1" w:semiHidden="0" w:uiPriority="68" w:unhideWhenUsed="0"/>
+    <w:lsdException w:name="Medium Grid 3 Accent 1" w:semiHidden="0" w:uiPriority="69" w:unhideWhenUsed="0"/>
+    <w:lsdException w:name="Dark List Accent 1" w:semiHidden="0" w:uiPriority="70" w:unhideWhenUsed="0"/>
+    <w:lsdException w:name="Colorful Shading Accent 1" w:semiHidden="0" w:uiPriority="71" w:unhideWhenUsed="0"/>
+    <w:lsdException w:name="Colorful List Accent 1" w:semiHidden="0" w:uiPriority="72" w:unhideWhenUsed="0"/>
+    <w:lsdException w:name="Colorful Grid Accent 1" w:semiHidden="0" w:uiPriority="73" w:unhideWhenUsed="0"/>
+    <w:lsdException w:name="Light Shading Accent 2" w:semiHidden="0" w:uiPriority="60" w:unhideWhenUsed="0"/>
+    <w:lsdException w:name="Light List Accent 2" w:semiHidden="0" w:uiPriority="61" w:unhideWhenUsed="0"/>
+    <w:lsdException w:name="Light Grid Accent 2" w:semiHidden="0" w:uiPriority="62" w:unhideWhenUsed="0"/>
+    <w:lsdException w:name="Medium Shading 1 Accent 2" w:semiHidden="0" w:uiPriority="63" w:unhideWhenUsed="0"/>
+    <w:lsdException w:name="Medium Shading 2 Accent 2" w:semiHidden="0" w:uiPriority="64" w:unhideWhenUsed="0"/>
+    <w:lsdException w:name="Medium List 1 Accent 2" w:semiHidden="0" w:uiPriority="65" w:unhideWhenUsed="0"/>
+    <w:lsdException w:name="Medium List 2 Accent 2" w:semiHidden="0" w:uiPriority="66" w:unhideWhenUsed="0"/>
+    <w:lsdException w:name="Medium Grid 1 Accent 2" w:semiHidden="0" w:uiPriority="67" w:unhideWhenUsed="0"/>
+    <w:lsdException w:name="Medium Grid 2 Accent 2" w:semiHidden="0" w:uiPriority="68" w:unhideWhenUsed="0"/>
+    <w:lsdException w:name="Medium Grid 3 Accent 2" w:semiHidden="0" w:uiPriority="69" w:unhideWhenUsed="0"/>
+    <w:lsdException w:name="Dark List Accent 2" w:semiHidden="0" w:uiPriority="70" w:unhideWhenUsed="0"/>
+    <w:lsdException w:name="Colorful Shading Accent 2" w:semiHidden="0" w:uiPriority="71" w:unhideWhenUsed="0"/>
+    <w:lsdException w:name="Colorful List Accent 2" w:semiHidden="0" w:uiPriority="72" w:unhideWhenUsed="0"/>
+    <w:lsdException w:name="Colorful Grid Accent 2" w:semiHidden="0" w:uiPriority="73" w:unhideWhenUsed="0"/>
+    <w:lsdException w:name="Light Shading Accent 3" w:semiHidden="0" w:uiPriority="60" w:unhideWhenUsed="0"/>
+    <w:lsdException w:name="Light List Accent 3" w:semiHidden="0" w:uiPriority="61" w:unhideWhenUsed="0"/>
+    <w:lsdException w:name="Light Grid Accent 3" w:semiHidden="0" w:uiPriority="62" w:unhideWhenUsed="0"/>
+    <w:lsdException w:name="Medium Shading 1 Accent 3" w:semiHidden="0" w:uiPriority="63" w:unhideWhenUsed="0"/>
+    <w:lsdException w:name="Medium Shading 2 Accent 3" w:semiHidden="0" w:uiPriority="64" w:unhideWhenUsed="0"/>
+    <w:lsdException w:name="Medium List 1 Accent 3" w:semiHidden="0" w:uiPriority="65" w:unhideWhenUsed="0"/>
+    <w:lsdException w:name="Medium List 2 Accent 3" w:semiHidden="0" w:uiPriority="66" w:unhideWhenUsed="0"/>
+    <w:lsdException w:name="Medium Grid 1 Accent 3" w:semiHidden="0" w:uiPriority="67" w:unhideWhenUsed="0"/>
+    <w:lsdException w:name="Medium Grid 2 Accent 3" w:semiHidden="0" w:uiPriority="68" w:unhideWhenUsed="0"/>
+    <w:lsdException w:name="Medium Grid 3 Accent 3" w:semiHidden="0" w:uiPriority="69" w:unhideWhenUsed="0"/>
+    <w:lsdException w:name="Dark List Accent 3" w:semiHidden="0" w:uiPriority="70" w:unhideWhenUsed="0"/>
+    <w:lsdException w:name="Colorful Shading Accent 3" w:semiHidden="0" w:uiPriority="71" w:unhideWhenUsed="0"/>
+    <w:lsdException w:name="Colorful List Accent 3" w:semiHidden="0" w:uiPriority="72" w:unhideWhenUsed="0"/>
+    <w:lsdException w:name="Colorful Grid Accent 3" w:semiHidden="0" w:uiPriority="73" w:unhideWhenUsed="0"/>
+    <w:lsdException w:name="Light Shading Accent 4" w:semiHidden="0" w:uiPriority="60" w:unhideWhenUsed="0"/>
+    <w:lsdException w:name="Light List Accent 4" w:semiHidden="0" w:uiPriority="61" w:unhideWhenUsed="0"/>
+    <w:lsdException w:name="Light Grid Accent 4" w:semiHidden="0" w:uiPriority="62" w:unhideWhenUsed="0"/>
+    <w:lsdException w:name="Medium Shading 1 Accent 4" w:semiHidden="0" w:uiPriority="63" w:unhideWhenUsed="0"/>
+    <w:lsdException w:name="Medium Shading 2 Accent 4" w:semiHidden="0" w:uiPriority="64" w:unhideWhenUsed="0"/>
+    <w:lsdException w:name="Medium List 1 Accent 4" w:semiHidden="0" w:uiPriority="65" w:unhideWhenUsed="0"/>
+    <w:lsdException w:name="Medium List 2 Accent 4" w:semiHidden="0" w:uiPriority="66" w:unhideWhenUsed="0"/>
+    <w:lsdException w:name="Medium Grid 1 Accent 4" w:semiHidden="0" w:uiPriority="67" w:unhideWhenUsed="0"/>
+    <w:lsdException w:name="Medium Grid 2 Accent 4" w:semiHidden="0" w:uiPriority="68" w:unhideWhenUsed="0"/>
+    <w:lsdException w:name="Medium Grid 3 Accent 4" w:semiHidden="0" w:uiPriority="69" w:unhideWhenUsed="0"/>
+    <w:lsdException w:name="Dark List Accent 4" w:semiHidden="0" w:uiPriority="70" w:unhideWhenUsed="0"/>
+    <w:lsdException w:name="Colorful Shading Accent 4" w:semiHidden="0" w:uiPriority="71" w:unhideWhenUsed="0"/>
+    <w:lsdException w:name="Colorful List Accent 4" w:semiHidden="0" w:uiPriority="72" w:unhideWhenUsed="0"/>
+    <w:lsdException w:name="Colorful Grid Accent 4" w:semiHidden="0" w:uiPriority="73" w:unhideWhenUsed="0"/>
+    <w:lsdException w:name="Light Shading Accent 5" w:semiHidden="0" w:uiPriority="60" w:unhideWhenUsed="0"/>
+    <w:lsdException w:name="Light List Accent 5" w:semiHidden="0" w:uiPriority="61" w:unhideWhenUsed="0"/>
+    <w:lsdException w:name="Light Grid Accent 5" w:semiHidden="0" w:uiPriority="62" w:unhideWhenUsed="0"/>
+    <w:lsdException w:name="Medium Shading 1 Accent 5" w:semiHidden="0" w:uiPriority="63" w:unhideWhenUsed="0"/>
+    <w:lsdException w:name="Medium Shading 2 Accent 5" w:semiHidden="0" w:uiPriority="64" w:unhideWhenUsed="0"/>
+    <w:lsdException w:name="Medium List 1 Accent 5" w:semiHidden="0" w:uiPriority="65" w:unhideWhenUsed="0"/>
+    <w:lsdException w:name="Medium List 2 Accent 5" w:semiHidden="0" w:uiPriority="66" w:unhideWhenUsed="0"/>
+    <w:lsdException w:name="Medium Grid 1 Accent 5" w:semiHidden="0" w:uiPriority="67" w:unhideWhenUsed="0"/>
+    <w:lsdException w:name="Medium Grid 2 Accent 5" w:semiHidden="0" w:uiPriority="68" w:unhideWhenUsed="0"/>
+    <w:lsdException w:name="Medium Grid 3 Accent 5" w:semiHidden="0" w:uiPriority="69" w:unhideWhenUsed="0"/>
+    <w:lsdException w:name="Dark List Accent 5" w:semiHidden="0" w:uiPriority="70" w:unhideWhenUsed="0"/>
+    <w:lsdException w:name="Colorful Shading Accent 5" w:semiHidden="0" w:uiPriority="71" w:unhideWhenUsed="0"/>
+    <w:lsdException w:name="Colorful List Accent 5" w:semiHidden="0" w:uiPriority="72" w:unhideWhenUsed="0"/>
+    <w:lsdException w:name="Colorful Grid Accent 5" w:semiHidden="0" w:uiPriority="73" w:unhideWhenUsed="0"/>
+    <w:lsdException w:name="Light Shading Accent 6" w:semiHidden="0" w:uiPriority="60" w:unhideWhenUsed="0"/>
+    <w:lsdException w:name="Light List Accent 6" w:semiHidden="0" w:uiPriority="61" w:unhideWhenUsed="0"/>
+    <w:lsdException w:name="Light Grid Accent 6" w:semiHidden="0" w:uiPriority="62" w:unhideWhenUsed="0"/>
+    <w:lsdException w:name="Medium Shading 1 Accent 6" w:semiHidden="0" w:uiPriority="63" w:unhideWhenUsed="0"/>
+    <w:lsdException w:name="Medium Shading 2 Accent 6" w:semiHidden="0" w:uiPriority="64" w:unhideWhenUsed="0"/>
+    <w:lsdException w:name="Medium List 1 Accent 6" w:semiHidden="0" w:uiPriority="65" w:unhideWhenUsed="0"/>
+    <w:lsdException w:name="Medium List 2 Accent 6" w:semiHidden="0" w:uiPriority="66" w:unhideWhenUsed="0"/>
+    <w:lsdException w:name="Medium Grid 1 Accent 6" w:semiHidden="0" w:uiPriority="67" w:unhideWhenUsed="0"/>
+    <w:lsdException w:name="Medium Grid 2 Accent 6" w:semiHidden="0" w:uiPriority="68" w:unhideWhenUsed="0"/>
+    <w:lsdException w:name="Medium Grid 3 Accent 6" w:semiHidden="0" w:uiPriority="69" w:unhideWhenUsed="0"/>
+    <w:lsdException w:name="Dark List Accent 6" w:semiHidden="0" w:uiPriority="70" w:unhideWhenUsed="0"/>
+    <w:lsdException w:name="Colorful Shading Accent 6" w:semiHidden="0" w:uiPriority="71" w:unhideWhenUsed="0"/>
+    <w:lsdException w:name="Colorful List Accent 6" w:semiHidden="0" w:uiPriority="72" w:unhideWhenUsed="0"/>
+    <w:lsdException w:name="Colorful Grid Accent 6" w:semiHidden="0" w:uiPriority="73" w:unhideWhenUsed="0"/>
+    <w:lsdException w:name="Subtle Emphasis" w:semiHidden="0" w:uiPriority="19" w:unhideWhenUsed="0" w:qFormat="1"/>
+    <w:lsdException w:name="Intense Emphasis" w:semiHidden="0" w:uiPriority="21" w:unhideWhenUsed="0" w:qFormat="1"/>
+    <w:lsdException w:name="Subtle Reference" w:semiHidden="0" w:uiPriority="31" w:unhideWhenUsed="0" w:qFormat="1"/>
+    <w:lsdException w:name="Intense Reference" w:semiHidden="0" w:uiPriority="32" w:unhideWhenUsed="0" w:qFormat="1"/>
+    <w:lsdException w:name="Book Title" w:semiHidden="0" w:uiPriority="33" w:unhideWhenUsed="0" w:qFormat="1"/>
+    <w:lsdException w:name="Bibliography" w:uiPriority="37"/>
+    <w:lsdException w:name="TOC Heading" w:uiPriority="39" w:qFormat="1"/>
+  </w:latentStyles>
+  <w:style w:type="paragraph" w:default="1" w:styleId="Normal">
+    <w:name w:val="Normal"/>
+  </w:style>
+  <w:style w:type="paragraph" w:styleId="Ttulo1">
+    <w:name w:val="heading 1"/>
+    <w:basedOn w:val="Normal"/>
+    <w:next w:val="Normal"/>
+    <w:pPr>
+      <w:keepNext/>
+      <w:keepLines/>
+      <w:spacing w:before="400" w:after="120"/>
+      <w:outlineLvl w:val="0"/>
+    </w:pPr>
+    <w:rPr>
+      <w:sz w:val="40"/>
+      <w:szCs w:val="40"/>
+    </w:rPr>
+  </w:style>
+  <w:style w:type="paragraph" w:styleId="Ttulo2">
+    <w:name w:val="heading 2"/>
+    <w:basedOn w:val="Normal"/>
+    <w:next w:val="Normal"/>
+    <w:pPr>
+      <w:keepNext/>
+      <w:keepLines/>
+      <w:spacing w:before="360" w:after="120"/>
+      <w:outlineLvl w:val="1"/>
+    </w:pPr>
+    <w:rPr>
+      <w:sz w:val="32"/>
+      <w:szCs w:val="32"/>
+    </w:rPr>
+  </w:style>
+  <w:style w:type="paragraph" w:styleId="Ttulo3">
+    <w:name w:val="heading 3"/>
+    <w:basedOn w:val="Normal"/>
+    <w:next w:val="Normal"/>
+    <w:pPr>
+      <w:keepNext/>
+      <w:keepLines/>
+      <w:spacing w:before="320" w:after="80"/>
+      <w:outlineLvl w:val="2"/>
+    </w:pPr>
+    <w:rPr>
+      <w:color w:val="434343"/>
+      <w:sz w:val="28"/>
+      <w:szCs w:val="28"/>
+    </w:rPr>
+  </w:style>
+  <w:style w:type="paragraph" w:styleId="Ttulo4">
+    <w:name w:val="heading 4"/>
+    <w:basedOn w:val="Normal"/>
+    <w:next w:val="Normal"/>
+    <w:pPr>
+      <w:keepNext/>
+      <w:keepLines/>
+      <w:spacing w:before="280" w:after="80"/>
+      <w:outlineLvl w:val="3"/>
+    </w:pPr>
+    <w:rPr>
+      <w:color w:val="666666"/>
+      <w:sz w:val="24"/>
+      <w:szCs w:val="24"/>
+    </w:rPr>
+  </w:style>
+  <w:style w:type="paragraph" w:styleId="Ttulo5">
+    <w:name w:val="heading 5"/>
+    <w:basedOn w:val="Normal"/>
+    <w:next w:val="Normal"/>
+    <w:pPr>
+      <w:keepNext/>
+      <w:keepLines/>
+      <w:spacing w:before="240" w:after="80"/>
+      <w:outlineLvl w:val="4"/>
+    </w:pPr>
+    <w:rPr>
+      <w:color w:val="666666"/>
+    </w:rPr>
+  </w:style>
+  <w:style w:type="paragraph" w:styleId="Ttulo6">
+    <w:name w:val="heading 6"/>
+    <w:basedOn w:val="Normal"/>
+    <w:next w:val="Normal"/>
+    <w:pPr>
+      <w:keepNext/>
+      <w:keepLines/>
+      <w:spacing w:before="240" w:after="80"/>
+      <w:outlineLvl w:val="5"/>
+    </w:pPr>
+    <w:rPr>
+      <w:i/>
+      <w:color w:val="666666"/>
+    </w:rPr>
+  </w:style>
+  <w:style w:type="character" w:default="1" w:styleId="Fuentedeprrafopredeter">
+    <w:name w:val="Default Paragraph Font"/>
+    <w:uiPriority w:val="1"/>
+    <w:semiHidden/>
+    <w:unhideWhenUsed/>
+  </w:style>
+  <w:style w:type="table" w:default="1" w:styleId="Tablanormal">
+    <w:name w:val="Normal Table"/>
+    <w:uiPriority w:val="99"/>
+    <w:semiHidden/>
+    <w:unhideWhenUsed/>
+    <w:tblPr>
+      <w:tblInd w:w="0" w:type="dxa"/>
+      <w:tblCellMar>
+        <w:top w:w="0" w:type="dxa"/>
+        <w:left w:w="108" w:type="dxa"/>
+        <w:bottom w:w="0" w:type="dxa"/>
+        <w:right w:w="108" w:type="dxa"/>
+      </w:tblCellMar>
+    </w:tblPr>
+  </w:style>
+  <w:style w:type="numbering" w:default="1" w:styleId="Sinlista">
+    <w:name w:val="No List"/>
+    <w:uiPriority w:val="99"/>
+    <w:semiHidden/>
+    <w:unhideWhenUsed/>
+  </w:style>
+  <w:style w:type="table" w:customStyle="1" w:styleId="TableNormal">
+    <w:name w:val="Table Normal"/>
+    <w:tblPr>
+      <w:tblCellMar>
+        <w:top w:w="0" w:type="dxa"/>
+        <w:left w:w="0" w:type="dxa"/>
+        <w:bottom w:w="0" w:type="dxa"/>
+        <w:right w:w="0" w:type="dxa"/>
+      </w:tblCellMar>
+    </w:tblPr>
+  </w:style>
+  <w:style w:type="paragraph" w:styleId="Ttulo">
+    <w:name w:val="Title"/>
+    <w:basedOn w:val="Normal"/>
+    <w:next w:val="Normal"/>
+    <w:pPr>
+      <w:keepNext/>
+      <w:keepLines/>
+      <w:spacing w:after="60"/>
+    </w:pPr>
+    <w:rPr>
+      <w:sz w:val="52"/>
+      <w:szCs w:val="52"/>
+    </w:rPr>
+  </w:style>
+  <w:style w:type="paragraph" w:styleId="Subttulo">
+    <w:name w:val="Subtitle"/>
+    <w:basedOn w:val="Normal"/>
+    <w:next w:val="Normal"/>
+    <w:pPr>
+      <w:keepNext/>
+      <w:keepLines/>
+      <w:spacing w:after="320"/>
+    </w:pPr>
+    <w:rPr>
+      <w:color w:val="666666"/>
+      <w:sz w:val="30"/>
+      <w:szCs w:val="30"/>
+    </w:rPr>
+  </w:style>
+</w:styles>
+</file>
+
+<file path=word/stylesWithEffects.xml><?xml version="1.0" encoding="utf-8"?>
+<w:styles xmlns:wpc="http://schemas.microsoft.com/office/word/2010/wordprocessingCanvas" xmlns:mc="http://schemas.openxmlformats.org/markup-compatibility/2006" xmlns:o="urn:schemas-microsoft-com:office:office" xmlns:r="http://schemas.openxmlformats.org/officeDocument/2006/relationships" xmlns:m="http://schemas.openxmlformats.org/officeDocument/2006/math" xmlns:v="urn:schemas-microsoft-com:vml" xmlns:wp14="http://schemas.microsoft.com/office/word/2010/wordprocessingDrawing" xmlns:wp="http://schemas.openxmlformats.org/drawingml/2006/wordprocessingDrawing" xmlns:w10="urn:schemas-microsoft-com:office:word" xmlns:w="http://schemas.openxmlformats.org/wordprocessingml/2006/main" xmlns:w14="http://schemas.microsoft.com/office/word/2010/wordml" xmlns:wpg="http://schemas.microsoft.com/office/word/2010/wordprocessingGroup" xmlns:wpi="http://schemas.microsoft.com/office/word/2010/wordprocessingInk" xmlns:wne="http://schemas.microsoft.com/office/word/2006/wordml" xmlns:wps="http://schemas.microsoft.com/office/word/2010/wordprocessingShape" mc:Ignorable="w14 wp14">
+  <w:docDefaults>
+    <w:rPrDefault>
+      <w:rPr>
+        <w:rFonts w:ascii="Arial" w:eastAsia="Arial" w:hAnsi="Arial" w:cs="Arial"/>
+        <w:sz w:val="22"/>
+        <w:szCs w:val="22"/>
+        <w:lang w:val="es" w:eastAsia="es-ES" w:bidi="ar-SA"/>
+      </w:rPr>
+    </w:rPrDefault>
+    <w:pPrDefault>
+      <w:pPr>
+        <w:spacing w:line="276" w:lineRule="auto"/>
+      </w:pPr>
+    </w:pPrDefault>
+  </w:docDefaults>
+  <w:latentStyles w:defLockedState="0" w:defUIPriority="99" w:defSemiHidden="1" w:defUnhideWhenUsed="1" w:defQFormat="0" w:count="267">
+    <w:lsdException w:name="Normal" w:semiHidden="0" w:uiPriority="0" w:unhideWhenUsed="0" w:qFormat="1"/>
+    <w:lsdException w:name="heading 1" w:semiHidden="0" w:uiPriority="9" w:unhideWhenUsed="0" w:qFormat="1"/>
+    <w:lsdException w:name="heading 2" w:uiPriority="9" w:qFormat="1"/>
+    <w:lsdException w:name="heading 3" w:uiPriority="9" w:qFormat="1"/>
+    <w:lsdException w:name="heading 4" w:uiPriority="9" w:qFormat="1"/>
+    <w:lsdException w:name="heading 5" w:uiPriority="9" w:qFormat="1"/>
+    <w:lsdException w:name="heading 6" w:uiPriority="9" w:qFormat="1"/>
+    <w:lsdException w:name="heading 7" w:uiPriority="9" w:qFormat="1"/>
+    <w:lsdException w:name="heading 8" w:uiPriority="9" w:qFormat="1"/>
+    <w:lsdException w:name="heading 9" w:uiPriority="9" w:qFormat="1"/>
+    <w:lsdException w:name="toc 1" w:uiPriority="39"/>
+    <w:lsdException w:name="toc 2" w:uiPriority="39"/>
+    <w:lsdException w:name="toc 3" w:uiPriority="39"/>
+    <w:lsdException w:name="toc 4" w:uiPriority="39"/>
+    <w:lsdException w:name="toc 5" w:uiPriority="39"/>
+    <w:lsdException w:name="toc 6" w:uiPriority="39"/>
+    <w:lsdException w:name="toc 7" w:uiPriority="39"/>
+    <w:lsdException w:name="toc 8" w:uiPriority="39"/>
+    <w:lsdException w:name="toc 9" w:uiPriority="39"/>
+    <w:lsdException w:name="caption" w:uiPriority="35" w:qFormat="1"/>
+    <w:lsdException w:name="Title" w:semiHidden="0" w:uiPriority="10" w:unhideWhenUsed="0" w:qFormat="1"/>
+    <w:lsdException w:name="Default Paragraph Font" w:uiPriority="1"/>
+    <w:lsdException w:name="Subtitle" w:semiHidden="0" w:uiPriority="11" w:unhideWhenUsed="0" w:qFormat="1"/>
+    <w:lsdException w:name="Strong" w:semiHidden="0" w:uiPriority="22" w:unhideWhenUsed="0" w:qFormat="1"/>
+    <w:lsdException w:name="Emphasis" w:semiHidden="0" w:uiPriority="20" w:unhideWhenUsed="0" w:qFormat="1"/>
+    <w:lsdException w:name="Table Grid" w:semiHidden="0" w:uiPriority="39" w:unhideWhenUsed="0"/>
+    <w:lsdException w:name="Placeholder Text" w:unhideWhenUsed="0"/>
+    <w:lsdException w:name="No Spacing" w:semiHidden="0" w:uiPriority="1" w:unhideWhenUsed="0" w:qFormat="1"/>
+    <w:lsdException w:name="Light Shading" w:semiHidden="0" w:uiPriority="60" w:unhideWhenUsed="0"/>
+    <w:lsdException w:name="Light List" w:semiHidden="0" w:uiPriority="61" w:unhideWhenUsed="0"/>
+    <w:lsdException w:name="Light Grid" w:semiHidden="0" w:uiPriority="62" w:unhideWhenUsed="0"/>
+    <w:lsdException w:name="Medium Shading 1" w:semiHidden="0" w:uiPriority="63" w:unhideWhenUsed="0"/>
+    <w:lsdException w:name="Medium Shading 2" w:semiHidden="0" w:uiPriority="64" w:unhideWhenUsed="0"/>
+    <w:lsdException w:name="Medium List 1" w:semiHidden="0" w:uiPriority="65" w:unhideWhenUsed="0"/>
+    <w:lsdException w:name="Medium List 2" w:semiHidden="0" w:uiPriority="66" w:unhideWhenUsed="0"/>
+    <w:lsdException w:name="Medium Grid 1" w:semiHidden="0" w:uiPriority="67" w:unhideWhenUsed="0"/>
+    <w:lsdException w:name="Medium Grid 2" w:semiHidden="0" w:uiPriority="68" w:unhideWhenUsed="0"/>
+    <w:lsdException w:name="Medium Grid 3" w:semiHidden="0" w:uiPriority="69" w:unhideWhenUsed="0"/>
+    <w:lsdException w:name="Dark List" w:semiHidden="0" w:uiPriority="70" w:unhideWhenUsed="0"/>
+    <w:lsdException w:name="Colorful Shading" w:semiHidden="0" w:uiPriority="71" w:unhideWhenUsed="0"/>
+    <w:lsdException w:name="Colorful List" w:semiHidden="0" w:uiPriority="72" w:unhideWhenUsed="0"/>
+    <w:lsdException w:name="Colorful Grid" w:semiHidden="0" w:uiPriority="73" w:unhideWhenUsed="0"/>
+    <w:lsdException w:name="Light Shading Accent 1" w:semiHidden="0" w:uiPriority="60" w:unhideWhenUsed="0"/>
+    <w:lsdException w:name="Light List Accent 1" w:semiHidden="0" w:uiPriority="61" w:unhideWhenUsed="0"/>
+    <w:lsdException w:name="Light Grid Accent 1" w:semiHidden="0" w:uiPriority="62" w:unhideWhenUsed="0"/>
+    <w:lsdException w:name="Medium Shading 1 Accent 1" w:semiHidden="0" w:uiPriority="63" w:unhideWhenUsed="0"/>
+    <w:lsdException w:name="Medium Shading 2 Accent 1" w:semiHidden="0" w:uiPriority="64" w:unhideWhenUsed="0"/>
+    <w:lsdException w:name="Medium List 1 Accent 1" w:semiHidden="0" w:uiPriority="65" w:unhideWhenUsed="0"/>
+    <w:lsdException w:name="Revision" w:unhideWhenUsed="0"/>
+    <w:lsdException w:name="List Paragraph" w:semiHidden="0" w:uiPriority="34" w:unhideWhenUsed="0" w:qFormat="1"/>
+    <w:lsdException w:name="Quote" w:semiHidden="0" w:uiPriority="29" w:unhideWhenUsed="0" w:qFormat="1"/>
+    <w:lsdException w:name="Intense Quote" w:semiHidden="0" w:uiPriority="30" w:unhideWhenUsed="0" w:qFormat="1"/>
+    <w:lsdException w:name="Medium List 2 Accent 1" w:semiHidden="0" w:uiPriority="66" w:unhideWhenUsed="0"/>
+    <w:lsdException w:name="Medium Grid 1 Accent 1" w:semiHidden="0" w:uiPriority="67" w:unhideWhenUsed="0"/>
+    <w:lsdException w:name="Medium Grid 2 Accent 1" w:semiHidden="0" w:uiPriority="68" w:unhideWhenUsed="0"/>
+    <w:lsdException w:name="Medium Grid 3 Accent 1" w:semiHidden="0" w:uiPriority="69" w:unhideWhenUsed="0"/>
+    <w:lsdException w:name="Dark List Accent 1" w:semiHidden="0" w:uiPriority="70" w:unhideWhenUsed="0"/>
+    <w:lsdException w:name="Colorful Shading Accent 1" w:semiHidden="0" w:uiPriority="71" w:unhideWhenUsed="0"/>
+    <w:lsdException w:name="Colorful List Accent 1" w:semiHidden="0" w:uiPriority="72" w:unhideWhenUsed="0"/>
+    <w:lsdException w:name="Colorful Grid Accent 1" w:semiHidden="0" w:uiPriority="73" w:unhideWhenUsed="0"/>
+    <w:lsdException w:name="Light Shading Accent 2" w:semiHidden="0" w:uiPriority="60" w:unhideWhenUsed="0"/>
+    <w:lsdException w:name="Light List Accent 2" w:semiHidden="0" w:uiPriority="61" w:unhideWhenUsed="0"/>
+    <w:lsdException w:name="Light Grid Accent 2" w:semiHidden="0" w:uiPriority="62" w:unhideWhenUsed="0"/>
+    <w:lsdException w:name="Medium Shading 1 Accent 2" w:semiHidden="0" w:uiPriority="63" w:unhideWhenUsed="0"/>
+    <w:lsdException w:name="Medium Shading 2 Accent 2" w:semiHidden="0" w:uiPriority="64" w:unhideWhenUsed="0"/>
+    <w:lsdException w:name="Medium List 1 Accent 2" w:semiHidden="0" w:uiPriority="65" w:unhideWhenUsed="0"/>
+    <w:lsdException w:name="Medium List 2 Accent 2" w:semiHidden="0" w:uiPriority="66" w:unhideWhenUsed="0"/>
+    <w:lsdException w:name="Medium Grid 1 Accent 2" w:semiHidden="0" w:uiPriority="67" w:unhideWhenUsed="0"/>
+    <w:lsdException w:name="Medium Grid 2 Accent 2" w:semiHidden="0" w:uiPriority="68" w:unhideWhenUsed="0"/>
+    <w:lsdException w:name="Medium Grid 3 Accent 2" w:semiHidden="0" w:uiPriority="69" w:unhideWhenUsed="0"/>
+    <w:lsdException w:name="Dark List Accent 2" w:semiHidden="0" w:uiPriority="70" w:unhideWhenUsed="0"/>
+    <w:lsdException w:name="Colorful Shading Accent 2" w:semiHidden="0" w:uiPriority="71" w:unhideWhenUsed="0"/>
+    <w:lsdException w:name="Colorful List Accent 2" w:semiHidden="0" w:uiPriority="72" w:unhideWhenUsed="0"/>
+    <w:lsdException w:name="Colorful Grid Accent 2" w:semiHidden="0" w:uiPriority="73" w:unhideWhenUsed="0"/>
+    <w:lsdException w:name="Light Shading Accent 3" w:semiHidden="0" w:uiPriority="60" w:unhideWhenUsed="0"/>
+    <w:lsdException w:name="Light List Accent 3" w:semiHidden="0" w:uiPriority="61" w:unhideWhenUsed="0"/>
+    <w:lsdException w:name="Light Grid Accent 3" w:semiHidden="0" w:uiPriority="62" w:unhideWhenUsed="0"/>
+    <w:lsdException w:name="Medium Shading 1 Accent 3" w:semiHidden="0" w:uiPriority="63" w:unhideWhenUsed="0"/>
+    <w:lsdException w:name="Medium Shading 2 Accent 3" w:semiHidden="0" w:uiPriority="64" w:unhideWhenUsed="0"/>
+    <w:lsdException w:name="Medium List 1 Accent 3" w:semiHidden="0" w:uiPriority="65" w:unhideWhenUsed="0"/>
+    <w:lsdException w:name="Medium List 2 Accent 3" w:semiHidden="0" w:uiPriority="66" w:unhideWhenUsed="0"/>
+    <w:lsdException w:name="Medium Grid 1 Accent 3" w:semiHidden="0" w:uiPriority="67" w:unhideWhenUsed="0"/>
+    <w:lsdException w:name="Medium Grid 2 Accent 3" w:semiHidden="0" w:uiPriority="68" w:unhideWhenUsed="0"/>
+    <w:lsdException w:name="Medium Grid 3 Accent 3" w:semiHidden="0" w:uiPriority="69" w:unhideWhenUsed="0"/>
+    <w:lsdException w:name="Dark List Accent 3" w:semiHidden="0" w:uiPriority="70" w:unhideWhenUsed="0"/>
+    <w:lsdException w:name="Colorful Shading Accent 3" w:semiHidden="0" w:uiPriority="71" w:unhideWhenUsed="0"/>
+    <w:lsdException w:name="Colorful List Accent 3" w:semiHidden="0" w:uiPriority="72" w:unhideWhenUsed="0"/>
+    <w:lsdException w:name="Colorful Grid Accent 3" w:semiHidden="0" w:uiPriority="73" w:unhideWhenUsed="0"/>
+    <w:lsdException w:name="Light Shading Accent 4" w:semiHidden="0" w:uiPriority="60" w:unhideWhenUsed="0"/>
+    <w:lsdException w:name="Light List Accent 4" w:semiHidden="0" w:uiPriority="61" w:unhideWhenUsed="0"/>
+    <w:lsdException w:name="Light Grid Accent 4" w:semiHidden="0" w:uiPriority="62" w:unhideWhenUsed="0"/>
+    <w:lsdException w:name="Medium Shading 1 Accent 4" w:semiHidden="0" w:uiPriority="63" w:unhideWhenUsed="0"/>
+    <w:lsdException w:name="Medium Shading 2 Accent 4" w:semiHidden="0" w:uiPriority="64" w:unhideWhenUsed="0"/>
+    <w:lsdException w:name="Medium List 1 Accent 4" w:semiHidden="0" w:uiPriority="65" w:unhideWhenUsed="0"/>
+    <w:lsdException w:name="Medium List 2 Accent 4" w:semiHidden="0" w:uiPriority="66" w:unhideWhenUsed="0"/>
+    <w:lsdException w:name="Medium Grid 1 Accent 4" w:semiHidden="0" w:uiPriority="67" w:unhideWhenUsed="0"/>
+    <w:lsdException w:name="Medium Grid 2 Accent 4" w:semiHidden="0" w:uiPriority="68" w:unhideWhenUsed="0"/>
+    <w:lsdException w:name="Medium Grid 3 Accent 4" w:semiHidden="0" w:uiPriority="69" w:unhideWhenUsed="0"/>
+    <w:lsdException w:name="Dark List Accent 4" w:semiHidden="0" w:uiPriority="70" w:unhideWhenUsed="0"/>
+    <w:lsdException w:name="Colorful Shading Accent 4" w:semiHidden="0" w:uiPriority="71" w:unhideWhenUsed="0"/>
+    <w:lsdException w:name="Colorful List Accent 4" w:semiHidden="0" w:uiPriority="72" w:unhideWhenUsed="0"/>
+    <w:lsdException w:name="Colorful Grid Accent 4" w:semiHidden="0" w:uiPriority="73" w:unhideWhenUsed="0"/>
+    <w:lsdException w:name="Light Shading Accent 5" w:semiHidden="0" w:uiPriority="60" w:unhideWhenUsed="0"/>
+    <w:lsdException w:name="Light List Accent 5" w:semiHidden="0" w:uiPriority="61" w:unhideWhenUsed="0"/>
+    <w:lsdException w:name="Light Grid Accent 5" w:semiHidden="0" w:uiPriority="62" w:unhideWhenUsed="0"/>
+    <w:lsdException w:name="Medium Shading 1 Accent 5" w:semiHidden="0" w:uiPriority="63" w:unhideWhenUsed="0"/>
+    <w:lsdException w:name="Medium Shading 2 Accent 5" w:semiHidden="0" w:uiPriority="64" w:unhideWhenUsed="0"/>
+    <w:lsdException w:name="Medium List 1 Accent 5" w:semiHidden="0" w:uiPriority="65" w:unhideWhenUsed="0"/>
+    <w:lsdException w:name="Medium List 2 Accent 5" w:semiHidden="0" w:uiPriority="66" w:unhideWhenUsed="0"/>
+    <w:lsdException w:name="Medium Grid 1 Accent 5" w:semiHidden="0" w:uiPriority="67" w:unhideWhenUsed="0"/>
+    <w:lsdException w:name="Medium Grid 2 Accent 5" w:semiHidden="0" w:uiPriority="68" w:unhideWhenUsed="0"/>
+    <w:lsdException w:name="Medium Grid 3 Accent 5" w:semiHidden="0" w:uiPriority="69" w:unhideWhenUsed="0"/>
+    <w:lsdException w:name="Dark List Accent 5" w:semiHidden="0" w:uiPriority="70" w:unhideWhenUsed="0"/>
+    <w:lsdException w:name="Colorful Shading Accent 5" w:semiHidden="0" w:uiPriority="71" w:unhideWhenUsed="0"/>
+    <w:lsdException w:name="Colorful List Accent 5" w:semiHidden="0" w:uiPriority="72" w:unhideWhenUsed="0"/>
+    <w:lsdException w:name="Colorful Grid Accent 5" w:semiHidden="0" w:uiPriority="73" w:unhideWhenUsed="0"/>
+    <w:lsdException w:name="Light Shading Accent 6" w:semiHidden="0" w:uiPriority="60" w:unhideWhenUsed="0"/>
+    <w:lsdException w:name="Light List Accent 6" w:semiHidden="0" w:uiPriority="61" w:unhideWhenUsed="0"/>
+    <w:lsdException w:name="Light Grid Accent 6" w:semiHidden="0" w:uiPriority="62" w:unhideWhenUsed="0"/>
+    <w:lsdException w:name="Medium Shading 1 Accent 6" w:semiHidden="0" w:uiPriority="63" w:unhideWhenUsed="0"/>
+    <w:lsdException w:name="Medium Shading 2 Accent 6" w:semiHidden="0" w:uiPriority="64" w:unhideWhenUsed="0"/>
+    <w:lsdException w:name="Medium List 1 Accent 6" w:semiHidden="0" w:uiPriority="65" w:unhideWhenUsed="0"/>
+    <w:lsdException w:name="Medium List 2 Accent 6" w:semiHidden="0" w:uiPriority="66" w:unhideWhenUsed="0"/>
+    <w:lsdException w:name="Medium Grid 1 Accent 6" w:semiHidden="0" w:uiPriority="67" w:unhideWhenUsed="0"/>
+    <w:lsdException w:name="Medium Grid 2 Accent 6" w:semiHidden="0" w:uiPriority="68" w:unhideWhenUsed="0"/>
+    <w:lsdException w:name="Medium Grid 3 Accent 6" w:semiHidden="0" w:uiPriority="69" w:unhideWhenUsed="0"/>
+    <w:lsdException w:name="Dark List Accent 6" w:semiHidden="0" w:uiPriority="70" w:unhideWhenUsed="0"/>
+    <w:lsdException w:name="Colorful Shading Accent 6" w:semiHidden="0" w:uiPriority="71" w:unhideWhenUsed="0"/>
+    <w:lsdException w:name="Colorful List Accent 6" w:semiHidden="0" w:uiPriority="72" w:unhideWhenUsed="0"/>
+    <w:lsdException w:name="Colorful Grid Accent 6" w:semiHidden="0" w:uiPriority="73" w:unhideWhenUsed="0"/>
+    <w:lsdException w:name="Subtle Emphasis" w:semiHidden="0" w:uiPriority="19" w:unhideWhenUsed="0" w:qFormat="1"/>
+    <w:lsdException w:name="Intense Emphasis" w:semiHidden="0" w:uiPriority="21" w:unhideWhenUsed="0" w:qFormat="1"/>
+    <w:lsdException w:name="Subtle Reference" w:semiHidden="0" w:uiPriority="31" w:unhideWhenUsed="0" w:qFormat="1"/>
+    <w:lsdException w:name="Intense Reference" w:semiHidden="0" w:uiPriority="32" w:unhideWhenUsed="0" w:qFormat="1"/>
+    <w:lsdException w:name="Book Title" w:semiHidden="0" w:uiPriority="33" w:unhideWhenUsed="0" w:qFormat="1"/>
+    <w:lsdException w:name="Bibliography" w:uiPriority="37"/>
+    <w:lsdException w:name="TOC Heading" w:uiPriority="39" w:qFormat="1"/>
   </w:latentStyles>
   <w:style w:type="paragraph" w:default="1" w:styleId="Normal">
     <w:name w:val="Normal"/>

</xml_diff>

<commit_message>
#217 #218 Gráfica de eficiencias y lecciones aprendidas
</commit_message>
<xml_diff>
--- a/Conocimiento/Sprints y Requisitos/Sprint 4/Tareas D05.docx
+++ b/Conocimiento/Sprints y Requisitos/Sprint 4/Tareas D05.docx
@@ -1,10 +1,10 @@
 
 <file path=word/document.xml><?xml version="1.0" encoding="utf-8"?>
-<w:document xmlns:wpc="http://schemas.microsoft.com/office/word/2010/wordprocessingCanvas" xmlns:mc="http://schemas.openxmlformats.org/markup-compatibility/2006" xmlns:o="urn:schemas-microsoft-com:office:office" xmlns:r="http://schemas.openxmlformats.org/officeDocument/2006/relationships" xmlns:m="http://schemas.openxmlformats.org/officeDocument/2006/math" xmlns:v="urn:schemas-microsoft-com:vml" xmlns:wp14="http://schemas.microsoft.com/office/word/2010/wordprocessingDrawing" xmlns:wp="http://schemas.openxmlformats.org/drawingml/2006/wordprocessingDrawing" xmlns:w10="urn:schemas-microsoft-com:office:word" xmlns:w="http://schemas.openxmlformats.org/wordprocessingml/2006/main" xmlns:w14="http://schemas.microsoft.com/office/word/2010/wordml" xmlns:wpg="http://schemas.microsoft.com/office/word/2010/wordprocessingGroup" xmlns:wpi="http://schemas.microsoft.com/office/word/2010/wordprocessingInk" xmlns:wne="http://schemas.microsoft.com/office/word/2006/wordml" xmlns:wps="http://schemas.microsoft.com/office/word/2010/wordprocessingShape" mc:Ignorable="w14 wp14">
+<w:document xmlns:wpc="http://schemas.microsoft.com/office/word/2010/wordprocessingCanvas" xmlns:cx="http://schemas.microsoft.com/office/drawing/2014/chartex" xmlns:cx1="http://schemas.microsoft.com/office/drawing/2015/9/8/chartex" xmlns:cx2="http://schemas.microsoft.com/office/drawing/2015/10/21/chartex" xmlns:cx3="http://schemas.microsoft.com/office/drawing/2016/5/9/chartex" xmlns:cx4="http://schemas.microsoft.com/office/drawing/2016/5/10/chartex" xmlns:cx5="http://schemas.microsoft.com/office/drawing/2016/5/11/chartex" xmlns:cx6="http://schemas.microsoft.com/office/drawing/2016/5/12/chartex" xmlns:cx7="http://schemas.microsoft.com/office/drawing/2016/5/13/chartex" xmlns:cx8="http://schemas.microsoft.com/office/drawing/2016/5/14/chartex" xmlns:mc="http://schemas.openxmlformats.org/markup-compatibility/2006" xmlns:aink="http://schemas.microsoft.com/office/drawing/2016/ink" xmlns:am3d="http://schemas.microsoft.com/office/drawing/2017/model3d" xmlns:o="urn:schemas-microsoft-com:office:office" xmlns:r="http://schemas.openxmlformats.org/officeDocument/2006/relationships" xmlns:m="http://schemas.openxmlformats.org/officeDocument/2006/math" xmlns:v="urn:schemas-microsoft-com:vml" xmlns:wp14="http://schemas.microsoft.com/office/word/2010/wordprocessingDrawing" xmlns:wp="http://schemas.openxmlformats.org/drawingml/2006/wordprocessingDrawing" xmlns:w10="urn:schemas-microsoft-com:office:word" xmlns:w="http://schemas.openxmlformats.org/wordprocessingml/2006/main" xmlns:w14="http://schemas.microsoft.com/office/word/2010/wordml" xmlns:w15="http://schemas.microsoft.com/office/word/2012/wordml" xmlns:w16cid="http://schemas.microsoft.com/office/word/2016/wordml/cid" xmlns:w16se="http://schemas.microsoft.com/office/word/2015/wordml/symex" xmlns:wpg="http://schemas.microsoft.com/office/word/2010/wordprocessingGroup" xmlns:wpi="http://schemas.microsoft.com/office/word/2010/wordprocessingInk" xmlns:wne="http://schemas.microsoft.com/office/word/2006/wordml" xmlns:wps="http://schemas.microsoft.com/office/word/2010/wordprocessingShape" mc:Ignorable="w14 w15 w16se w16cid wp14">
   <w:body>
     <w:p>
       <w:pPr>
-        <w:pStyle w:val="Ttulo"/>
+        <w:pStyle w:val="Title"/>
         <w:rPr>
           <w:rFonts w:ascii="Calibri" w:eastAsia="Calibri" w:hAnsi="Calibri" w:cs="Calibri"/>
           <w:color w:val="4A86E8"/>
@@ -610,7 +610,43 @@
           <w:sz w:val="24"/>
           <w:szCs w:val="24"/>
         </w:rPr>
-        <w:t>Andrés: -- 8</w:t>
+        <w:t xml:space="preserve">Andrés: -- </w:t>
+      </w:r>
+      <w:r>
+        <w:rPr>
+          <w:rFonts w:ascii="Calibri" w:eastAsia="Calibri" w:hAnsi="Calibri" w:cs="Calibri"/>
+          <w:sz w:val="24"/>
+          <w:szCs w:val="24"/>
+        </w:rPr>
+        <w:t xml:space="preserve">12 (8 + </w:t>
+      </w:r>
+      <w:r>
+        <w:rPr>
+          <w:rFonts w:ascii="Calibri" w:eastAsia="Calibri" w:hAnsi="Calibri" w:cs="Calibri"/>
+          <w:strike/>
+          <w:sz w:val="24"/>
+          <w:szCs w:val="24"/>
+        </w:rPr>
+        <w:t xml:space="preserve">4 Django </w:t>
+      </w:r>
+      <w:proofErr w:type="spellStart"/>
+      <w:r>
+        <w:rPr>
+          <w:rFonts w:ascii="Calibri" w:eastAsia="Calibri" w:hAnsi="Calibri" w:cs="Calibri"/>
+          <w:strike/>
+          <w:sz w:val="24"/>
+          <w:szCs w:val="24"/>
+        </w:rPr>
+        <w:t>Testing</w:t>
+      </w:r>
+      <w:proofErr w:type="spellEnd"/>
+      <w:r>
+        <w:rPr>
+          <w:rFonts w:ascii="Calibri" w:eastAsia="Calibri" w:hAnsi="Calibri" w:cs="Calibri"/>
+          <w:sz w:val="24"/>
+          <w:szCs w:val="24"/>
+        </w:rPr>
+        <w:t>)</w:t>
       </w:r>
     </w:p>
     <w:p>
@@ -990,25 +1026,7 @@
           <w:sz w:val="24"/>
           <w:szCs w:val="24"/>
         </w:rPr>
-        <w:t xml:space="preserve">: manda </w:t>
-      </w:r>
-      <w:proofErr w:type="spellStart"/>
-      <w:r>
-        <w:rPr>
-          <w:rFonts w:ascii="Calibri" w:eastAsia="Calibri" w:hAnsi="Calibri" w:cs="Calibri"/>
-          <w:sz w:val="24"/>
-          <w:szCs w:val="24"/>
-        </w:rPr>
-        <w:t>token</w:t>
-      </w:r>
-      <w:proofErr w:type="spellEnd"/>
-      <w:r>
-        <w:rPr>
-          <w:rFonts w:ascii="Calibri" w:eastAsia="Calibri" w:hAnsi="Calibri" w:cs="Calibri"/>
-          <w:sz w:val="24"/>
-          <w:szCs w:val="24"/>
-        </w:rPr>
-        <w:t xml:space="preserve"> CSFR cuando no debería. </w:t>
+        <w:t xml:space="preserve">: manda token CSFR cuando no debería. </w:t>
       </w:r>
       <w:r>
         <w:rPr>
@@ -1378,7 +1396,6 @@
           <w:szCs w:val="24"/>
         </w:rPr>
       </w:pPr>
-      <w:bookmarkStart w:id="1" w:name="_GoBack"/>
       <w:r>
         <w:rPr>
           <w:rFonts w:ascii="Calibri" w:eastAsia="Calibri" w:hAnsi="Calibri" w:cs="Calibri"/>
@@ -1398,7 +1415,6 @@
         </w:rPr>
         <w:t>- 10 SP ALVARO D.</w:t>
       </w:r>
-      <w:bookmarkEnd w:id="1"/>
     </w:p>
     <w:p>
       <w:pPr>
@@ -1626,13 +1642,15 @@
       <w:pPr>
         <w:rPr>
           <w:rFonts w:ascii="Calibri" w:eastAsia="Calibri" w:hAnsi="Calibri" w:cs="Calibri"/>
-          <w:sz w:val="24"/>
-          <w:szCs w:val="24"/>
-        </w:rPr>
-      </w:pPr>
-      <w:r>
-        <w:rPr>
-          <w:rFonts w:ascii="Calibri" w:eastAsia="Calibri" w:hAnsi="Calibri" w:cs="Calibri"/>
+          <w:strike/>
+          <w:sz w:val="24"/>
+          <w:szCs w:val="24"/>
+        </w:rPr>
+      </w:pPr>
+      <w:r>
+        <w:rPr>
+          <w:rFonts w:ascii="Calibri" w:eastAsia="Calibri" w:hAnsi="Calibri" w:cs="Calibri"/>
+          <w:strike/>
           <w:sz w:val="24"/>
           <w:szCs w:val="24"/>
         </w:rPr>
@@ -1642,6 +1660,7 @@
         <w:rPr>
           <w:rFonts w:ascii="Calibri" w:eastAsia="Calibri" w:hAnsi="Calibri" w:cs="Calibri"/>
           <w:b/>
+          <w:strike/>
           <w:sz w:val="24"/>
           <w:szCs w:val="24"/>
         </w:rPr>
@@ -1652,13 +1671,15 @@
       <w:pPr>
         <w:rPr>
           <w:rFonts w:ascii="Calibri" w:eastAsia="Calibri" w:hAnsi="Calibri" w:cs="Calibri"/>
-          <w:sz w:val="24"/>
-          <w:szCs w:val="24"/>
-        </w:rPr>
-      </w:pPr>
-      <w:r>
-        <w:rPr>
-          <w:rFonts w:ascii="Calibri" w:eastAsia="Calibri" w:hAnsi="Calibri" w:cs="Calibri"/>
+          <w:strike/>
+          <w:sz w:val="24"/>
+          <w:szCs w:val="24"/>
+        </w:rPr>
+      </w:pPr>
+      <w:r>
+        <w:rPr>
+          <w:rFonts w:ascii="Calibri" w:eastAsia="Calibri" w:hAnsi="Calibri" w:cs="Calibri"/>
+          <w:strike/>
           <w:sz w:val="24"/>
           <w:szCs w:val="24"/>
         </w:rPr>
@@ -1668,6 +1689,7 @@
         <w:rPr>
           <w:rFonts w:ascii="Calibri" w:eastAsia="Calibri" w:hAnsi="Calibri" w:cs="Calibri"/>
           <w:b/>
+          <w:strike/>
           <w:sz w:val="24"/>
           <w:szCs w:val="24"/>
         </w:rPr>
@@ -2193,18 +2215,25 @@
       <w:pPr>
         <w:rPr>
           <w:b/>
-        </w:rPr>
-      </w:pPr>
-      <w:r>
+          <w:strike/>
+        </w:rPr>
+      </w:pPr>
+      <w:bookmarkStart w:id="1" w:name="_GoBack"/>
+      <w:r>
+        <w:rPr>
+          <w:strike/>
+        </w:rPr>
         <w:t xml:space="preserve">2. Publicidad por redes sociales. </w:t>
       </w:r>
       <w:r>
         <w:rPr>
           <w:b/>
+          <w:strike/>
         </w:rPr>
         <w:t>- 2 SP Andrés</w:t>
       </w:r>
     </w:p>
+    <w:bookmarkEnd w:id="1"/>
     <w:p>
       <w:pPr>
         <w:rPr>
@@ -2265,8 +2294,8 @@
 </file>
 
 <file path=word/numbering.xml><?xml version="1.0" encoding="utf-8"?>
-<w:numbering xmlns:wpc="http://schemas.microsoft.com/office/word/2010/wordprocessingCanvas" xmlns:mc="http://schemas.openxmlformats.org/markup-compatibility/2006" xmlns:o="urn:schemas-microsoft-com:office:office" xmlns:r="http://schemas.openxmlformats.org/officeDocument/2006/relationships" xmlns:m="http://schemas.openxmlformats.org/officeDocument/2006/math" xmlns:v="urn:schemas-microsoft-com:vml" xmlns:wp14="http://schemas.microsoft.com/office/word/2010/wordprocessingDrawing" xmlns:wp="http://schemas.openxmlformats.org/drawingml/2006/wordprocessingDrawing" xmlns:w10="urn:schemas-microsoft-com:office:word" xmlns:w="http://schemas.openxmlformats.org/wordprocessingml/2006/main" xmlns:w14="http://schemas.microsoft.com/office/word/2010/wordml" xmlns:wpg="http://schemas.microsoft.com/office/word/2010/wordprocessingGroup" xmlns:wpi="http://schemas.microsoft.com/office/word/2010/wordprocessingInk" xmlns:wne="http://schemas.microsoft.com/office/word/2006/wordml" xmlns:wps="http://schemas.microsoft.com/office/word/2010/wordprocessingShape" mc:Ignorable="w14 wp14">
-  <w:abstractNum w:abstractNumId="0">
+<w:numbering xmlns:wpc="http://schemas.microsoft.com/office/word/2010/wordprocessingCanvas" xmlns:cx="http://schemas.microsoft.com/office/drawing/2014/chartex" xmlns:cx1="http://schemas.microsoft.com/office/drawing/2015/9/8/chartex" xmlns:cx2="http://schemas.microsoft.com/office/drawing/2015/10/21/chartex" xmlns:cx3="http://schemas.microsoft.com/office/drawing/2016/5/9/chartex" xmlns:cx4="http://schemas.microsoft.com/office/drawing/2016/5/10/chartex" xmlns:cx5="http://schemas.microsoft.com/office/drawing/2016/5/11/chartex" xmlns:cx6="http://schemas.microsoft.com/office/drawing/2016/5/12/chartex" xmlns:cx7="http://schemas.microsoft.com/office/drawing/2016/5/13/chartex" xmlns:cx8="http://schemas.microsoft.com/office/drawing/2016/5/14/chartex" xmlns:mc="http://schemas.openxmlformats.org/markup-compatibility/2006" xmlns:aink="http://schemas.microsoft.com/office/drawing/2016/ink" xmlns:am3d="http://schemas.microsoft.com/office/drawing/2017/model3d" xmlns:o="urn:schemas-microsoft-com:office:office" xmlns:r="http://schemas.openxmlformats.org/officeDocument/2006/relationships" xmlns:m="http://schemas.openxmlformats.org/officeDocument/2006/math" xmlns:v="urn:schemas-microsoft-com:vml" xmlns:wp14="http://schemas.microsoft.com/office/word/2010/wordprocessingDrawing" xmlns:wp="http://schemas.openxmlformats.org/drawingml/2006/wordprocessingDrawing" xmlns:w10="urn:schemas-microsoft-com:office:word" xmlns:w="http://schemas.openxmlformats.org/wordprocessingml/2006/main" xmlns:w14="http://schemas.microsoft.com/office/word/2010/wordml" xmlns:w15="http://schemas.microsoft.com/office/word/2012/wordml" xmlns:w16cid="http://schemas.microsoft.com/office/word/2016/wordml/cid" xmlns:w16se="http://schemas.microsoft.com/office/word/2015/wordml/symex" xmlns:wpg="http://schemas.microsoft.com/office/word/2010/wordprocessingGroup" xmlns:wpi="http://schemas.microsoft.com/office/word/2010/wordprocessingInk" xmlns:wne="http://schemas.microsoft.com/office/word/2006/wordml" xmlns:wps="http://schemas.microsoft.com/office/word/2010/wordprocessingShape" mc:Ignorable="w14 w15 w16se w16cid wp14">
+  <w:abstractNum w:abstractNumId="0" w15:restartNumberingAfterBreak="0">
     <w:nsid w:val="07E21280"/>
     <w:multiLevelType w:val="multilevel"/>
     <w:tmpl w:val="FBA20C44"/>
@@ -2379,7 +2408,7 @@
       </w:rPr>
     </w:lvl>
   </w:abstractNum>
-  <w:abstractNum w:abstractNumId="1">
+  <w:abstractNum w:abstractNumId="1" w15:restartNumberingAfterBreak="0">
     <w:nsid w:val="2B3B2CFF"/>
     <w:multiLevelType w:val="multilevel"/>
     <w:tmpl w:val="BA863154"/>
@@ -2492,7 +2521,7 @@
       </w:rPr>
     </w:lvl>
   </w:abstractNum>
-  <w:abstractNum w:abstractNumId="2">
+  <w:abstractNum w:abstractNumId="2" w15:restartNumberingAfterBreak="0">
     <w:nsid w:val="31123B9B"/>
     <w:multiLevelType w:val="multilevel"/>
     <w:tmpl w:val="E350072E"/>
@@ -2605,7 +2634,7 @@
       </w:rPr>
     </w:lvl>
   </w:abstractNum>
-  <w:abstractNum w:abstractNumId="3">
+  <w:abstractNum w:abstractNumId="3" w15:restartNumberingAfterBreak="0">
     <w:nsid w:val="376C5A7F"/>
     <w:multiLevelType w:val="multilevel"/>
     <w:tmpl w:val="1C4AAA84"/>
@@ -2718,7 +2747,7 @@
       </w:rPr>
     </w:lvl>
   </w:abstractNum>
-  <w:abstractNum w:abstractNumId="4">
+  <w:abstractNum w:abstractNumId="4" w15:restartNumberingAfterBreak="0">
     <w:nsid w:val="380C73F7"/>
     <w:multiLevelType w:val="multilevel"/>
     <w:tmpl w:val="35F8F1FC"/>
@@ -2831,7 +2860,7 @@
       </w:rPr>
     </w:lvl>
   </w:abstractNum>
-  <w:abstractNum w:abstractNumId="5">
+  <w:abstractNum w:abstractNumId="5" w15:restartNumberingAfterBreak="0">
     <w:nsid w:val="4894136E"/>
     <w:multiLevelType w:val="multilevel"/>
     <w:tmpl w:val="0AC6A95A"/>
@@ -2944,7 +2973,7 @@
       </w:rPr>
     </w:lvl>
   </w:abstractNum>
-  <w:abstractNum w:abstractNumId="6">
+  <w:abstractNum w:abstractNumId="6" w15:restartNumberingAfterBreak="0">
     <w:nsid w:val="5CA319AB"/>
     <w:multiLevelType w:val="multilevel"/>
     <w:tmpl w:val="C4D6C974"/>
@@ -3057,7 +3086,7 @@
       </w:rPr>
     </w:lvl>
   </w:abstractNum>
-  <w:abstractNum w:abstractNumId="7">
+  <w:abstractNum w:abstractNumId="7" w15:restartNumberingAfterBreak="0">
     <w:nsid w:val="666A2CB8"/>
     <w:multiLevelType w:val="multilevel"/>
     <w:tmpl w:val="77F8D0DE"/>
@@ -3170,7 +3199,7 @@
       </w:rPr>
     </w:lvl>
   </w:abstractNum>
-  <w:abstractNum w:abstractNumId="8">
+  <w:abstractNum w:abstractNumId="8" w15:restartNumberingAfterBreak="0">
     <w:nsid w:val="71C61475"/>
     <w:multiLevelType w:val="multilevel"/>
     <w:tmpl w:val="20DAD748"/>
@@ -3283,7 +3312,7 @@
       </w:rPr>
     </w:lvl>
   </w:abstractNum>
-  <w:abstractNum w:abstractNumId="9">
+  <w:abstractNum w:abstractNumId="9" w15:restartNumberingAfterBreak="0">
     <w:nsid w:val="72DE6E60"/>
     <w:multiLevelType w:val="multilevel"/>
     <w:tmpl w:val="5ADE8568"/>
@@ -3430,7 +3459,7 @@
 </file>
 
 <file path=word/styles.xml><?xml version="1.0" encoding="utf-8"?>
-<w:styles xmlns:mc="http://schemas.openxmlformats.org/markup-compatibility/2006" xmlns:r="http://schemas.openxmlformats.org/officeDocument/2006/relationships" xmlns:w="http://schemas.openxmlformats.org/wordprocessingml/2006/main" xmlns:w14="http://schemas.microsoft.com/office/word/2010/wordml" mc:Ignorable="w14">
+<w:styles xmlns:mc="http://schemas.openxmlformats.org/markup-compatibility/2006" xmlns:r="http://schemas.openxmlformats.org/officeDocument/2006/relationships" xmlns:w="http://schemas.openxmlformats.org/wordprocessingml/2006/main" xmlns:w14="http://schemas.microsoft.com/office/word/2010/wordml" xmlns:w15="http://schemas.microsoft.com/office/word/2012/wordml" xmlns:w16cid="http://schemas.microsoft.com/office/word/2016/wordml/cid" xmlns:w16se="http://schemas.microsoft.com/office/word/2015/wordml/symex" mc:Ignorable="w14 w15 w16se w16cid">
   <w:docDefaults>
     <w:rPrDefault>
       <w:rPr>
@@ -3446,149 +3475,387 @@
       </w:pPr>
     </w:pPrDefault>
   </w:docDefaults>
-  <w:latentStyles w:defLockedState="0" w:defUIPriority="99" w:defSemiHidden="1" w:defUnhideWhenUsed="1" w:defQFormat="0" w:count="267">
-    <w:lsdException w:name="Normal" w:semiHidden="0" w:uiPriority="0" w:unhideWhenUsed="0" w:qFormat="1"/>
-    <w:lsdException w:name="heading 1" w:semiHidden="0" w:uiPriority="9" w:unhideWhenUsed="0" w:qFormat="1"/>
-    <w:lsdException w:name="heading 2" w:uiPriority="9" w:qFormat="1"/>
-    <w:lsdException w:name="heading 3" w:uiPriority="9" w:qFormat="1"/>
-    <w:lsdException w:name="heading 4" w:uiPriority="9" w:qFormat="1"/>
-    <w:lsdException w:name="heading 5" w:uiPriority="9" w:qFormat="1"/>
-    <w:lsdException w:name="heading 6" w:uiPriority="9" w:qFormat="1"/>
-    <w:lsdException w:name="heading 7" w:uiPriority="9" w:qFormat="1"/>
-    <w:lsdException w:name="heading 8" w:uiPriority="9" w:qFormat="1"/>
-    <w:lsdException w:name="heading 9" w:uiPriority="9" w:qFormat="1"/>
-    <w:lsdException w:name="toc 1" w:uiPriority="39"/>
-    <w:lsdException w:name="toc 2" w:uiPriority="39"/>
-    <w:lsdException w:name="toc 3" w:uiPriority="39"/>
-    <w:lsdException w:name="toc 4" w:uiPriority="39"/>
-    <w:lsdException w:name="toc 5" w:uiPriority="39"/>
-    <w:lsdException w:name="toc 6" w:uiPriority="39"/>
-    <w:lsdException w:name="toc 7" w:uiPriority="39"/>
-    <w:lsdException w:name="toc 8" w:uiPriority="39"/>
-    <w:lsdException w:name="toc 9" w:uiPriority="39"/>
-    <w:lsdException w:name="caption" w:uiPriority="35" w:qFormat="1"/>
-    <w:lsdException w:name="Title" w:semiHidden="0" w:uiPriority="10" w:unhideWhenUsed="0" w:qFormat="1"/>
-    <w:lsdException w:name="Default Paragraph Font" w:uiPriority="1"/>
-    <w:lsdException w:name="Subtitle" w:semiHidden="0" w:uiPriority="11" w:unhideWhenUsed="0" w:qFormat="1"/>
-    <w:lsdException w:name="Strong" w:semiHidden="0" w:uiPriority="22" w:unhideWhenUsed="0" w:qFormat="1"/>
-    <w:lsdException w:name="Emphasis" w:semiHidden="0" w:uiPriority="20" w:unhideWhenUsed="0" w:qFormat="1"/>
-    <w:lsdException w:name="Table Grid" w:semiHidden="0" w:uiPriority="39" w:unhideWhenUsed="0"/>
-    <w:lsdException w:name="Placeholder Text" w:unhideWhenUsed="0"/>
-    <w:lsdException w:name="No Spacing" w:semiHidden="0" w:uiPriority="1" w:unhideWhenUsed="0" w:qFormat="1"/>
-    <w:lsdException w:name="Light Shading" w:semiHidden="0" w:uiPriority="60" w:unhideWhenUsed="0"/>
-    <w:lsdException w:name="Light List" w:semiHidden="0" w:uiPriority="61" w:unhideWhenUsed="0"/>
-    <w:lsdException w:name="Light Grid" w:semiHidden="0" w:uiPriority="62" w:unhideWhenUsed="0"/>
-    <w:lsdException w:name="Medium Shading 1" w:semiHidden="0" w:uiPriority="63" w:unhideWhenUsed="0"/>
-    <w:lsdException w:name="Medium Shading 2" w:semiHidden="0" w:uiPriority="64" w:unhideWhenUsed="0"/>
-    <w:lsdException w:name="Medium List 1" w:semiHidden="0" w:uiPriority="65" w:unhideWhenUsed="0"/>
-    <w:lsdException w:name="Medium List 2" w:semiHidden="0" w:uiPriority="66" w:unhideWhenUsed="0"/>
-    <w:lsdException w:name="Medium Grid 1" w:semiHidden="0" w:uiPriority="67" w:unhideWhenUsed="0"/>
-    <w:lsdException w:name="Medium Grid 2" w:semiHidden="0" w:uiPriority="68" w:unhideWhenUsed="0"/>
-    <w:lsdException w:name="Medium Grid 3" w:semiHidden="0" w:uiPriority="69" w:unhideWhenUsed="0"/>
-    <w:lsdException w:name="Dark List" w:semiHidden="0" w:uiPriority="70" w:unhideWhenUsed="0"/>
-    <w:lsdException w:name="Colorful Shading" w:semiHidden="0" w:uiPriority="71" w:unhideWhenUsed="0"/>
-    <w:lsdException w:name="Colorful List" w:semiHidden="0" w:uiPriority="72" w:unhideWhenUsed="0"/>
-    <w:lsdException w:name="Colorful Grid" w:semiHidden="0" w:uiPriority="73" w:unhideWhenUsed="0"/>
-    <w:lsdException w:name="Light Shading Accent 1" w:semiHidden="0" w:uiPriority="60" w:unhideWhenUsed="0"/>
-    <w:lsdException w:name="Light List Accent 1" w:semiHidden="0" w:uiPriority="61" w:unhideWhenUsed="0"/>
-    <w:lsdException w:name="Light Grid Accent 1" w:semiHidden="0" w:uiPriority="62" w:unhideWhenUsed="0"/>
-    <w:lsdException w:name="Medium Shading 1 Accent 1" w:semiHidden="0" w:uiPriority="63" w:unhideWhenUsed="0"/>
-    <w:lsdException w:name="Medium Shading 2 Accent 1" w:semiHidden="0" w:uiPriority="64" w:unhideWhenUsed="0"/>
-    <w:lsdException w:name="Medium List 1 Accent 1" w:semiHidden="0" w:uiPriority="65" w:unhideWhenUsed="0"/>
-    <w:lsdException w:name="Revision" w:unhideWhenUsed="0"/>
-    <w:lsdException w:name="List Paragraph" w:semiHidden="0" w:uiPriority="34" w:unhideWhenUsed="0" w:qFormat="1"/>
-    <w:lsdException w:name="Quote" w:semiHidden="0" w:uiPriority="29" w:unhideWhenUsed="0" w:qFormat="1"/>
-    <w:lsdException w:name="Intense Quote" w:semiHidden="0" w:uiPriority="30" w:unhideWhenUsed="0" w:qFormat="1"/>
-    <w:lsdException w:name="Medium List 2 Accent 1" w:semiHidden="0" w:uiPriority="66" w:unhideWhenUsed="0"/>
-    <w:lsdException w:name="Medium Grid 1 Accent 1" w:semiHidden="0" w:uiPriority="67" w:unhideWhenUsed="0"/>
-    <w:lsdException w:name="Medium Grid 2 Accent 1" w:semiHidden="0" w:uiPriority="68" w:unhideWhenUsed="0"/>
-    <w:lsdException w:name="Medium Grid 3 Accent 1" w:semiHidden="0" w:uiPriority="69" w:unhideWhenUsed="0"/>
-    <w:lsdException w:name="Dark List Accent 1" w:semiHidden="0" w:uiPriority="70" w:unhideWhenUsed="0"/>
-    <w:lsdException w:name="Colorful Shading Accent 1" w:semiHidden="0" w:uiPriority="71" w:unhideWhenUsed="0"/>
-    <w:lsdException w:name="Colorful List Accent 1" w:semiHidden="0" w:uiPriority="72" w:unhideWhenUsed="0"/>
-    <w:lsdException w:name="Colorful Grid Accent 1" w:semiHidden="0" w:uiPriority="73" w:unhideWhenUsed="0"/>
-    <w:lsdException w:name="Light Shading Accent 2" w:semiHidden="0" w:uiPriority="60" w:unhideWhenUsed="0"/>
-    <w:lsdException w:name="Light List Accent 2" w:semiHidden="0" w:uiPriority="61" w:unhideWhenUsed="0"/>
-    <w:lsdException w:name="Light Grid Accent 2" w:semiHidden="0" w:uiPriority="62" w:unhideWhenUsed="0"/>
-    <w:lsdException w:name="Medium Shading 1 Accent 2" w:semiHidden="0" w:uiPriority="63" w:unhideWhenUsed="0"/>
-    <w:lsdException w:name="Medium Shading 2 Accent 2" w:semiHidden="0" w:uiPriority="64" w:unhideWhenUsed="0"/>
-    <w:lsdException w:name="Medium List 1 Accent 2" w:semiHidden="0" w:uiPriority="65" w:unhideWhenUsed="0"/>
-    <w:lsdException w:name="Medium List 2 Accent 2" w:semiHidden="0" w:uiPriority="66" w:unhideWhenUsed="0"/>
-    <w:lsdException w:name="Medium Grid 1 Accent 2" w:semiHidden="0" w:uiPriority="67" w:unhideWhenUsed="0"/>
-    <w:lsdException w:name="Medium Grid 2 Accent 2" w:semiHidden="0" w:uiPriority="68" w:unhideWhenUsed="0"/>
-    <w:lsdException w:name="Medium Grid 3 Accent 2" w:semiHidden="0" w:uiPriority="69" w:unhideWhenUsed="0"/>
-    <w:lsdException w:name="Dark List Accent 2" w:semiHidden="0" w:uiPriority="70" w:unhideWhenUsed="0"/>
-    <w:lsdException w:name="Colorful Shading Accent 2" w:semiHidden="0" w:uiPriority="71" w:unhideWhenUsed="0"/>
-    <w:lsdException w:name="Colorful List Accent 2" w:semiHidden="0" w:uiPriority="72" w:unhideWhenUsed="0"/>
-    <w:lsdException w:name="Colorful Grid Accent 2" w:semiHidden="0" w:uiPriority="73" w:unhideWhenUsed="0"/>
-    <w:lsdException w:name="Light Shading Accent 3" w:semiHidden="0" w:uiPriority="60" w:unhideWhenUsed="0"/>
-    <w:lsdException w:name="Light List Accent 3" w:semiHidden="0" w:uiPriority="61" w:unhideWhenUsed="0"/>
-    <w:lsdException w:name="Light Grid Accent 3" w:semiHidden="0" w:uiPriority="62" w:unhideWhenUsed="0"/>
-    <w:lsdException w:name="Medium Shading 1 Accent 3" w:semiHidden="0" w:uiPriority="63" w:unhideWhenUsed="0"/>
-    <w:lsdException w:name="Medium Shading 2 Accent 3" w:semiHidden="0" w:uiPriority="64" w:unhideWhenUsed="0"/>
-    <w:lsdException w:name="Medium List 1 Accent 3" w:semiHidden="0" w:uiPriority="65" w:unhideWhenUsed="0"/>
-    <w:lsdException w:name="Medium List 2 Accent 3" w:semiHidden="0" w:uiPriority="66" w:unhideWhenUsed="0"/>
-    <w:lsdException w:name="Medium Grid 1 Accent 3" w:semiHidden="0" w:uiPriority="67" w:unhideWhenUsed="0"/>
-    <w:lsdException w:name="Medium Grid 2 Accent 3" w:semiHidden="0" w:uiPriority="68" w:unhideWhenUsed="0"/>
-    <w:lsdException w:name="Medium Grid 3 Accent 3" w:semiHidden="0" w:uiPriority="69" w:unhideWhenUsed="0"/>
-    <w:lsdException w:name="Dark List Accent 3" w:semiHidden="0" w:uiPriority="70" w:unhideWhenUsed="0"/>
-    <w:lsdException w:name="Colorful Shading Accent 3" w:semiHidden="0" w:uiPriority="71" w:unhideWhenUsed="0"/>
-    <w:lsdException w:name="Colorful List Accent 3" w:semiHidden="0" w:uiPriority="72" w:unhideWhenUsed="0"/>
-    <w:lsdException w:name="Colorful Grid Accent 3" w:semiHidden="0" w:uiPriority="73" w:unhideWhenUsed="0"/>
-    <w:lsdException w:name="Light Shading Accent 4" w:semiHidden="0" w:uiPriority="60" w:unhideWhenUsed="0"/>
-    <w:lsdException w:name="Light List Accent 4" w:semiHidden="0" w:uiPriority="61" w:unhideWhenUsed="0"/>
-    <w:lsdException w:name="Light Grid Accent 4" w:semiHidden="0" w:uiPriority="62" w:unhideWhenUsed="0"/>
-    <w:lsdException w:name="Medium Shading 1 Accent 4" w:semiHidden="0" w:uiPriority="63" w:unhideWhenUsed="0"/>
-    <w:lsdException w:name="Medium Shading 2 Accent 4" w:semiHidden="0" w:uiPriority="64" w:unhideWhenUsed="0"/>
-    <w:lsdException w:name="Medium List 1 Accent 4" w:semiHidden="0" w:uiPriority="65" w:unhideWhenUsed="0"/>
-    <w:lsdException w:name="Medium List 2 Accent 4" w:semiHidden="0" w:uiPriority="66" w:unhideWhenUsed="0"/>
-    <w:lsdException w:name="Medium Grid 1 Accent 4" w:semiHidden="0" w:uiPriority="67" w:unhideWhenUsed="0"/>
-    <w:lsdException w:name="Medium Grid 2 Accent 4" w:semiHidden="0" w:uiPriority="68" w:unhideWhenUsed="0"/>
-    <w:lsdException w:name="Medium Grid 3 Accent 4" w:semiHidden="0" w:uiPriority="69" w:unhideWhenUsed="0"/>
-    <w:lsdException w:name="Dark List Accent 4" w:semiHidden="0" w:uiPriority="70" w:unhideWhenUsed="0"/>
-    <w:lsdException w:name="Colorful Shading Accent 4" w:semiHidden="0" w:uiPriority="71" w:unhideWhenUsed="0"/>
-    <w:lsdException w:name="Colorful List Accent 4" w:semiHidden="0" w:uiPriority="72" w:unhideWhenUsed="0"/>
-    <w:lsdException w:name="Colorful Grid Accent 4" w:semiHidden="0" w:uiPriority="73" w:unhideWhenUsed="0"/>
-    <w:lsdException w:name="Light Shading Accent 5" w:semiHidden="0" w:uiPriority="60" w:unhideWhenUsed="0"/>
-    <w:lsdException w:name="Light List Accent 5" w:semiHidden="0" w:uiPriority="61" w:unhideWhenUsed="0"/>
-    <w:lsdException w:name="Light Grid Accent 5" w:semiHidden="0" w:uiPriority="62" w:unhideWhenUsed="0"/>
-    <w:lsdException w:name="Medium Shading 1 Accent 5" w:semiHidden="0" w:uiPriority="63" w:unhideWhenUsed="0"/>
-    <w:lsdException w:name="Medium Shading 2 Accent 5" w:semiHidden="0" w:uiPriority="64" w:unhideWhenUsed="0"/>
-    <w:lsdException w:name="Medium List 1 Accent 5" w:semiHidden="0" w:uiPriority="65" w:unhideWhenUsed="0"/>
-    <w:lsdException w:name="Medium List 2 Accent 5" w:semiHidden="0" w:uiPriority="66" w:unhideWhenUsed="0"/>
-    <w:lsdException w:name="Medium Grid 1 Accent 5" w:semiHidden="0" w:uiPriority="67" w:unhideWhenUsed="0"/>
-    <w:lsdException w:name="Medium Grid 2 Accent 5" w:semiHidden="0" w:uiPriority="68" w:unhideWhenUsed="0"/>
-    <w:lsdException w:name="Medium Grid 3 Accent 5" w:semiHidden="0" w:uiPriority="69" w:unhideWhenUsed="0"/>
-    <w:lsdException w:name="Dark List Accent 5" w:semiHidden="0" w:uiPriority="70" w:unhideWhenUsed="0"/>
-    <w:lsdException w:name="Colorful Shading Accent 5" w:semiHidden="0" w:uiPriority="71" w:unhideWhenUsed="0"/>
-    <w:lsdException w:name="Colorful List Accent 5" w:semiHidden="0" w:uiPriority="72" w:unhideWhenUsed="0"/>
-    <w:lsdException w:name="Colorful Grid Accent 5" w:semiHidden="0" w:uiPriority="73" w:unhideWhenUsed="0"/>
-    <w:lsdException w:name="Light Shading Accent 6" w:semiHidden="0" w:uiPriority="60" w:unhideWhenUsed="0"/>
-    <w:lsdException w:name="Light List Accent 6" w:semiHidden="0" w:uiPriority="61" w:unhideWhenUsed="0"/>
-    <w:lsdException w:name="Light Grid Accent 6" w:semiHidden="0" w:uiPriority="62" w:unhideWhenUsed="0"/>
-    <w:lsdException w:name="Medium Shading 1 Accent 6" w:semiHidden="0" w:uiPriority="63" w:unhideWhenUsed="0"/>
-    <w:lsdException w:name="Medium Shading 2 Accent 6" w:semiHidden="0" w:uiPriority="64" w:unhideWhenUsed="0"/>
-    <w:lsdException w:name="Medium List 1 Accent 6" w:semiHidden="0" w:uiPriority="65" w:unhideWhenUsed="0"/>
-    <w:lsdException w:name="Medium List 2 Accent 6" w:semiHidden="0" w:uiPriority="66" w:unhideWhenUsed="0"/>
-    <w:lsdException w:name="Medium Grid 1 Accent 6" w:semiHidden="0" w:uiPriority="67" w:unhideWhenUsed="0"/>
-    <w:lsdException w:name="Medium Grid 2 Accent 6" w:semiHidden="0" w:uiPriority="68" w:unhideWhenUsed="0"/>
-    <w:lsdException w:name="Medium Grid 3 Accent 6" w:semiHidden="0" w:uiPriority="69" w:unhideWhenUsed="0"/>
-    <w:lsdException w:name="Dark List Accent 6" w:semiHidden="0" w:uiPriority="70" w:unhideWhenUsed="0"/>
-    <w:lsdException w:name="Colorful Shading Accent 6" w:semiHidden="0" w:uiPriority="71" w:unhideWhenUsed="0"/>
-    <w:lsdException w:name="Colorful List Accent 6" w:semiHidden="0" w:uiPriority="72" w:unhideWhenUsed="0"/>
-    <w:lsdException w:name="Colorful Grid Accent 6" w:semiHidden="0" w:uiPriority="73" w:unhideWhenUsed="0"/>
-    <w:lsdException w:name="Subtle Emphasis" w:semiHidden="0" w:uiPriority="19" w:unhideWhenUsed="0" w:qFormat="1"/>
-    <w:lsdException w:name="Intense Emphasis" w:semiHidden="0" w:uiPriority="21" w:unhideWhenUsed="0" w:qFormat="1"/>
-    <w:lsdException w:name="Subtle Reference" w:semiHidden="0" w:uiPriority="31" w:unhideWhenUsed="0" w:qFormat="1"/>
-    <w:lsdException w:name="Intense Reference" w:semiHidden="0" w:uiPriority="32" w:unhideWhenUsed="0" w:qFormat="1"/>
-    <w:lsdException w:name="Book Title" w:semiHidden="0" w:uiPriority="33" w:unhideWhenUsed="0" w:qFormat="1"/>
-    <w:lsdException w:name="Bibliography" w:uiPriority="37"/>
-    <w:lsdException w:name="TOC Heading" w:uiPriority="39" w:qFormat="1"/>
+  <w:latentStyles w:defLockedState="0" w:defUIPriority="99" w:defSemiHidden="0" w:defUnhideWhenUsed="0" w:defQFormat="0" w:count="375">
+    <w:lsdException w:name="Normal" w:uiPriority="0" w:qFormat="1"/>
+    <w:lsdException w:name="heading 1" w:uiPriority="9" w:qFormat="1"/>
+    <w:lsdException w:name="heading 2" w:semiHidden="1" w:uiPriority="9" w:unhideWhenUsed="1" w:qFormat="1"/>
+    <w:lsdException w:name="heading 3" w:semiHidden="1" w:uiPriority="9" w:unhideWhenUsed="1" w:qFormat="1"/>
+    <w:lsdException w:name="heading 4" w:semiHidden="1" w:uiPriority="9" w:unhideWhenUsed="1" w:qFormat="1"/>
+    <w:lsdException w:name="heading 5" w:semiHidden="1" w:uiPriority="9" w:unhideWhenUsed="1" w:qFormat="1"/>
+    <w:lsdException w:name="heading 6" w:semiHidden="1" w:uiPriority="9" w:unhideWhenUsed="1" w:qFormat="1"/>
+    <w:lsdException w:name="heading 7" w:semiHidden="1" w:uiPriority="9" w:unhideWhenUsed="1" w:qFormat="1"/>
+    <w:lsdException w:name="heading 8" w:semiHidden="1" w:uiPriority="9" w:unhideWhenUsed="1" w:qFormat="1"/>
+    <w:lsdException w:name="heading 9" w:semiHidden="1" w:uiPriority="9" w:unhideWhenUsed="1" w:qFormat="1"/>
+    <w:lsdException w:name="index 1" w:semiHidden="1" w:unhideWhenUsed="1"/>
+    <w:lsdException w:name="index 2" w:semiHidden="1" w:unhideWhenUsed="1"/>
+    <w:lsdException w:name="index 3" w:semiHidden="1" w:unhideWhenUsed="1"/>
+    <w:lsdException w:name="index 4" w:semiHidden="1" w:unhideWhenUsed="1"/>
+    <w:lsdException w:name="index 5" w:semiHidden="1" w:unhideWhenUsed="1"/>
+    <w:lsdException w:name="index 6" w:semiHidden="1" w:unhideWhenUsed="1"/>
+    <w:lsdException w:name="index 7" w:semiHidden="1" w:unhideWhenUsed="1"/>
+    <w:lsdException w:name="index 8" w:semiHidden="1" w:unhideWhenUsed="1"/>
+    <w:lsdException w:name="index 9" w:semiHidden="1" w:unhideWhenUsed="1"/>
+    <w:lsdException w:name="toc 1" w:semiHidden="1" w:uiPriority="39" w:unhideWhenUsed="1"/>
+    <w:lsdException w:name="toc 2" w:semiHidden="1" w:uiPriority="39" w:unhideWhenUsed="1"/>
+    <w:lsdException w:name="toc 3" w:semiHidden="1" w:uiPriority="39" w:unhideWhenUsed="1"/>
+    <w:lsdException w:name="toc 4" w:semiHidden="1" w:uiPriority="39" w:unhideWhenUsed="1"/>
+    <w:lsdException w:name="toc 5" w:semiHidden="1" w:uiPriority="39" w:unhideWhenUsed="1"/>
+    <w:lsdException w:name="toc 6" w:semiHidden="1" w:uiPriority="39" w:unhideWhenUsed="1"/>
+    <w:lsdException w:name="toc 7" w:semiHidden="1" w:uiPriority="39" w:unhideWhenUsed="1"/>
+    <w:lsdException w:name="toc 8" w:semiHidden="1" w:uiPriority="39" w:unhideWhenUsed="1"/>
+    <w:lsdException w:name="toc 9" w:semiHidden="1" w:uiPriority="39" w:unhideWhenUsed="1"/>
+    <w:lsdException w:name="Normal Indent" w:semiHidden="1" w:unhideWhenUsed="1"/>
+    <w:lsdException w:name="footnote text" w:semiHidden="1" w:unhideWhenUsed="1"/>
+    <w:lsdException w:name="annotation text" w:semiHidden="1" w:unhideWhenUsed="1"/>
+    <w:lsdException w:name="header" w:semiHidden="1" w:unhideWhenUsed="1"/>
+    <w:lsdException w:name="footer" w:semiHidden="1" w:unhideWhenUsed="1"/>
+    <w:lsdException w:name="index heading" w:semiHidden="1" w:unhideWhenUsed="1"/>
+    <w:lsdException w:name="caption" w:semiHidden="1" w:uiPriority="35" w:unhideWhenUsed="1" w:qFormat="1"/>
+    <w:lsdException w:name="table of figures" w:semiHidden="1" w:unhideWhenUsed="1"/>
+    <w:lsdException w:name="envelope address" w:semiHidden="1" w:unhideWhenUsed="1"/>
+    <w:lsdException w:name="envelope return" w:semiHidden="1" w:unhideWhenUsed="1"/>
+    <w:lsdException w:name="footnote reference" w:semiHidden="1" w:unhideWhenUsed="1"/>
+    <w:lsdException w:name="annotation reference" w:semiHidden="1" w:unhideWhenUsed="1"/>
+    <w:lsdException w:name="line number" w:semiHidden="1" w:unhideWhenUsed="1"/>
+    <w:lsdException w:name="page number" w:semiHidden="1" w:unhideWhenUsed="1"/>
+    <w:lsdException w:name="endnote reference" w:semiHidden="1" w:unhideWhenUsed="1"/>
+    <w:lsdException w:name="endnote text" w:semiHidden="1" w:unhideWhenUsed="1"/>
+    <w:lsdException w:name="table of authorities" w:semiHidden="1" w:unhideWhenUsed="1"/>
+    <w:lsdException w:name="macro" w:semiHidden="1" w:unhideWhenUsed="1"/>
+    <w:lsdException w:name="toa heading" w:semiHidden="1" w:unhideWhenUsed="1"/>
+    <w:lsdException w:name="List" w:semiHidden="1" w:unhideWhenUsed="1"/>
+    <w:lsdException w:name="List Bullet" w:semiHidden="1" w:unhideWhenUsed="1"/>
+    <w:lsdException w:name="List Number" w:semiHidden="1" w:unhideWhenUsed="1"/>
+    <w:lsdException w:name="List 2" w:semiHidden="1" w:unhideWhenUsed="1"/>
+    <w:lsdException w:name="List 3" w:semiHidden="1" w:unhideWhenUsed="1"/>
+    <w:lsdException w:name="List 4" w:semiHidden="1" w:unhideWhenUsed="1"/>
+    <w:lsdException w:name="List 5" w:semiHidden="1" w:unhideWhenUsed="1"/>
+    <w:lsdException w:name="List Bullet 2" w:semiHidden="1" w:unhideWhenUsed="1"/>
+    <w:lsdException w:name="List Bullet 3" w:semiHidden="1" w:unhideWhenUsed="1"/>
+    <w:lsdException w:name="List Bullet 4" w:semiHidden="1" w:unhideWhenUsed="1"/>
+    <w:lsdException w:name="List Bullet 5" w:semiHidden="1" w:unhideWhenUsed="1"/>
+    <w:lsdException w:name="List Number 2" w:semiHidden="1" w:unhideWhenUsed="1"/>
+    <w:lsdException w:name="List Number 3" w:semiHidden="1" w:unhideWhenUsed="1"/>
+    <w:lsdException w:name="List Number 4" w:semiHidden="1" w:unhideWhenUsed="1"/>
+    <w:lsdException w:name="List Number 5" w:semiHidden="1" w:unhideWhenUsed="1"/>
+    <w:lsdException w:name="Title" w:uiPriority="10" w:qFormat="1"/>
+    <w:lsdException w:name="Closing" w:semiHidden="1" w:unhideWhenUsed="1"/>
+    <w:lsdException w:name="Signature" w:semiHidden="1" w:unhideWhenUsed="1"/>
+    <w:lsdException w:name="Default Paragraph Font" w:semiHidden="1" w:uiPriority="1" w:unhideWhenUsed="1"/>
+    <w:lsdException w:name="Body Text" w:semiHidden="1" w:unhideWhenUsed="1"/>
+    <w:lsdException w:name="Body Text Indent" w:semiHidden="1" w:unhideWhenUsed="1"/>
+    <w:lsdException w:name="List Continue" w:semiHidden="1" w:unhideWhenUsed="1"/>
+    <w:lsdException w:name="List Continue 2" w:semiHidden="1" w:unhideWhenUsed="1"/>
+    <w:lsdException w:name="List Continue 3" w:semiHidden="1" w:unhideWhenUsed="1"/>
+    <w:lsdException w:name="List Continue 4" w:semiHidden="1" w:unhideWhenUsed="1"/>
+    <w:lsdException w:name="List Continue 5" w:semiHidden="1" w:unhideWhenUsed="1"/>
+    <w:lsdException w:name="Message Header" w:semiHidden="1" w:unhideWhenUsed="1"/>
+    <w:lsdException w:name="Subtitle" w:uiPriority="11" w:qFormat="1"/>
+    <w:lsdException w:name="Salutation" w:semiHidden="1" w:unhideWhenUsed="1"/>
+    <w:lsdException w:name="Date" w:semiHidden="1" w:unhideWhenUsed="1"/>
+    <w:lsdException w:name="Body Text First Indent" w:semiHidden="1" w:unhideWhenUsed="1"/>
+    <w:lsdException w:name="Body Text First Indent 2" w:semiHidden="1" w:unhideWhenUsed="1"/>
+    <w:lsdException w:name="Note Heading" w:semiHidden="1" w:unhideWhenUsed="1"/>
+    <w:lsdException w:name="Body Text 2" w:semiHidden="1" w:unhideWhenUsed="1"/>
+    <w:lsdException w:name="Body Text 3" w:semiHidden="1" w:unhideWhenUsed="1"/>
+    <w:lsdException w:name="Body Text Indent 2" w:semiHidden="1" w:unhideWhenUsed="1"/>
+    <w:lsdException w:name="Body Text Indent 3" w:semiHidden="1" w:unhideWhenUsed="1"/>
+    <w:lsdException w:name="Block Text" w:semiHidden="1" w:unhideWhenUsed="1"/>
+    <w:lsdException w:name="Hyperlink" w:semiHidden="1" w:unhideWhenUsed="1"/>
+    <w:lsdException w:name="FollowedHyperlink" w:semiHidden="1" w:unhideWhenUsed="1"/>
+    <w:lsdException w:name="Strong" w:uiPriority="22" w:qFormat="1"/>
+    <w:lsdException w:name="Emphasis" w:uiPriority="20" w:qFormat="1"/>
+    <w:lsdException w:name="Document Map" w:semiHidden="1" w:unhideWhenUsed="1"/>
+    <w:lsdException w:name="Plain Text" w:semiHidden="1" w:unhideWhenUsed="1"/>
+    <w:lsdException w:name="E-mail Signature" w:semiHidden="1" w:unhideWhenUsed="1"/>
+    <w:lsdException w:name="HTML Top of Form" w:semiHidden="1" w:unhideWhenUsed="1"/>
+    <w:lsdException w:name="HTML Bottom of Form" w:semiHidden="1" w:unhideWhenUsed="1"/>
+    <w:lsdException w:name="Normal (Web)" w:semiHidden="1" w:unhideWhenUsed="1"/>
+    <w:lsdException w:name="HTML Acronym" w:semiHidden="1" w:unhideWhenUsed="1"/>
+    <w:lsdException w:name="HTML Address" w:semiHidden="1" w:unhideWhenUsed="1"/>
+    <w:lsdException w:name="HTML Cite" w:semiHidden="1" w:unhideWhenUsed="1"/>
+    <w:lsdException w:name="HTML Code" w:semiHidden="1" w:unhideWhenUsed="1"/>
+    <w:lsdException w:name="HTML Definition" w:semiHidden="1" w:unhideWhenUsed="1"/>
+    <w:lsdException w:name="HTML Keyboard" w:semiHidden="1" w:unhideWhenUsed="1"/>
+    <w:lsdException w:name="HTML Preformatted" w:semiHidden="1" w:unhideWhenUsed="1"/>
+    <w:lsdException w:name="HTML Sample" w:semiHidden="1" w:unhideWhenUsed="1"/>
+    <w:lsdException w:name="HTML Typewriter" w:semiHidden="1" w:unhideWhenUsed="1"/>
+    <w:lsdException w:name="HTML Variable" w:semiHidden="1" w:unhideWhenUsed="1"/>
+    <w:lsdException w:name="Normal Table" w:semiHidden="1" w:unhideWhenUsed="1"/>
+    <w:lsdException w:name="annotation subject" w:semiHidden="1" w:unhideWhenUsed="1"/>
+    <w:lsdException w:name="No List" w:semiHidden="1" w:unhideWhenUsed="1"/>
+    <w:lsdException w:name="Outline List 1" w:semiHidden="1" w:unhideWhenUsed="1"/>
+    <w:lsdException w:name="Outline List 2" w:semiHidden="1" w:unhideWhenUsed="1"/>
+    <w:lsdException w:name="Outline List 3" w:semiHidden="1" w:unhideWhenUsed="1"/>
+    <w:lsdException w:name="Table Simple 1" w:semiHidden="1" w:unhideWhenUsed="1"/>
+    <w:lsdException w:name="Table Simple 2" w:semiHidden="1" w:unhideWhenUsed="1"/>
+    <w:lsdException w:name="Table Simple 3" w:semiHidden="1" w:unhideWhenUsed="1"/>
+    <w:lsdException w:name="Table Classic 1" w:semiHidden="1" w:unhideWhenUsed="1"/>
+    <w:lsdException w:name="Table Classic 2" w:semiHidden="1" w:unhideWhenUsed="1"/>
+    <w:lsdException w:name="Table Classic 3" w:semiHidden="1" w:unhideWhenUsed="1"/>
+    <w:lsdException w:name="Table Classic 4" w:semiHidden="1" w:unhideWhenUsed="1"/>
+    <w:lsdException w:name="Table Colorful 1" w:semiHidden="1" w:unhideWhenUsed="1"/>
+    <w:lsdException w:name="Table Colorful 2" w:semiHidden="1" w:unhideWhenUsed="1"/>
+    <w:lsdException w:name="Table Colorful 3" w:semiHidden="1" w:unhideWhenUsed="1"/>
+    <w:lsdException w:name="Table Columns 1" w:semiHidden="1" w:unhideWhenUsed="1"/>
+    <w:lsdException w:name="Table Columns 2" w:semiHidden="1" w:unhideWhenUsed="1"/>
+    <w:lsdException w:name="Table Columns 3" w:semiHidden="1" w:unhideWhenUsed="1"/>
+    <w:lsdException w:name="Table Columns 4" w:semiHidden="1" w:unhideWhenUsed="1"/>
+    <w:lsdException w:name="Table Columns 5" w:semiHidden="1" w:unhideWhenUsed="1"/>
+    <w:lsdException w:name="Table Grid 1" w:semiHidden="1" w:unhideWhenUsed="1"/>
+    <w:lsdException w:name="Table Grid 2" w:semiHidden="1" w:unhideWhenUsed="1"/>
+    <w:lsdException w:name="Table Grid 3" w:semiHidden="1" w:unhideWhenUsed="1"/>
+    <w:lsdException w:name="Table Grid 4" w:semiHidden="1" w:unhideWhenUsed="1"/>
+    <w:lsdException w:name="Table Grid 5" w:semiHidden="1" w:unhideWhenUsed="1"/>
+    <w:lsdException w:name="Table Grid 6" w:semiHidden="1" w:unhideWhenUsed="1"/>
+    <w:lsdException w:name="Table Grid 7" w:semiHidden="1" w:unhideWhenUsed="1"/>
+    <w:lsdException w:name="Table Grid 8" w:semiHidden="1" w:unhideWhenUsed="1"/>
+    <w:lsdException w:name="Table List 1" w:semiHidden="1" w:unhideWhenUsed="1"/>
+    <w:lsdException w:name="Table List 2" w:semiHidden="1" w:unhideWhenUsed="1"/>
+    <w:lsdException w:name="Table List 3" w:semiHidden="1" w:unhideWhenUsed="1"/>
+    <w:lsdException w:name="Table List 4" w:semiHidden="1" w:unhideWhenUsed="1"/>
+    <w:lsdException w:name="Table List 5" w:semiHidden="1" w:unhideWhenUsed="1"/>
+    <w:lsdException w:name="Table List 6" w:semiHidden="1" w:unhideWhenUsed="1"/>
+    <w:lsdException w:name="Table List 7" w:semiHidden="1" w:unhideWhenUsed="1"/>
+    <w:lsdException w:name="Table List 8" w:semiHidden="1" w:unhideWhenUsed="1"/>
+    <w:lsdException w:name="Table 3D effects 1" w:semiHidden="1" w:unhideWhenUsed="1"/>
+    <w:lsdException w:name="Table 3D effects 2" w:semiHidden="1" w:unhideWhenUsed="1"/>
+    <w:lsdException w:name="Table 3D effects 3" w:semiHidden="1" w:unhideWhenUsed="1"/>
+    <w:lsdException w:name="Table Contemporary" w:semiHidden="1" w:unhideWhenUsed="1"/>
+    <w:lsdException w:name="Table Elegant" w:semiHidden="1" w:unhideWhenUsed="1"/>
+    <w:lsdException w:name="Table Professional" w:semiHidden="1" w:unhideWhenUsed="1"/>
+    <w:lsdException w:name="Table Subtle 1" w:semiHidden="1" w:unhideWhenUsed="1"/>
+    <w:lsdException w:name="Table Subtle 2" w:semiHidden="1" w:unhideWhenUsed="1"/>
+    <w:lsdException w:name="Table Web 1" w:semiHidden="1" w:unhideWhenUsed="1"/>
+    <w:lsdException w:name="Table Web 2" w:semiHidden="1" w:unhideWhenUsed="1"/>
+    <w:lsdException w:name="Table Web 3" w:semiHidden="1" w:unhideWhenUsed="1"/>
+    <w:lsdException w:name="Balloon Text" w:semiHidden="1" w:unhideWhenUsed="1"/>
+    <w:lsdException w:name="Table Grid" w:semiHidden="1" w:uiPriority="39" w:unhideWhenUsed="1"/>
+    <w:lsdException w:name="Table Theme" w:semiHidden="1" w:unhideWhenUsed="1"/>
+    <w:lsdException w:name="Placeholder Text" w:semiHidden="1"/>
+    <w:lsdException w:name="No Spacing" w:uiPriority="1" w:qFormat="1"/>
+    <w:lsdException w:name="Light Shading" w:uiPriority="60"/>
+    <w:lsdException w:name="Light List" w:uiPriority="61"/>
+    <w:lsdException w:name="Light Grid" w:uiPriority="62"/>
+    <w:lsdException w:name="Medium Shading 1" w:uiPriority="63"/>
+    <w:lsdException w:name="Medium Shading 2" w:uiPriority="64"/>
+    <w:lsdException w:name="Medium List 1" w:uiPriority="65"/>
+    <w:lsdException w:name="Medium List 2" w:uiPriority="66"/>
+    <w:lsdException w:name="Medium Grid 1" w:uiPriority="67"/>
+    <w:lsdException w:name="Medium Grid 2" w:uiPriority="68"/>
+    <w:lsdException w:name="Medium Grid 3" w:uiPriority="69"/>
+    <w:lsdException w:name="Dark List" w:uiPriority="70"/>
+    <w:lsdException w:name="Colorful Shading" w:uiPriority="71"/>
+    <w:lsdException w:name="Colorful List" w:uiPriority="72"/>
+    <w:lsdException w:name="Colorful Grid" w:uiPriority="73"/>
+    <w:lsdException w:name="Light Shading Accent 1" w:uiPriority="60"/>
+    <w:lsdException w:name="Light List Accent 1" w:uiPriority="61"/>
+    <w:lsdException w:name="Light Grid Accent 1" w:uiPriority="62"/>
+    <w:lsdException w:name="Medium Shading 1 Accent 1" w:uiPriority="63"/>
+    <w:lsdException w:name="Medium Shading 2 Accent 1" w:uiPriority="64"/>
+    <w:lsdException w:name="Medium List 1 Accent 1" w:uiPriority="65"/>
+    <w:lsdException w:name="Revision" w:semiHidden="1"/>
+    <w:lsdException w:name="List Paragraph" w:uiPriority="34" w:qFormat="1"/>
+    <w:lsdException w:name="Quote" w:uiPriority="29" w:qFormat="1"/>
+    <w:lsdException w:name="Intense Quote" w:uiPriority="30" w:qFormat="1"/>
+    <w:lsdException w:name="Medium List 2 Accent 1" w:uiPriority="66"/>
+    <w:lsdException w:name="Medium Grid 1 Accent 1" w:uiPriority="67"/>
+    <w:lsdException w:name="Medium Grid 2 Accent 1" w:uiPriority="68"/>
+    <w:lsdException w:name="Medium Grid 3 Accent 1" w:uiPriority="69"/>
+    <w:lsdException w:name="Dark List Accent 1" w:uiPriority="70"/>
+    <w:lsdException w:name="Colorful Shading Accent 1" w:uiPriority="71"/>
+    <w:lsdException w:name="Colorful List Accent 1" w:uiPriority="72"/>
+    <w:lsdException w:name="Colorful Grid Accent 1" w:uiPriority="73"/>
+    <w:lsdException w:name="Light Shading Accent 2" w:uiPriority="60"/>
+    <w:lsdException w:name="Light List Accent 2" w:uiPriority="61"/>
+    <w:lsdException w:name="Light Grid Accent 2" w:uiPriority="62"/>
+    <w:lsdException w:name="Medium Shading 1 Accent 2" w:uiPriority="63"/>
+    <w:lsdException w:name="Medium Shading 2 Accent 2" w:uiPriority="64"/>
+    <w:lsdException w:name="Medium List 1 Accent 2" w:uiPriority="65"/>
+    <w:lsdException w:name="Medium List 2 Accent 2" w:uiPriority="66"/>
+    <w:lsdException w:name="Medium Grid 1 Accent 2" w:uiPriority="67"/>
+    <w:lsdException w:name="Medium Grid 2 Accent 2" w:uiPriority="68"/>
+    <w:lsdException w:name="Medium Grid 3 Accent 2" w:uiPriority="69"/>
+    <w:lsdException w:name="Dark List Accent 2" w:uiPriority="70"/>
+    <w:lsdException w:name="Colorful Shading Accent 2" w:uiPriority="71"/>
+    <w:lsdException w:name="Colorful List Accent 2" w:uiPriority="72"/>
+    <w:lsdException w:name="Colorful Grid Accent 2" w:uiPriority="73"/>
+    <w:lsdException w:name="Light Shading Accent 3" w:uiPriority="60"/>
+    <w:lsdException w:name="Light List Accent 3" w:uiPriority="61"/>
+    <w:lsdException w:name="Light Grid Accent 3" w:uiPriority="62"/>
+    <w:lsdException w:name="Medium Shading 1 Accent 3" w:uiPriority="63"/>
+    <w:lsdException w:name="Medium Shading 2 Accent 3" w:uiPriority="64"/>
+    <w:lsdException w:name="Medium List 1 Accent 3" w:uiPriority="65"/>
+    <w:lsdException w:name="Medium List 2 Accent 3" w:uiPriority="66"/>
+    <w:lsdException w:name="Medium Grid 1 Accent 3" w:uiPriority="67"/>
+    <w:lsdException w:name="Medium Grid 2 Accent 3" w:uiPriority="68"/>
+    <w:lsdException w:name="Medium Grid 3 Accent 3" w:uiPriority="69"/>
+    <w:lsdException w:name="Dark List Accent 3" w:uiPriority="70"/>
+    <w:lsdException w:name="Colorful Shading Accent 3" w:uiPriority="71"/>
+    <w:lsdException w:name="Colorful List Accent 3" w:uiPriority="72"/>
+    <w:lsdException w:name="Colorful Grid Accent 3" w:uiPriority="73"/>
+    <w:lsdException w:name="Light Shading Accent 4" w:uiPriority="60"/>
+    <w:lsdException w:name="Light List Accent 4" w:uiPriority="61"/>
+    <w:lsdException w:name="Light Grid Accent 4" w:uiPriority="62"/>
+    <w:lsdException w:name="Medium Shading 1 Accent 4" w:uiPriority="63"/>
+    <w:lsdException w:name="Medium Shading 2 Accent 4" w:uiPriority="64"/>
+    <w:lsdException w:name="Medium List 1 Accent 4" w:uiPriority="65"/>
+    <w:lsdException w:name="Medium List 2 Accent 4" w:uiPriority="66"/>
+    <w:lsdException w:name="Medium Grid 1 Accent 4" w:uiPriority="67"/>
+    <w:lsdException w:name="Medium Grid 2 Accent 4" w:uiPriority="68"/>
+    <w:lsdException w:name="Medium Grid 3 Accent 4" w:uiPriority="69"/>
+    <w:lsdException w:name="Dark List Accent 4" w:uiPriority="70"/>
+    <w:lsdException w:name="Colorful Shading Accent 4" w:uiPriority="71"/>
+    <w:lsdException w:name="Colorful List Accent 4" w:uiPriority="72"/>
+    <w:lsdException w:name="Colorful Grid Accent 4" w:uiPriority="73"/>
+    <w:lsdException w:name="Light Shading Accent 5" w:uiPriority="60"/>
+    <w:lsdException w:name="Light List Accent 5" w:uiPriority="61"/>
+    <w:lsdException w:name="Light Grid Accent 5" w:uiPriority="62"/>
+    <w:lsdException w:name="Medium Shading 1 Accent 5" w:uiPriority="63"/>
+    <w:lsdException w:name="Medium Shading 2 Accent 5" w:uiPriority="64"/>
+    <w:lsdException w:name="Medium List 1 Accent 5" w:uiPriority="65"/>
+    <w:lsdException w:name="Medium List 2 Accent 5" w:uiPriority="66"/>
+    <w:lsdException w:name="Medium Grid 1 Accent 5" w:uiPriority="67"/>
+    <w:lsdException w:name="Medium Grid 2 Accent 5" w:uiPriority="68"/>
+    <w:lsdException w:name="Medium Grid 3 Accent 5" w:uiPriority="69"/>
+    <w:lsdException w:name="Dark List Accent 5" w:uiPriority="70"/>
+    <w:lsdException w:name="Colorful Shading Accent 5" w:uiPriority="71"/>
+    <w:lsdException w:name="Colorful List Accent 5" w:uiPriority="72"/>
+    <w:lsdException w:name="Colorful Grid Accent 5" w:uiPriority="73"/>
+    <w:lsdException w:name="Light Shading Accent 6" w:uiPriority="60"/>
+    <w:lsdException w:name="Light List Accent 6" w:uiPriority="61"/>
+    <w:lsdException w:name="Light Grid Accent 6" w:uiPriority="62"/>
+    <w:lsdException w:name="Medium Shading 1 Accent 6" w:uiPriority="63"/>
+    <w:lsdException w:name="Medium Shading 2 Accent 6" w:uiPriority="64"/>
+    <w:lsdException w:name="Medium List 1 Accent 6" w:uiPriority="65"/>
+    <w:lsdException w:name="Medium List 2 Accent 6" w:uiPriority="66"/>
+    <w:lsdException w:name="Medium Grid 1 Accent 6" w:uiPriority="67"/>
+    <w:lsdException w:name="Medium Grid 2 Accent 6" w:uiPriority="68"/>
+    <w:lsdException w:name="Medium Grid 3 Accent 6" w:uiPriority="69"/>
+    <w:lsdException w:name="Dark List Accent 6" w:uiPriority="70"/>
+    <w:lsdException w:name="Colorful Shading Accent 6" w:uiPriority="71"/>
+    <w:lsdException w:name="Colorful List Accent 6" w:uiPriority="72"/>
+    <w:lsdException w:name="Colorful Grid Accent 6" w:uiPriority="73"/>
+    <w:lsdException w:name="Subtle Emphasis" w:uiPriority="19" w:qFormat="1"/>
+    <w:lsdException w:name="Intense Emphasis" w:uiPriority="21" w:qFormat="1"/>
+    <w:lsdException w:name="Subtle Reference" w:uiPriority="31" w:qFormat="1"/>
+    <w:lsdException w:name="Intense Reference" w:uiPriority="32" w:qFormat="1"/>
+    <w:lsdException w:name="Book Title" w:uiPriority="33" w:qFormat="1"/>
+    <w:lsdException w:name="Bibliography" w:semiHidden="1" w:uiPriority="37" w:unhideWhenUsed="1"/>
+    <w:lsdException w:name="TOC Heading" w:semiHidden="1" w:uiPriority="39" w:unhideWhenUsed="1" w:qFormat="1"/>
+    <w:lsdException w:name="Plain Table 1" w:uiPriority="41"/>
+    <w:lsdException w:name="Plain Table 2" w:uiPriority="42"/>
+    <w:lsdException w:name="Plain Table 3" w:uiPriority="43"/>
+    <w:lsdException w:name="Plain Table 4" w:uiPriority="44"/>
+    <w:lsdException w:name="Plain Table 5" w:uiPriority="45"/>
+    <w:lsdException w:name="Grid Table Light" w:uiPriority="40"/>
+    <w:lsdException w:name="Grid Table 1 Light" w:uiPriority="46"/>
+    <w:lsdException w:name="Grid Table 2" w:uiPriority="47"/>
+    <w:lsdException w:name="Grid Table 3" w:uiPriority="48"/>
+    <w:lsdException w:name="Grid Table 4" w:uiPriority="49"/>
+    <w:lsdException w:name="Grid Table 5 Dark" w:uiPriority="50"/>
+    <w:lsdException w:name="Grid Table 6 Colorful" w:uiPriority="51"/>
+    <w:lsdException w:name="Grid Table 7 Colorful" w:uiPriority="52"/>
+    <w:lsdException w:name="Grid Table 1 Light Accent 1" w:uiPriority="46"/>
+    <w:lsdException w:name="Grid Table 2 Accent 1" w:uiPriority="47"/>
+    <w:lsdException w:name="Grid Table 3 Accent 1" w:uiPriority="48"/>
+    <w:lsdException w:name="Grid Table 4 Accent 1" w:uiPriority="49"/>
+    <w:lsdException w:name="Grid Table 5 Dark Accent 1" w:uiPriority="50"/>
+    <w:lsdException w:name="Grid Table 6 Colorful Accent 1" w:uiPriority="51"/>
+    <w:lsdException w:name="Grid Table 7 Colorful Accent 1" w:uiPriority="52"/>
+    <w:lsdException w:name="Grid Table 1 Light Accent 2" w:uiPriority="46"/>
+    <w:lsdException w:name="Grid Table 2 Accent 2" w:uiPriority="47"/>
+    <w:lsdException w:name="Grid Table 3 Accent 2" w:uiPriority="48"/>
+    <w:lsdException w:name="Grid Table 4 Accent 2" w:uiPriority="49"/>
+    <w:lsdException w:name="Grid Table 5 Dark Accent 2" w:uiPriority="50"/>
+    <w:lsdException w:name="Grid Table 6 Colorful Accent 2" w:uiPriority="51"/>
+    <w:lsdException w:name="Grid Table 7 Colorful Accent 2" w:uiPriority="52"/>
+    <w:lsdException w:name="Grid Table 1 Light Accent 3" w:uiPriority="46"/>
+    <w:lsdException w:name="Grid Table 2 Accent 3" w:uiPriority="47"/>
+    <w:lsdException w:name="Grid Table 3 Accent 3" w:uiPriority="48"/>
+    <w:lsdException w:name="Grid Table 4 Accent 3" w:uiPriority="49"/>
+    <w:lsdException w:name="Grid Table 5 Dark Accent 3" w:uiPriority="50"/>
+    <w:lsdException w:name="Grid Table 6 Colorful Accent 3" w:uiPriority="51"/>
+    <w:lsdException w:name="Grid Table 7 Colorful Accent 3" w:uiPriority="52"/>
+    <w:lsdException w:name="Grid Table 1 Light Accent 4" w:uiPriority="46"/>
+    <w:lsdException w:name="Grid Table 2 Accent 4" w:uiPriority="47"/>
+    <w:lsdException w:name="Grid Table 3 Accent 4" w:uiPriority="48"/>
+    <w:lsdException w:name="Grid Table 4 Accent 4" w:uiPriority="49"/>
+    <w:lsdException w:name="Grid Table 5 Dark Accent 4" w:uiPriority="50"/>
+    <w:lsdException w:name="Grid Table 6 Colorful Accent 4" w:uiPriority="51"/>
+    <w:lsdException w:name="Grid Table 7 Colorful Accent 4" w:uiPriority="52"/>
+    <w:lsdException w:name="Grid Table 1 Light Accent 5" w:uiPriority="46"/>
+    <w:lsdException w:name="Grid Table 2 Accent 5" w:uiPriority="47"/>
+    <w:lsdException w:name="Grid Table 3 Accent 5" w:uiPriority="48"/>
+    <w:lsdException w:name="Grid Table 4 Accent 5" w:uiPriority="49"/>
+    <w:lsdException w:name="Grid Table 5 Dark Accent 5" w:uiPriority="50"/>
+    <w:lsdException w:name="Grid Table 6 Colorful Accent 5" w:uiPriority="51"/>
+    <w:lsdException w:name="Grid Table 7 Colorful Accent 5" w:uiPriority="52"/>
+    <w:lsdException w:name="Grid Table 1 Light Accent 6" w:uiPriority="46"/>
+    <w:lsdException w:name="Grid Table 2 Accent 6" w:uiPriority="47"/>
+    <w:lsdException w:name="Grid Table 3 Accent 6" w:uiPriority="48"/>
+    <w:lsdException w:name="Grid Table 4 Accent 6" w:uiPriority="49"/>
+    <w:lsdException w:name="Grid Table 5 Dark Accent 6" w:uiPriority="50"/>
+    <w:lsdException w:name="Grid Table 6 Colorful Accent 6" w:uiPriority="51"/>
+    <w:lsdException w:name="Grid Table 7 Colorful Accent 6" w:uiPriority="52"/>
+    <w:lsdException w:name="List Table 1 Light" w:uiPriority="46"/>
+    <w:lsdException w:name="List Table 2" w:uiPriority="47"/>
+    <w:lsdException w:name="List Table 3" w:uiPriority="48"/>
+    <w:lsdException w:name="List Table 4" w:uiPriority="49"/>
+    <w:lsdException w:name="List Table 5 Dark" w:uiPriority="50"/>
+    <w:lsdException w:name="List Table 6 Colorful" w:uiPriority="51"/>
+    <w:lsdException w:name="List Table 7 Colorful" w:uiPriority="52"/>
+    <w:lsdException w:name="List Table 1 Light Accent 1" w:uiPriority="46"/>
+    <w:lsdException w:name="List Table 2 Accent 1" w:uiPriority="47"/>
+    <w:lsdException w:name="List Table 3 Accent 1" w:uiPriority="48"/>
+    <w:lsdException w:name="List Table 4 Accent 1" w:uiPriority="49"/>
+    <w:lsdException w:name="List Table 5 Dark Accent 1" w:uiPriority="50"/>
+    <w:lsdException w:name="List Table 6 Colorful Accent 1" w:uiPriority="51"/>
+    <w:lsdException w:name="List Table 7 Colorful Accent 1" w:uiPriority="52"/>
+    <w:lsdException w:name="List Table 1 Light Accent 2" w:uiPriority="46"/>
+    <w:lsdException w:name="List Table 2 Accent 2" w:uiPriority="47"/>
+    <w:lsdException w:name="List Table 3 Accent 2" w:uiPriority="48"/>
+    <w:lsdException w:name="List Table 4 Accent 2" w:uiPriority="49"/>
+    <w:lsdException w:name="List Table 5 Dark Accent 2" w:uiPriority="50"/>
+    <w:lsdException w:name="List Table 6 Colorful Accent 2" w:uiPriority="51"/>
+    <w:lsdException w:name="List Table 7 Colorful Accent 2" w:uiPriority="52"/>
+    <w:lsdException w:name="List Table 1 Light Accent 3" w:uiPriority="46"/>
+    <w:lsdException w:name="List Table 2 Accent 3" w:uiPriority="47"/>
+    <w:lsdException w:name="List Table 3 Accent 3" w:uiPriority="48"/>
+    <w:lsdException w:name="List Table 4 Accent 3" w:uiPriority="49"/>
+    <w:lsdException w:name="List Table 5 Dark Accent 3" w:uiPriority="50"/>
+    <w:lsdException w:name="List Table 6 Colorful Accent 3" w:uiPriority="51"/>
+    <w:lsdException w:name="List Table 7 Colorful Accent 3" w:uiPriority="52"/>
+    <w:lsdException w:name="List Table 1 Light Accent 4" w:uiPriority="46"/>
+    <w:lsdException w:name="List Table 2 Accent 4" w:uiPriority="47"/>
+    <w:lsdException w:name="List Table 3 Accent 4" w:uiPriority="48"/>
+    <w:lsdException w:name="List Table 4 Accent 4" w:uiPriority="49"/>
+    <w:lsdException w:name="List Table 5 Dark Accent 4" w:uiPriority="50"/>
+    <w:lsdException w:name="List Table 6 Colorful Accent 4" w:uiPriority="51"/>
+    <w:lsdException w:name="List Table 7 Colorful Accent 4" w:uiPriority="52"/>
+    <w:lsdException w:name="List Table 1 Light Accent 5" w:uiPriority="46"/>
+    <w:lsdException w:name="List Table 2 Accent 5" w:uiPriority="47"/>
+    <w:lsdException w:name="List Table 3 Accent 5" w:uiPriority="48"/>
+    <w:lsdException w:name="List Table 4 Accent 5" w:uiPriority="49"/>
+    <w:lsdException w:name="List Table 5 Dark Accent 5" w:uiPriority="50"/>
+    <w:lsdException w:name="List Table 6 Colorful Accent 5" w:uiPriority="51"/>
+    <w:lsdException w:name="List Table 7 Colorful Accent 5" w:uiPriority="52"/>
+    <w:lsdException w:name="List Table 1 Light Accent 6" w:uiPriority="46"/>
+    <w:lsdException w:name="List Table 2 Accent 6" w:uiPriority="47"/>
+    <w:lsdException w:name="List Table 3 Accent 6" w:uiPriority="48"/>
+    <w:lsdException w:name="List Table 4 Accent 6" w:uiPriority="49"/>
+    <w:lsdException w:name="List Table 5 Dark Accent 6" w:uiPriority="50"/>
+    <w:lsdException w:name="List Table 6 Colorful Accent 6" w:uiPriority="51"/>
+    <w:lsdException w:name="List Table 7 Colorful Accent 6" w:uiPriority="52"/>
+    <w:lsdException w:name="Mention" w:semiHidden="1" w:unhideWhenUsed="1"/>
+    <w:lsdException w:name="Smart Hyperlink" w:semiHidden="1" w:unhideWhenUsed="1"/>
+    <w:lsdException w:name="Hashtag" w:semiHidden="1" w:unhideWhenUsed="1"/>
+    <w:lsdException w:name="Unresolved Mention" w:semiHidden="1" w:unhideWhenUsed="1"/>
   </w:latentStyles>
   <w:style w:type="paragraph" w:default="1" w:styleId="Normal">
     <w:name w:val="Normal"/>
   </w:style>
-  <w:style w:type="paragraph" w:styleId="Ttulo1">
+  <w:style w:type="paragraph" w:styleId="Heading1">
     <w:name w:val="heading 1"/>
     <w:basedOn w:val="Normal"/>
     <w:next w:val="Normal"/>
@@ -3603,7 +3870,7 @@
       <w:szCs w:val="40"/>
     </w:rPr>
   </w:style>
-  <w:style w:type="paragraph" w:styleId="Ttulo2">
+  <w:style w:type="paragraph" w:styleId="Heading2">
     <w:name w:val="heading 2"/>
     <w:basedOn w:val="Normal"/>
     <w:next w:val="Normal"/>
@@ -3618,7 +3885,7 @@
       <w:szCs w:val="32"/>
     </w:rPr>
   </w:style>
-  <w:style w:type="paragraph" w:styleId="Ttulo3">
+  <w:style w:type="paragraph" w:styleId="Heading3">
     <w:name w:val="heading 3"/>
     <w:basedOn w:val="Normal"/>
     <w:next w:val="Normal"/>
@@ -3634,7 +3901,7 @@
       <w:szCs w:val="28"/>
     </w:rPr>
   </w:style>
-  <w:style w:type="paragraph" w:styleId="Ttulo4">
+  <w:style w:type="paragraph" w:styleId="Heading4">
     <w:name w:val="heading 4"/>
     <w:basedOn w:val="Normal"/>
     <w:next w:val="Normal"/>
@@ -3650,7 +3917,7 @@
       <w:szCs w:val="24"/>
     </w:rPr>
   </w:style>
-  <w:style w:type="paragraph" w:styleId="Ttulo5">
+  <w:style w:type="paragraph" w:styleId="Heading5">
     <w:name w:val="heading 5"/>
     <w:basedOn w:val="Normal"/>
     <w:next w:val="Normal"/>
@@ -3664,7 +3931,7 @@
       <w:color w:val="666666"/>
     </w:rPr>
   </w:style>
-  <w:style w:type="paragraph" w:styleId="Ttulo6">
+  <w:style w:type="paragraph" w:styleId="Heading6">
     <w:name w:val="heading 6"/>
     <w:basedOn w:val="Normal"/>
     <w:next w:val="Normal"/>
@@ -3679,13 +3946,13 @@
       <w:color w:val="666666"/>
     </w:rPr>
   </w:style>
-  <w:style w:type="character" w:default="1" w:styleId="Fuentedeprrafopredeter">
+  <w:style w:type="character" w:default="1" w:styleId="DefaultParagraphFont">
     <w:name w:val="Default Paragraph Font"/>
     <w:uiPriority w:val="1"/>
     <w:semiHidden/>
     <w:unhideWhenUsed/>
   </w:style>
-  <w:style w:type="table" w:default="1" w:styleId="Tablanormal">
+  <w:style w:type="table" w:default="1" w:styleId="TableNormal">
     <w:name w:val="Normal Table"/>
     <w:uiPriority w:val="99"/>
     <w:semiHidden/>
@@ -3700,14 +3967,14 @@
       </w:tblCellMar>
     </w:tblPr>
   </w:style>
-  <w:style w:type="numbering" w:default="1" w:styleId="Sinlista">
+  <w:style w:type="numbering" w:default="1" w:styleId="NoList">
     <w:name w:val="No List"/>
     <w:uiPriority w:val="99"/>
     <w:semiHidden/>
     <w:unhideWhenUsed/>
   </w:style>
-  <w:style w:type="table" w:customStyle="1" w:styleId="TableNormal">
-    <w:name w:val="Table Normal"/>
+  <w:style w:type="table" w:customStyle="1" w:styleId="TableNormal1">
+    <w:name w:val="Table Normal1"/>
     <w:tblPr>
       <w:tblCellMar>
         <w:top w:w="0" w:type="dxa"/>
@@ -3717,7 +3984,7 @@
       </w:tblCellMar>
     </w:tblPr>
   </w:style>
-  <w:style w:type="paragraph" w:styleId="Ttulo">
+  <w:style w:type="paragraph" w:styleId="Title">
     <w:name w:val="Title"/>
     <w:basedOn w:val="Normal"/>
     <w:next w:val="Normal"/>
@@ -3731,327 +3998,7 @@
       <w:szCs w:val="52"/>
     </w:rPr>
   </w:style>
-  <w:style w:type="paragraph" w:styleId="Subttulo">
-    <w:name w:val="Subtitle"/>
-    <w:basedOn w:val="Normal"/>
-    <w:next w:val="Normal"/>
-    <w:pPr>
-      <w:keepNext/>
-      <w:keepLines/>
-      <w:spacing w:after="320"/>
-    </w:pPr>
-    <w:rPr>
-      <w:color w:val="666666"/>
-      <w:sz w:val="30"/>
-      <w:szCs w:val="30"/>
-    </w:rPr>
-  </w:style>
-</w:styles>
-</file>
-
-<file path=word/stylesWithEffects.xml><?xml version="1.0" encoding="utf-8"?>
-<w:styles xmlns:wpc="http://schemas.microsoft.com/office/word/2010/wordprocessingCanvas" xmlns:mc="http://schemas.openxmlformats.org/markup-compatibility/2006" xmlns:o="urn:schemas-microsoft-com:office:office" xmlns:r="http://schemas.openxmlformats.org/officeDocument/2006/relationships" xmlns:m="http://schemas.openxmlformats.org/officeDocument/2006/math" xmlns:v="urn:schemas-microsoft-com:vml" xmlns:wp14="http://schemas.microsoft.com/office/word/2010/wordprocessingDrawing" xmlns:wp="http://schemas.openxmlformats.org/drawingml/2006/wordprocessingDrawing" xmlns:w10="urn:schemas-microsoft-com:office:word" xmlns:w="http://schemas.openxmlformats.org/wordprocessingml/2006/main" xmlns:w14="http://schemas.microsoft.com/office/word/2010/wordml" xmlns:wpg="http://schemas.microsoft.com/office/word/2010/wordprocessingGroup" xmlns:wpi="http://schemas.microsoft.com/office/word/2010/wordprocessingInk" xmlns:wne="http://schemas.microsoft.com/office/word/2006/wordml" xmlns:wps="http://schemas.microsoft.com/office/word/2010/wordprocessingShape" mc:Ignorable="w14 wp14">
-  <w:docDefaults>
-    <w:rPrDefault>
-      <w:rPr>
-        <w:rFonts w:ascii="Arial" w:eastAsia="Arial" w:hAnsi="Arial" w:cs="Arial"/>
-        <w:sz w:val="22"/>
-        <w:szCs w:val="22"/>
-        <w:lang w:val="es" w:eastAsia="es-ES" w:bidi="ar-SA"/>
-      </w:rPr>
-    </w:rPrDefault>
-    <w:pPrDefault>
-      <w:pPr>
-        <w:spacing w:line="276" w:lineRule="auto"/>
-      </w:pPr>
-    </w:pPrDefault>
-  </w:docDefaults>
-  <w:latentStyles w:defLockedState="0" w:defUIPriority="99" w:defSemiHidden="1" w:defUnhideWhenUsed="1" w:defQFormat="0" w:count="267">
-    <w:lsdException w:name="Normal" w:semiHidden="0" w:uiPriority="0" w:unhideWhenUsed="0" w:qFormat="1"/>
-    <w:lsdException w:name="heading 1" w:semiHidden="0" w:uiPriority="9" w:unhideWhenUsed="0" w:qFormat="1"/>
-    <w:lsdException w:name="heading 2" w:uiPriority="9" w:qFormat="1"/>
-    <w:lsdException w:name="heading 3" w:uiPriority="9" w:qFormat="1"/>
-    <w:lsdException w:name="heading 4" w:uiPriority="9" w:qFormat="1"/>
-    <w:lsdException w:name="heading 5" w:uiPriority="9" w:qFormat="1"/>
-    <w:lsdException w:name="heading 6" w:uiPriority="9" w:qFormat="1"/>
-    <w:lsdException w:name="heading 7" w:uiPriority="9" w:qFormat="1"/>
-    <w:lsdException w:name="heading 8" w:uiPriority="9" w:qFormat="1"/>
-    <w:lsdException w:name="heading 9" w:uiPriority="9" w:qFormat="1"/>
-    <w:lsdException w:name="toc 1" w:uiPriority="39"/>
-    <w:lsdException w:name="toc 2" w:uiPriority="39"/>
-    <w:lsdException w:name="toc 3" w:uiPriority="39"/>
-    <w:lsdException w:name="toc 4" w:uiPriority="39"/>
-    <w:lsdException w:name="toc 5" w:uiPriority="39"/>
-    <w:lsdException w:name="toc 6" w:uiPriority="39"/>
-    <w:lsdException w:name="toc 7" w:uiPriority="39"/>
-    <w:lsdException w:name="toc 8" w:uiPriority="39"/>
-    <w:lsdException w:name="toc 9" w:uiPriority="39"/>
-    <w:lsdException w:name="caption" w:uiPriority="35" w:qFormat="1"/>
-    <w:lsdException w:name="Title" w:semiHidden="0" w:uiPriority="10" w:unhideWhenUsed="0" w:qFormat="1"/>
-    <w:lsdException w:name="Default Paragraph Font" w:uiPriority="1"/>
-    <w:lsdException w:name="Subtitle" w:semiHidden="0" w:uiPriority="11" w:unhideWhenUsed="0" w:qFormat="1"/>
-    <w:lsdException w:name="Strong" w:semiHidden="0" w:uiPriority="22" w:unhideWhenUsed="0" w:qFormat="1"/>
-    <w:lsdException w:name="Emphasis" w:semiHidden="0" w:uiPriority="20" w:unhideWhenUsed="0" w:qFormat="1"/>
-    <w:lsdException w:name="Table Grid" w:semiHidden="0" w:uiPriority="39" w:unhideWhenUsed="0"/>
-    <w:lsdException w:name="Placeholder Text" w:unhideWhenUsed="0"/>
-    <w:lsdException w:name="No Spacing" w:semiHidden="0" w:uiPriority="1" w:unhideWhenUsed="0" w:qFormat="1"/>
-    <w:lsdException w:name="Light Shading" w:semiHidden="0" w:uiPriority="60" w:unhideWhenUsed="0"/>
-    <w:lsdException w:name="Light List" w:semiHidden="0" w:uiPriority="61" w:unhideWhenUsed="0"/>
-    <w:lsdException w:name="Light Grid" w:semiHidden="0" w:uiPriority="62" w:unhideWhenUsed="0"/>
-    <w:lsdException w:name="Medium Shading 1" w:semiHidden="0" w:uiPriority="63" w:unhideWhenUsed="0"/>
-    <w:lsdException w:name="Medium Shading 2" w:semiHidden="0" w:uiPriority="64" w:unhideWhenUsed="0"/>
-    <w:lsdException w:name="Medium List 1" w:semiHidden="0" w:uiPriority="65" w:unhideWhenUsed="0"/>
-    <w:lsdException w:name="Medium List 2" w:semiHidden="0" w:uiPriority="66" w:unhideWhenUsed="0"/>
-    <w:lsdException w:name="Medium Grid 1" w:semiHidden="0" w:uiPriority="67" w:unhideWhenUsed="0"/>
-    <w:lsdException w:name="Medium Grid 2" w:semiHidden="0" w:uiPriority="68" w:unhideWhenUsed="0"/>
-    <w:lsdException w:name="Medium Grid 3" w:semiHidden="0" w:uiPriority="69" w:unhideWhenUsed="0"/>
-    <w:lsdException w:name="Dark List" w:semiHidden="0" w:uiPriority="70" w:unhideWhenUsed="0"/>
-    <w:lsdException w:name="Colorful Shading" w:semiHidden="0" w:uiPriority="71" w:unhideWhenUsed="0"/>
-    <w:lsdException w:name="Colorful List" w:semiHidden="0" w:uiPriority="72" w:unhideWhenUsed="0"/>
-    <w:lsdException w:name="Colorful Grid" w:semiHidden="0" w:uiPriority="73" w:unhideWhenUsed="0"/>
-    <w:lsdException w:name="Light Shading Accent 1" w:semiHidden="0" w:uiPriority="60" w:unhideWhenUsed="0"/>
-    <w:lsdException w:name="Light List Accent 1" w:semiHidden="0" w:uiPriority="61" w:unhideWhenUsed="0"/>
-    <w:lsdException w:name="Light Grid Accent 1" w:semiHidden="0" w:uiPriority="62" w:unhideWhenUsed="0"/>
-    <w:lsdException w:name="Medium Shading 1 Accent 1" w:semiHidden="0" w:uiPriority="63" w:unhideWhenUsed="0"/>
-    <w:lsdException w:name="Medium Shading 2 Accent 1" w:semiHidden="0" w:uiPriority="64" w:unhideWhenUsed="0"/>
-    <w:lsdException w:name="Medium List 1 Accent 1" w:semiHidden="0" w:uiPriority="65" w:unhideWhenUsed="0"/>
-    <w:lsdException w:name="Revision" w:unhideWhenUsed="0"/>
-    <w:lsdException w:name="List Paragraph" w:semiHidden="0" w:uiPriority="34" w:unhideWhenUsed="0" w:qFormat="1"/>
-    <w:lsdException w:name="Quote" w:semiHidden="0" w:uiPriority="29" w:unhideWhenUsed="0" w:qFormat="1"/>
-    <w:lsdException w:name="Intense Quote" w:semiHidden="0" w:uiPriority="30" w:unhideWhenUsed="0" w:qFormat="1"/>
-    <w:lsdException w:name="Medium List 2 Accent 1" w:semiHidden="0" w:uiPriority="66" w:unhideWhenUsed="0"/>
-    <w:lsdException w:name="Medium Grid 1 Accent 1" w:semiHidden="0" w:uiPriority="67" w:unhideWhenUsed="0"/>
-    <w:lsdException w:name="Medium Grid 2 Accent 1" w:semiHidden="0" w:uiPriority="68" w:unhideWhenUsed="0"/>
-    <w:lsdException w:name="Medium Grid 3 Accent 1" w:semiHidden="0" w:uiPriority="69" w:unhideWhenUsed="0"/>
-    <w:lsdException w:name="Dark List Accent 1" w:semiHidden="0" w:uiPriority="70" w:unhideWhenUsed="0"/>
-    <w:lsdException w:name="Colorful Shading Accent 1" w:semiHidden="0" w:uiPriority="71" w:unhideWhenUsed="0"/>
-    <w:lsdException w:name="Colorful List Accent 1" w:semiHidden="0" w:uiPriority="72" w:unhideWhenUsed="0"/>
-    <w:lsdException w:name="Colorful Grid Accent 1" w:semiHidden="0" w:uiPriority="73" w:unhideWhenUsed="0"/>
-    <w:lsdException w:name="Light Shading Accent 2" w:semiHidden="0" w:uiPriority="60" w:unhideWhenUsed="0"/>
-    <w:lsdException w:name="Light List Accent 2" w:semiHidden="0" w:uiPriority="61" w:unhideWhenUsed="0"/>
-    <w:lsdException w:name="Light Grid Accent 2" w:semiHidden="0" w:uiPriority="62" w:unhideWhenUsed="0"/>
-    <w:lsdException w:name="Medium Shading 1 Accent 2" w:semiHidden="0" w:uiPriority="63" w:unhideWhenUsed="0"/>
-    <w:lsdException w:name="Medium Shading 2 Accent 2" w:semiHidden="0" w:uiPriority="64" w:unhideWhenUsed="0"/>
-    <w:lsdException w:name="Medium List 1 Accent 2" w:semiHidden="0" w:uiPriority="65" w:unhideWhenUsed="0"/>
-    <w:lsdException w:name="Medium List 2 Accent 2" w:semiHidden="0" w:uiPriority="66" w:unhideWhenUsed="0"/>
-    <w:lsdException w:name="Medium Grid 1 Accent 2" w:semiHidden="0" w:uiPriority="67" w:unhideWhenUsed="0"/>
-    <w:lsdException w:name="Medium Grid 2 Accent 2" w:semiHidden="0" w:uiPriority="68" w:unhideWhenUsed="0"/>
-    <w:lsdException w:name="Medium Grid 3 Accent 2" w:semiHidden="0" w:uiPriority="69" w:unhideWhenUsed="0"/>
-    <w:lsdException w:name="Dark List Accent 2" w:semiHidden="0" w:uiPriority="70" w:unhideWhenUsed="0"/>
-    <w:lsdException w:name="Colorful Shading Accent 2" w:semiHidden="0" w:uiPriority="71" w:unhideWhenUsed="0"/>
-    <w:lsdException w:name="Colorful List Accent 2" w:semiHidden="0" w:uiPriority="72" w:unhideWhenUsed="0"/>
-    <w:lsdException w:name="Colorful Grid Accent 2" w:semiHidden="0" w:uiPriority="73" w:unhideWhenUsed="0"/>
-    <w:lsdException w:name="Light Shading Accent 3" w:semiHidden="0" w:uiPriority="60" w:unhideWhenUsed="0"/>
-    <w:lsdException w:name="Light List Accent 3" w:semiHidden="0" w:uiPriority="61" w:unhideWhenUsed="0"/>
-    <w:lsdException w:name="Light Grid Accent 3" w:semiHidden="0" w:uiPriority="62" w:unhideWhenUsed="0"/>
-    <w:lsdException w:name="Medium Shading 1 Accent 3" w:semiHidden="0" w:uiPriority="63" w:unhideWhenUsed="0"/>
-    <w:lsdException w:name="Medium Shading 2 Accent 3" w:semiHidden="0" w:uiPriority="64" w:unhideWhenUsed="0"/>
-    <w:lsdException w:name="Medium List 1 Accent 3" w:semiHidden="0" w:uiPriority="65" w:unhideWhenUsed="0"/>
-    <w:lsdException w:name="Medium List 2 Accent 3" w:semiHidden="0" w:uiPriority="66" w:unhideWhenUsed="0"/>
-    <w:lsdException w:name="Medium Grid 1 Accent 3" w:semiHidden="0" w:uiPriority="67" w:unhideWhenUsed="0"/>
-    <w:lsdException w:name="Medium Grid 2 Accent 3" w:semiHidden="0" w:uiPriority="68" w:unhideWhenUsed="0"/>
-    <w:lsdException w:name="Medium Grid 3 Accent 3" w:semiHidden="0" w:uiPriority="69" w:unhideWhenUsed="0"/>
-    <w:lsdException w:name="Dark List Accent 3" w:semiHidden="0" w:uiPriority="70" w:unhideWhenUsed="0"/>
-    <w:lsdException w:name="Colorful Shading Accent 3" w:semiHidden="0" w:uiPriority="71" w:unhideWhenUsed="0"/>
-    <w:lsdException w:name="Colorful List Accent 3" w:semiHidden="0" w:uiPriority="72" w:unhideWhenUsed="0"/>
-    <w:lsdException w:name="Colorful Grid Accent 3" w:semiHidden="0" w:uiPriority="73" w:unhideWhenUsed="0"/>
-    <w:lsdException w:name="Light Shading Accent 4" w:semiHidden="0" w:uiPriority="60" w:unhideWhenUsed="0"/>
-    <w:lsdException w:name="Light List Accent 4" w:semiHidden="0" w:uiPriority="61" w:unhideWhenUsed="0"/>
-    <w:lsdException w:name="Light Grid Accent 4" w:semiHidden="0" w:uiPriority="62" w:unhideWhenUsed="0"/>
-    <w:lsdException w:name="Medium Shading 1 Accent 4" w:semiHidden="0" w:uiPriority="63" w:unhideWhenUsed="0"/>
-    <w:lsdException w:name="Medium Shading 2 Accent 4" w:semiHidden="0" w:uiPriority="64" w:unhideWhenUsed="0"/>
-    <w:lsdException w:name="Medium List 1 Accent 4" w:semiHidden="0" w:uiPriority="65" w:unhideWhenUsed="0"/>
-    <w:lsdException w:name="Medium List 2 Accent 4" w:semiHidden="0" w:uiPriority="66" w:unhideWhenUsed="0"/>
-    <w:lsdException w:name="Medium Grid 1 Accent 4" w:semiHidden="0" w:uiPriority="67" w:unhideWhenUsed="0"/>
-    <w:lsdException w:name="Medium Grid 2 Accent 4" w:semiHidden="0" w:uiPriority="68" w:unhideWhenUsed="0"/>
-    <w:lsdException w:name="Medium Grid 3 Accent 4" w:semiHidden="0" w:uiPriority="69" w:unhideWhenUsed="0"/>
-    <w:lsdException w:name="Dark List Accent 4" w:semiHidden="0" w:uiPriority="70" w:unhideWhenUsed="0"/>
-    <w:lsdException w:name="Colorful Shading Accent 4" w:semiHidden="0" w:uiPriority="71" w:unhideWhenUsed="0"/>
-    <w:lsdException w:name="Colorful List Accent 4" w:semiHidden="0" w:uiPriority="72" w:unhideWhenUsed="0"/>
-    <w:lsdException w:name="Colorful Grid Accent 4" w:semiHidden="0" w:uiPriority="73" w:unhideWhenUsed="0"/>
-    <w:lsdException w:name="Light Shading Accent 5" w:semiHidden="0" w:uiPriority="60" w:unhideWhenUsed="0"/>
-    <w:lsdException w:name="Light List Accent 5" w:semiHidden="0" w:uiPriority="61" w:unhideWhenUsed="0"/>
-    <w:lsdException w:name="Light Grid Accent 5" w:semiHidden="0" w:uiPriority="62" w:unhideWhenUsed="0"/>
-    <w:lsdException w:name="Medium Shading 1 Accent 5" w:semiHidden="0" w:uiPriority="63" w:unhideWhenUsed="0"/>
-    <w:lsdException w:name="Medium Shading 2 Accent 5" w:semiHidden="0" w:uiPriority="64" w:unhideWhenUsed="0"/>
-    <w:lsdException w:name="Medium List 1 Accent 5" w:semiHidden="0" w:uiPriority="65" w:unhideWhenUsed="0"/>
-    <w:lsdException w:name="Medium List 2 Accent 5" w:semiHidden="0" w:uiPriority="66" w:unhideWhenUsed="0"/>
-    <w:lsdException w:name="Medium Grid 1 Accent 5" w:semiHidden="0" w:uiPriority="67" w:unhideWhenUsed="0"/>
-    <w:lsdException w:name="Medium Grid 2 Accent 5" w:semiHidden="0" w:uiPriority="68" w:unhideWhenUsed="0"/>
-    <w:lsdException w:name="Medium Grid 3 Accent 5" w:semiHidden="0" w:uiPriority="69" w:unhideWhenUsed="0"/>
-    <w:lsdException w:name="Dark List Accent 5" w:semiHidden="0" w:uiPriority="70" w:unhideWhenUsed="0"/>
-    <w:lsdException w:name="Colorful Shading Accent 5" w:semiHidden="0" w:uiPriority="71" w:unhideWhenUsed="0"/>
-    <w:lsdException w:name="Colorful List Accent 5" w:semiHidden="0" w:uiPriority="72" w:unhideWhenUsed="0"/>
-    <w:lsdException w:name="Colorful Grid Accent 5" w:semiHidden="0" w:uiPriority="73" w:unhideWhenUsed="0"/>
-    <w:lsdException w:name="Light Shading Accent 6" w:semiHidden="0" w:uiPriority="60" w:unhideWhenUsed="0"/>
-    <w:lsdException w:name="Light List Accent 6" w:semiHidden="0" w:uiPriority="61" w:unhideWhenUsed="0"/>
-    <w:lsdException w:name="Light Grid Accent 6" w:semiHidden="0" w:uiPriority="62" w:unhideWhenUsed="0"/>
-    <w:lsdException w:name="Medium Shading 1 Accent 6" w:semiHidden="0" w:uiPriority="63" w:unhideWhenUsed="0"/>
-    <w:lsdException w:name="Medium Shading 2 Accent 6" w:semiHidden="0" w:uiPriority="64" w:unhideWhenUsed="0"/>
-    <w:lsdException w:name="Medium List 1 Accent 6" w:semiHidden="0" w:uiPriority="65" w:unhideWhenUsed="0"/>
-    <w:lsdException w:name="Medium List 2 Accent 6" w:semiHidden="0" w:uiPriority="66" w:unhideWhenUsed="0"/>
-    <w:lsdException w:name="Medium Grid 1 Accent 6" w:semiHidden="0" w:uiPriority="67" w:unhideWhenUsed="0"/>
-    <w:lsdException w:name="Medium Grid 2 Accent 6" w:semiHidden="0" w:uiPriority="68" w:unhideWhenUsed="0"/>
-    <w:lsdException w:name="Medium Grid 3 Accent 6" w:semiHidden="0" w:uiPriority="69" w:unhideWhenUsed="0"/>
-    <w:lsdException w:name="Dark List Accent 6" w:semiHidden="0" w:uiPriority="70" w:unhideWhenUsed="0"/>
-    <w:lsdException w:name="Colorful Shading Accent 6" w:semiHidden="0" w:uiPriority="71" w:unhideWhenUsed="0"/>
-    <w:lsdException w:name="Colorful List Accent 6" w:semiHidden="0" w:uiPriority="72" w:unhideWhenUsed="0"/>
-    <w:lsdException w:name="Colorful Grid Accent 6" w:semiHidden="0" w:uiPriority="73" w:unhideWhenUsed="0"/>
-    <w:lsdException w:name="Subtle Emphasis" w:semiHidden="0" w:uiPriority="19" w:unhideWhenUsed="0" w:qFormat="1"/>
-    <w:lsdException w:name="Intense Emphasis" w:semiHidden="0" w:uiPriority="21" w:unhideWhenUsed="0" w:qFormat="1"/>
-    <w:lsdException w:name="Subtle Reference" w:semiHidden="0" w:uiPriority="31" w:unhideWhenUsed="0" w:qFormat="1"/>
-    <w:lsdException w:name="Intense Reference" w:semiHidden="0" w:uiPriority="32" w:unhideWhenUsed="0" w:qFormat="1"/>
-    <w:lsdException w:name="Book Title" w:semiHidden="0" w:uiPriority="33" w:unhideWhenUsed="0" w:qFormat="1"/>
-    <w:lsdException w:name="Bibliography" w:uiPriority="37"/>
-    <w:lsdException w:name="TOC Heading" w:uiPriority="39" w:qFormat="1"/>
-  </w:latentStyles>
-  <w:style w:type="paragraph" w:default="1" w:styleId="Normal">
-    <w:name w:val="Normal"/>
-  </w:style>
-  <w:style w:type="paragraph" w:styleId="Ttulo1">
-    <w:name w:val="heading 1"/>
-    <w:basedOn w:val="Normal"/>
-    <w:next w:val="Normal"/>
-    <w:pPr>
-      <w:keepNext/>
-      <w:keepLines/>
-      <w:spacing w:before="400" w:after="120"/>
-      <w:outlineLvl w:val="0"/>
-    </w:pPr>
-    <w:rPr>
-      <w:sz w:val="40"/>
-      <w:szCs w:val="40"/>
-    </w:rPr>
-  </w:style>
-  <w:style w:type="paragraph" w:styleId="Ttulo2">
-    <w:name w:val="heading 2"/>
-    <w:basedOn w:val="Normal"/>
-    <w:next w:val="Normal"/>
-    <w:pPr>
-      <w:keepNext/>
-      <w:keepLines/>
-      <w:spacing w:before="360" w:after="120"/>
-      <w:outlineLvl w:val="1"/>
-    </w:pPr>
-    <w:rPr>
-      <w:sz w:val="32"/>
-      <w:szCs w:val="32"/>
-    </w:rPr>
-  </w:style>
-  <w:style w:type="paragraph" w:styleId="Ttulo3">
-    <w:name w:val="heading 3"/>
-    <w:basedOn w:val="Normal"/>
-    <w:next w:val="Normal"/>
-    <w:pPr>
-      <w:keepNext/>
-      <w:keepLines/>
-      <w:spacing w:before="320" w:after="80"/>
-      <w:outlineLvl w:val="2"/>
-    </w:pPr>
-    <w:rPr>
-      <w:color w:val="434343"/>
-      <w:sz w:val="28"/>
-      <w:szCs w:val="28"/>
-    </w:rPr>
-  </w:style>
-  <w:style w:type="paragraph" w:styleId="Ttulo4">
-    <w:name w:val="heading 4"/>
-    <w:basedOn w:val="Normal"/>
-    <w:next w:val="Normal"/>
-    <w:pPr>
-      <w:keepNext/>
-      <w:keepLines/>
-      <w:spacing w:before="280" w:after="80"/>
-      <w:outlineLvl w:val="3"/>
-    </w:pPr>
-    <w:rPr>
-      <w:color w:val="666666"/>
-      <w:sz w:val="24"/>
-      <w:szCs w:val="24"/>
-    </w:rPr>
-  </w:style>
-  <w:style w:type="paragraph" w:styleId="Ttulo5">
-    <w:name w:val="heading 5"/>
-    <w:basedOn w:val="Normal"/>
-    <w:next w:val="Normal"/>
-    <w:pPr>
-      <w:keepNext/>
-      <w:keepLines/>
-      <w:spacing w:before="240" w:after="80"/>
-      <w:outlineLvl w:val="4"/>
-    </w:pPr>
-    <w:rPr>
-      <w:color w:val="666666"/>
-    </w:rPr>
-  </w:style>
-  <w:style w:type="paragraph" w:styleId="Ttulo6">
-    <w:name w:val="heading 6"/>
-    <w:basedOn w:val="Normal"/>
-    <w:next w:val="Normal"/>
-    <w:pPr>
-      <w:keepNext/>
-      <w:keepLines/>
-      <w:spacing w:before="240" w:after="80"/>
-      <w:outlineLvl w:val="5"/>
-    </w:pPr>
-    <w:rPr>
-      <w:i/>
-      <w:color w:val="666666"/>
-    </w:rPr>
-  </w:style>
-  <w:style w:type="character" w:default="1" w:styleId="Fuentedeprrafopredeter">
-    <w:name w:val="Default Paragraph Font"/>
-    <w:uiPriority w:val="1"/>
-    <w:semiHidden/>
-    <w:unhideWhenUsed/>
-  </w:style>
-  <w:style w:type="table" w:default="1" w:styleId="Tablanormal">
-    <w:name w:val="Normal Table"/>
-    <w:uiPriority w:val="99"/>
-    <w:semiHidden/>
-    <w:unhideWhenUsed/>
-    <w:tblPr>
-      <w:tblInd w:w="0" w:type="dxa"/>
-      <w:tblCellMar>
-        <w:top w:w="0" w:type="dxa"/>
-        <w:left w:w="108" w:type="dxa"/>
-        <w:bottom w:w="0" w:type="dxa"/>
-        <w:right w:w="108" w:type="dxa"/>
-      </w:tblCellMar>
-    </w:tblPr>
-  </w:style>
-  <w:style w:type="numbering" w:default="1" w:styleId="Sinlista">
-    <w:name w:val="No List"/>
-    <w:uiPriority w:val="99"/>
-    <w:semiHidden/>
-    <w:unhideWhenUsed/>
-  </w:style>
-  <w:style w:type="table" w:customStyle="1" w:styleId="TableNormal">
-    <w:name w:val="Table Normal"/>
-    <w:tblPr>
-      <w:tblCellMar>
-        <w:top w:w="0" w:type="dxa"/>
-        <w:left w:w="0" w:type="dxa"/>
-        <w:bottom w:w="0" w:type="dxa"/>
-        <w:right w:w="0" w:type="dxa"/>
-      </w:tblCellMar>
-    </w:tblPr>
-  </w:style>
-  <w:style w:type="paragraph" w:styleId="Ttulo">
-    <w:name w:val="Title"/>
-    <w:basedOn w:val="Normal"/>
-    <w:next w:val="Normal"/>
-    <w:pPr>
-      <w:keepNext/>
-      <w:keepLines/>
-      <w:spacing w:after="60"/>
-    </w:pPr>
-    <w:rPr>
-      <w:sz w:val="52"/>
-      <w:szCs w:val="52"/>
-    </w:rPr>
-  </w:style>
-  <w:style w:type="paragraph" w:styleId="Subttulo">
+  <w:style w:type="paragraph" w:styleId="Subtitle">
     <w:name w:val="Subtitle"/>
     <w:basedOn w:val="Normal"/>
     <w:next w:val="Normal"/>

</xml_diff>